<commit_message>
Validaciones de marca no seleccionada, Rename .env Variables, appHeader UI Improved . table files UI Fixed and improved,
</commit_message>
<xml_diff>
--- a/00 SYSTEM DESIGN/others Docs/MI DOCUMENTACIÓN TFG .docx
+++ b/00 SYSTEM DESIGN/others Docs/MI DOCUMENTACIÓN TFG .docx
@@ -806,7 +806,7 @@
     </w:p>
     <w:p>
       <w:pPr>
-        <w:pStyle w:val="TOC1"/>
+        <w:pStyle w:val="TDC1"/>
         <w:rPr>
           <w:rFonts w:asciiTheme="minorHAnsi" w:eastAsiaTheme="minorEastAsia" w:hAnsiTheme="minorHAnsi" w:cstheme="minorBidi"/>
           <w:b w:val="0"/>
@@ -842,7 +842,7 @@
       <w:hyperlink w:anchor="_Toc140136999" w:history="1">
         <w:r>
           <w:rPr>
-            <w:rStyle w:val="Hyperlink"/>
+            <w:rStyle w:val="Hipervnculo"/>
           </w:rPr>
           <w:t>RESUMEN</w:t>
         </w:r>
@@ -891,7 +891,7 @@
     </w:p>
     <w:p>
       <w:pPr>
-        <w:pStyle w:val="TOC1"/>
+        <w:pStyle w:val="TDC1"/>
         <w:rPr>
           <w:rFonts w:asciiTheme="minorHAnsi" w:eastAsiaTheme="minorEastAsia" w:hAnsiTheme="minorHAnsi" w:cstheme="minorBidi"/>
           <w:b w:val="0"/>
@@ -904,7 +904,7 @@
       <w:hyperlink w:anchor="_Toc140137000" w:history="1">
         <w:r>
           <w:rPr>
-            <w:rStyle w:val="Hyperlink"/>
+            <w:rStyle w:val="Hipervnculo"/>
             <w:highlight w:val="yellow"/>
           </w:rPr>
           <w:t>1.</w:t>
@@ -922,7 +922,7 @@
         </w:r>
         <w:r>
           <w:rPr>
-            <w:rStyle w:val="Hyperlink"/>
+            <w:rStyle w:val="Hipervnculo"/>
             <w:highlight w:val="yellow"/>
           </w:rPr>
           <w:t>INTRODUCCIÓN</w:t>
@@ -979,7 +979,7 @@
     </w:p>
     <w:p>
       <w:pPr>
-        <w:pStyle w:val="TOC2"/>
+        <w:pStyle w:val="TDC2"/>
         <w:tabs>
           <w:tab w:val="left" w:pos="880"/>
           <w:tab w:val="right" w:leader="dot" w:pos="8494"/>
@@ -996,7 +996,7 @@
       <w:hyperlink w:anchor="_Toc140137001" w:history="1">
         <w:r>
           <w:rPr>
-            <w:rStyle w:val="Hyperlink"/>
+            <w:rStyle w:val="Hipervnculo"/>
             <w:noProof/>
             <w:highlight w:val="yellow"/>
           </w:rPr>
@@ -1015,7 +1015,7 @@
         </w:r>
         <w:r>
           <w:rPr>
-            <w:rStyle w:val="Hyperlink"/>
+            <w:rStyle w:val="Hipervnculo"/>
             <w:noProof/>
             <w:highlight w:val="yellow"/>
           </w:rPr>
@@ -1080,7 +1080,7 @@
     </w:p>
     <w:p>
       <w:pPr>
-        <w:pStyle w:val="TOC2"/>
+        <w:pStyle w:val="TDC2"/>
         <w:tabs>
           <w:tab w:val="left" w:pos="880"/>
           <w:tab w:val="right" w:leader="dot" w:pos="8494"/>
@@ -1097,7 +1097,7 @@
       <w:hyperlink w:anchor="_Toc140137002" w:history="1">
         <w:r>
           <w:rPr>
-            <w:rStyle w:val="Hyperlink"/>
+            <w:rStyle w:val="Hipervnculo"/>
             <w:noProof/>
             <w:highlight w:val="yellow"/>
           </w:rPr>
@@ -1116,7 +1116,7 @@
         </w:r>
         <w:r>
           <w:rPr>
-            <w:rStyle w:val="Hyperlink"/>
+            <w:rStyle w:val="Hipervnculo"/>
             <w:noProof/>
             <w:highlight w:val="yellow"/>
           </w:rPr>
@@ -1181,7 +1181,7 @@
     </w:p>
     <w:p>
       <w:pPr>
-        <w:pStyle w:val="TOC2"/>
+        <w:pStyle w:val="TDC2"/>
         <w:tabs>
           <w:tab w:val="left" w:pos="880"/>
           <w:tab w:val="right" w:leader="dot" w:pos="8494"/>
@@ -1197,7 +1197,7 @@
       <w:hyperlink w:anchor="_Toc140137003" w:history="1">
         <w:r>
           <w:rPr>
-            <w:rStyle w:val="Hyperlink"/>
+            <w:rStyle w:val="Hipervnculo"/>
             <w:noProof/>
             <w:highlight w:val="yellow"/>
           </w:rPr>
@@ -1216,7 +1216,7 @@
         </w:r>
         <w:r>
           <w:rPr>
-            <w:rStyle w:val="Hyperlink"/>
+            <w:rStyle w:val="Hipervnculo"/>
             <w:noProof/>
             <w:highlight w:val="yellow"/>
           </w:rPr>
@@ -1224,7 +1224,7 @@
         </w:r>
         <w:r>
           <w:rPr>
-            <w:rStyle w:val="Hyperlink"/>
+            <w:rStyle w:val="Hipervnculo"/>
             <w:noProof/>
             <w:highlight w:val="yellow"/>
           </w:rPr>
@@ -1232,7 +1232,7 @@
         </w:r>
         <w:r>
           <w:rPr>
-            <w:rStyle w:val="Hyperlink"/>
+            <w:rStyle w:val="Hipervnculo"/>
             <w:noProof/>
             <w:highlight w:val="yellow"/>
           </w:rPr>
@@ -1297,7 +1297,7 @@
     </w:p>
     <w:p>
       <w:pPr>
-        <w:pStyle w:val="TOC1"/>
+        <w:pStyle w:val="TDC1"/>
         <w:rPr>
           <w:rFonts w:asciiTheme="minorHAnsi" w:eastAsiaTheme="minorEastAsia" w:hAnsiTheme="minorHAnsi" w:cstheme="minorBidi"/>
           <w:b w:val="0"/>
@@ -1309,7 +1309,7 @@
       <w:hyperlink w:anchor="_Toc140137004" w:history="1">
         <w:r>
           <w:rPr>
-            <w:rStyle w:val="Hyperlink"/>
+            <w:rStyle w:val="Hipervnculo"/>
           </w:rPr>
           <w:t>2.</w:t>
         </w:r>
@@ -1325,7 +1325,7 @@
         </w:r>
         <w:r>
           <w:rPr>
-            <w:rStyle w:val="Hyperlink"/>
+            <w:rStyle w:val="Hipervnculo"/>
           </w:rPr>
           <w:t>ESTUDIO DEL MERCADO (O ESTADO DEL ARTE)</w:t>
         </w:r>
@@ -1374,7 +1374,7 @@
     </w:p>
     <w:p>
       <w:pPr>
-        <w:pStyle w:val="TOC2"/>
+        <w:pStyle w:val="TDC2"/>
         <w:tabs>
           <w:tab w:val="left" w:pos="880"/>
           <w:tab w:val="right" w:leader="dot" w:pos="8494"/>
@@ -1390,7 +1390,7 @@
       <w:hyperlink w:anchor="_Toc140137005" w:history="1">
         <w:r>
           <w:rPr>
-            <w:rStyle w:val="Hyperlink"/>
+            <w:rStyle w:val="Hipervnculo"/>
             <w:noProof/>
           </w:rPr>
           <w:t>2.1.</w:t>
@@ -1407,7 +1407,7 @@
         </w:r>
         <w:r>
           <w:rPr>
-            <w:rStyle w:val="Hyperlink"/>
+            <w:rStyle w:val="Hipervnculo"/>
             <w:noProof/>
           </w:rPr>
           <w:t>Conceptos relevantes del dominio de aplicación.</w:t>
@@ -1464,7 +1464,7 @@
     </w:p>
     <w:p>
       <w:pPr>
-        <w:pStyle w:val="TOC2"/>
+        <w:pStyle w:val="TDC2"/>
         <w:tabs>
           <w:tab w:val="left" w:pos="880"/>
           <w:tab w:val="right" w:leader="dot" w:pos="8494"/>
@@ -1480,7 +1480,7 @@
       <w:hyperlink w:anchor="_Toc140137006" w:history="1">
         <w:r>
           <w:rPr>
-            <w:rStyle w:val="Hyperlink"/>
+            <w:rStyle w:val="Hipervnculo"/>
             <w:noProof/>
           </w:rPr>
           <w:t>2.2.</w:t>
@@ -1497,7 +1497,7 @@
         </w:r>
         <w:r>
           <w:rPr>
-            <w:rStyle w:val="Hyperlink"/>
+            <w:rStyle w:val="Hipervnculo"/>
             <w:noProof/>
           </w:rPr>
           <w:t>Relación con proyectos con la misma funcionalidad</w:t>
@@ -1554,7 +1554,7 @@
     </w:p>
     <w:p>
       <w:pPr>
-        <w:pStyle w:val="TOC2"/>
+        <w:pStyle w:val="TDC2"/>
         <w:tabs>
           <w:tab w:val="left" w:pos="880"/>
           <w:tab w:val="right" w:leader="dot" w:pos="8494"/>
@@ -1570,7 +1570,7 @@
       <w:hyperlink w:anchor="_Toc140137007" w:history="1">
         <w:r>
           <w:rPr>
-            <w:rStyle w:val="Hyperlink"/>
+            <w:rStyle w:val="Hipervnculo"/>
             <w:noProof/>
           </w:rPr>
           <w:t>2.3.</w:t>
@@ -1587,7 +1587,7 @@
         </w:r>
         <w:r>
           <w:rPr>
-            <w:rStyle w:val="Hyperlink"/>
+            <w:rStyle w:val="Hipervnculo"/>
             <w:noProof/>
           </w:rPr>
           <w:t>Estudio de viabilidad</w:t>
@@ -1644,7 +1644,7 @@
     </w:p>
     <w:p>
       <w:pPr>
-        <w:pStyle w:val="TOC3"/>
+        <w:pStyle w:val="TDC3"/>
         <w:tabs>
           <w:tab w:val="left" w:pos="1320"/>
           <w:tab w:val="right" w:leader="dot" w:pos="8494"/>
@@ -1660,7 +1660,7 @@
       <w:hyperlink w:anchor="_Toc140137008" w:history="1">
         <w:r>
           <w:rPr>
-            <w:rStyle w:val="Hyperlink"/>
+            <w:rStyle w:val="Hipervnculo"/>
             <w:noProof/>
           </w:rPr>
           <w:t>2.3.1.</w:t>
@@ -1677,7 +1677,7 @@
         </w:r>
         <w:r>
           <w:rPr>
-            <w:rStyle w:val="Hyperlink"/>
+            <w:rStyle w:val="Hipervnculo"/>
             <w:noProof/>
           </w:rPr>
           <w:t>Alcance del proyecto</w:t>
@@ -1734,7 +1734,7 @@
     </w:p>
     <w:p>
       <w:pPr>
-        <w:pStyle w:val="TOC3"/>
+        <w:pStyle w:val="TDC3"/>
         <w:tabs>
           <w:tab w:val="left" w:pos="1320"/>
           <w:tab w:val="right" w:leader="dot" w:pos="8494"/>
@@ -1750,7 +1750,7 @@
       <w:hyperlink w:anchor="_Toc140137009" w:history="1">
         <w:r>
           <w:rPr>
-            <w:rStyle w:val="Hyperlink"/>
+            <w:rStyle w:val="Hipervnculo"/>
             <w:noProof/>
             <w:lang w:val="en-GB"/>
           </w:rPr>
@@ -1768,7 +1768,7 @@
         </w:r>
         <w:r>
           <w:rPr>
-            <w:rStyle w:val="Hyperlink"/>
+            <w:rStyle w:val="Hipervnculo"/>
             <w:noProof/>
             <w:lang w:val="en-GB"/>
           </w:rPr>
@@ -1826,7 +1826,7 @@
     </w:p>
     <w:p>
       <w:pPr>
-        <w:pStyle w:val="TOC3"/>
+        <w:pStyle w:val="TDC3"/>
         <w:tabs>
           <w:tab w:val="left" w:pos="1320"/>
           <w:tab w:val="right" w:leader="dot" w:pos="8494"/>
@@ -1842,7 +1842,7 @@
       <w:hyperlink w:anchor="_Toc140137010" w:history="1">
         <w:r>
           <w:rPr>
-            <w:rStyle w:val="Hyperlink"/>
+            <w:rStyle w:val="Hipervnculo"/>
             <w:noProof/>
             <w:lang w:val="en-GB"/>
           </w:rPr>
@@ -1860,7 +1860,7 @@
         </w:r>
         <w:r>
           <w:rPr>
-            <w:rStyle w:val="Hyperlink"/>
+            <w:rStyle w:val="Hipervnculo"/>
             <w:noProof/>
             <w:lang w:val="en-GB"/>
           </w:rPr>
@@ -1918,7 +1918,7 @@
     </w:p>
     <w:p>
       <w:pPr>
-        <w:pStyle w:val="TOC3"/>
+        <w:pStyle w:val="TDC3"/>
         <w:tabs>
           <w:tab w:val="left" w:pos="1320"/>
           <w:tab w:val="right" w:leader="dot" w:pos="8494"/>
@@ -1934,7 +1934,7 @@
       <w:hyperlink w:anchor="_Toc140137011" w:history="1">
         <w:r>
           <w:rPr>
-            <w:rStyle w:val="Hyperlink"/>
+            <w:rStyle w:val="Hipervnculo"/>
             <w:noProof/>
             <w:lang w:val="en-GB"/>
           </w:rPr>
@@ -1952,7 +1952,7 @@
         </w:r>
         <w:r>
           <w:rPr>
-            <w:rStyle w:val="Hyperlink"/>
+            <w:rStyle w:val="Hipervnculo"/>
             <w:noProof/>
             <w:lang w:val="en-GB"/>
           </w:rPr>
@@ -2010,7 +2010,7 @@
     </w:p>
     <w:p>
       <w:pPr>
-        <w:pStyle w:val="TOC1"/>
+        <w:pStyle w:val="TDC1"/>
         <w:rPr>
           <w:rFonts w:asciiTheme="minorHAnsi" w:eastAsiaTheme="minorEastAsia" w:hAnsiTheme="minorHAnsi" w:cstheme="minorBidi"/>
           <w:b w:val="0"/>
@@ -2022,7 +2022,7 @@
       <w:hyperlink w:anchor="_Toc140137012" w:history="1">
         <w:r>
           <w:rPr>
-            <w:rStyle w:val="Hyperlink"/>
+            <w:rStyle w:val="Hipervnculo"/>
           </w:rPr>
           <w:t>3.</w:t>
         </w:r>
@@ -2038,7 +2038,7 @@
         </w:r>
         <w:r>
           <w:rPr>
-            <w:rStyle w:val="Hyperlink"/>
+            <w:rStyle w:val="Hipervnculo"/>
           </w:rPr>
           <w:t>METODOLOGÍAS USADAS (MÉTRICA, UML, ETC.)</w:t>
         </w:r>
@@ -2087,7 +2087,7 @@
     </w:p>
     <w:p>
       <w:pPr>
-        <w:pStyle w:val="TOC1"/>
+        <w:pStyle w:val="TDC1"/>
         <w:rPr>
           <w:rFonts w:asciiTheme="minorHAnsi" w:eastAsiaTheme="minorEastAsia" w:hAnsiTheme="minorHAnsi" w:cstheme="minorBidi"/>
           <w:b w:val="0"/>
@@ -2099,7 +2099,7 @@
       <w:hyperlink w:anchor="_Toc140137013" w:history="1">
         <w:r>
           <w:rPr>
-            <w:rStyle w:val="Hyperlink"/>
+            <w:rStyle w:val="Hipervnculo"/>
           </w:rPr>
           <w:t>4.</w:t>
         </w:r>
@@ -2115,7 +2115,7 @@
         </w:r>
         <w:r>
           <w:rPr>
-            <w:rStyle w:val="Hyperlink"/>
+            <w:rStyle w:val="Hipervnculo"/>
           </w:rPr>
           <w:t>TECNOLOGÍAS Y HERRAMIENTAS UTILIZADAS EN EL PROYECTO</w:t>
         </w:r>
@@ -2164,7 +2164,7 @@
     </w:p>
     <w:p>
       <w:pPr>
-        <w:pStyle w:val="TOC1"/>
+        <w:pStyle w:val="TDC1"/>
         <w:rPr>
           <w:rFonts w:asciiTheme="minorHAnsi" w:eastAsiaTheme="minorEastAsia" w:hAnsiTheme="minorHAnsi" w:cstheme="minorBidi"/>
           <w:b w:val="0"/>
@@ -2176,7 +2176,7 @@
       <w:hyperlink w:anchor="_Toc140137014" w:history="1">
         <w:r>
           <w:rPr>
-            <w:rStyle w:val="Hyperlink"/>
+            <w:rStyle w:val="Hipervnculo"/>
           </w:rPr>
           <w:t>5.</w:t>
         </w:r>
@@ -2192,7 +2192,7 @@
         </w:r>
         <w:r>
           <w:rPr>
-            <w:rStyle w:val="Hyperlink"/>
+            <w:rStyle w:val="Hipervnculo"/>
           </w:rPr>
           <w:t>ESTIMACIÓN DE RECURSOS Y PLANIFICACIÓN</w:t>
         </w:r>
@@ -2241,7 +2241,7 @@
     </w:p>
     <w:p>
       <w:pPr>
-        <w:pStyle w:val="TOC2"/>
+        <w:pStyle w:val="TDC2"/>
         <w:tabs>
           <w:tab w:val="left" w:pos="880"/>
           <w:tab w:val="right" w:leader="dot" w:pos="8494"/>
@@ -2257,7 +2257,7 @@
       <w:hyperlink w:anchor="_Toc140137015" w:history="1">
         <w:r>
           <w:rPr>
-            <w:rStyle w:val="Hyperlink"/>
+            <w:rStyle w:val="Hipervnculo"/>
             <w:noProof/>
           </w:rPr>
           <w:t>5.1.</w:t>
@@ -2274,7 +2274,7 @@
         </w:r>
         <w:r>
           <w:rPr>
-            <w:rStyle w:val="Hyperlink"/>
+            <w:rStyle w:val="Hipervnculo"/>
             <w:noProof/>
           </w:rPr>
           <w:t>Indicar las estimaciones utilizadas (por línea de código, por punto función, mediante Cocomo, etc.)</w:t>
@@ -2331,7 +2331,7 @@
     </w:p>
     <w:p>
       <w:pPr>
-        <w:pStyle w:val="TOC2"/>
+        <w:pStyle w:val="TDC2"/>
         <w:tabs>
           <w:tab w:val="left" w:pos="880"/>
           <w:tab w:val="right" w:leader="dot" w:pos="8494"/>
@@ -2347,7 +2347,7 @@
       <w:hyperlink w:anchor="_Toc140137016" w:history="1">
         <w:r>
           <w:rPr>
-            <w:rStyle w:val="Hyperlink"/>
+            <w:rStyle w:val="Hipervnculo"/>
             <w:noProof/>
           </w:rPr>
           <w:t>5.2.</w:t>
@@ -2364,7 +2364,7 @@
         </w:r>
         <w:r>
           <w:rPr>
-            <w:rStyle w:val="Hyperlink"/>
+            <w:rStyle w:val="Hipervnculo"/>
             <w:noProof/>
           </w:rPr>
           <w:t>Realizar una planificación temporal del proyecto (diagrama de Pert, diagrama de Gantt, etc)</w:t>
@@ -2421,7 +2421,7 @@
     </w:p>
     <w:p>
       <w:pPr>
-        <w:pStyle w:val="TOC2"/>
+        <w:pStyle w:val="TDC2"/>
         <w:tabs>
           <w:tab w:val="left" w:pos="880"/>
           <w:tab w:val="right" w:leader="dot" w:pos="8494"/>
@@ -2437,7 +2437,7 @@
       <w:hyperlink w:anchor="_Toc140137017" w:history="1">
         <w:r>
           <w:rPr>
-            <w:rStyle w:val="Hyperlink"/>
+            <w:rStyle w:val="Hipervnculo"/>
             <w:noProof/>
           </w:rPr>
           <w:t>5.3.</w:t>
@@ -2454,7 +2454,7 @@
         </w:r>
         <w:r>
           <w:rPr>
-            <w:rStyle w:val="Hyperlink"/>
+            <w:rStyle w:val="Hipervnculo"/>
             <w:noProof/>
           </w:rPr>
           <w:t>Realizar una valoración de la dedicación y el coste económico</w:t>
@@ -2511,7 +2511,7 @@
     </w:p>
     <w:p>
       <w:pPr>
-        <w:pStyle w:val="TOC1"/>
+        <w:pStyle w:val="TDC1"/>
         <w:rPr>
           <w:rFonts w:asciiTheme="minorHAnsi" w:eastAsiaTheme="minorEastAsia" w:hAnsiTheme="minorHAnsi" w:cstheme="minorBidi"/>
           <w:b w:val="0"/>
@@ -2523,7 +2523,7 @@
       <w:hyperlink w:anchor="_Toc140137018" w:history="1">
         <w:r>
           <w:rPr>
-            <w:rStyle w:val="Hyperlink"/>
+            <w:rStyle w:val="Hipervnculo"/>
           </w:rPr>
           <w:t>6.</w:t>
         </w:r>
@@ -2539,7 +2539,7 @@
         </w:r>
         <w:r>
           <w:rPr>
-            <w:rStyle w:val="Hyperlink"/>
+            <w:rStyle w:val="Hipervnculo"/>
           </w:rPr>
           <w:t>SIGUIENTES CAPÍTULOS: DESARROLLO DEL CONTENIDO DEL PROYECTO (EXPLICACIÓN DETALLADA DEL ANÁLISIS, DISEÑO Y SOLUCIONES APORTADAS).</w:t>
         </w:r>
@@ -2588,7 +2588,7 @@
     </w:p>
     <w:p>
       <w:pPr>
-        <w:pStyle w:val="TOC1"/>
+        <w:pStyle w:val="TDC1"/>
         <w:rPr>
           <w:rFonts w:asciiTheme="minorHAnsi" w:eastAsiaTheme="minorEastAsia" w:hAnsiTheme="minorHAnsi" w:cstheme="minorBidi"/>
           <w:b w:val="0"/>
@@ -2600,7 +2600,7 @@
       <w:hyperlink w:anchor="_Toc140137019" w:history="1">
         <w:r>
           <w:rPr>
-            <w:rStyle w:val="Hyperlink"/>
+            <w:rStyle w:val="Hipervnculo"/>
           </w:rPr>
           <w:t>7.</w:t>
         </w:r>
@@ -2616,7 +2616,7 @@
         </w:r>
         <w:r>
           <w:rPr>
-            <w:rStyle w:val="Hyperlink"/>
+            <w:rStyle w:val="Hipervnculo"/>
           </w:rPr>
           <w:t>DESPLIEGUE Y PRUEBA DE LA SOLUCIÓN</w:t>
         </w:r>
@@ -2665,7 +2665,7 @@
     </w:p>
     <w:p>
       <w:pPr>
-        <w:pStyle w:val="TOC2"/>
+        <w:pStyle w:val="TDC2"/>
         <w:tabs>
           <w:tab w:val="left" w:pos="880"/>
           <w:tab w:val="right" w:leader="dot" w:pos="8494"/>
@@ -2681,7 +2681,7 @@
       <w:hyperlink w:anchor="_Toc140137020" w:history="1">
         <w:r>
           <w:rPr>
-            <w:rStyle w:val="Hyperlink"/>
+            <w:rStyle w:val="Hipervnculo"/>
             <w:noProof/>
           </w:rPr>
           <w:t>7.1.</w:t>
@@ -2698,7 +2698,7 @@
         </w:r>
         <w:r>
           <w:rPr>
-            <w:rStyle w:val="Hyperlink"/>
+            <w:rStyle w:val="Hipervnculo"/>
             <w:noProof/>
           </w:rPr>
           <w:t>Plan de pruebas</w:t>
@@ -2755,7 +2755,7 @@
     </w:p>
     <w:p>
       <w:pPr>
-        <w:pStyle w:val="TOC2"/>
+        <w:pStyle w:val="TDC2"/>
         <w:tabs>
           <w:tab w:val="left" w:pos="880"/>
           <w:tab w:val="right" w:leader="dot" w:pos="8494"/>
@@ -2771,7 +2771,7 @@
       <w:hyperlink w:anchor="_Toc140137021" w:history="1">
         <w:r>
           <w:rPr>
-            <w:rStyle w:val="Hyperlink"/>
+            <w:rStyle w:val="Hipervnculo"/>
             <w:noProof/>
           </w:rPr>
           <w:t>7.2.</w:t>
@@ -2788,7 +2788,7 @@
         </w:r>
         <w:r>
           <w:rPr>
-            <w:rStyle w:val="Hyperlink"/>
+            <w:rStyle w:val="Hipervnculo"/>
             <w:noProof/>
           </w:rPr>
           <w:t>Indicadores del desempeño y/o utilidad.</w:t>
@@ -2845,7 +2845,7 @@
     </w:p>
     <w:p>
       <w:pPr>
-        <w:pStyle w:val="TOC2"/>
+        <w:pStyle w:val="TDC2"/>
         <w:tabs>
           <w:tab w:val="left" w:pos="880"/>
           <w:tab w:val="right" w:leader="dot" w:pos="8494"/>
@@ -2861,7 +2861,7 @@
       <w:hyperlink w:anchor="_Toc140137022" w:history="1">
         <w:r>
           <w:rPr>
-            <w:rStyle w:val="Hyperlink"/>
+            <w:rStyle w:val="Hipervnculo"/>
             <w:noProof/>
           </w:rPr>
           <w:t>7.3.</w:t>
@@ -2878,7 +2878,7 @@
         </w:r>
         <w:r>
           <w:rPr>
-            <w:rStyle w:val="Hyperlink"/>
+            <w:rStyle w:val="Hipervnculo"/>
             <w:noProof/>
           </w:rPr>
           <w:t>Escalabilidad / extensión / mantenimiento / Soporte</w:t>
@@ -2935,7 +2935,7 @@
     </w:p>
     <w:p>
       <w:pPr>
-        <w:pStyle w:val="TOC2"/>
+        <w:pStyle w:val="TDC2"/>
         <w:tabs>
           <w:tab w:val="left" w:pos="880"/>
           <w:tab w:val="right" w:leader="dot" w:pos="8494"/>
@@ -2951,7 +2951,7 @@
       <w:hyperlink w:anchor="_Toc140137023" w:history="1">
         <w:r>
           <w:rPr>
-            <w:rStyle w:val="Hyperlink"/>
+            <w:rStyle w:val="Hipervnculo"/>
             <w:noProof/>
           </w:rPr>
           <w:t>7.4.</w:t>
@@ -2968,7 +2968,7 @@
         </w:r>
         <w:r>
           <w:rPr>
-            <w:rStyle w:val="Hyperlink"/>
+            <w:rStyle w:val="Hipervnculo"/>
             <w:noProof/>
           </w:rPr>
           <w:t>Plan de formación de usuarios</w:t>
@@ -3025,7 +3025,7 @@
     </w:p>
     <w:p>
       <w:pPr>
-        <w:pStyle w:val="TOC1"/>
+        <w:pStyle w:val="TDC1"/>
         <w:rPr>
           <w:rFonts w:asciiTheme="minorHAnsi" w:eastAsiaTheme="minorEastAsia" w:hAnsiTheme="minorHAnsi" w:cstheme="minorBidi"/>
           <w:b w:val="0"/>
@@ -3037,7 +3037,7 @@
       <w:hyperlink w:anchor="_Toc140137024" w:history="1">
         <w:r>
           <w:rPr>
-            <w:rStyle w:val="Hyperlink"/>
+            <w:rStyle w:val="Hipervnculo"/>
           </w:rPr>
           <w:t>8.</w:t>
         </w:r>
@@ -3053,7 +3053,7 @@
         </w:r>
         <w:r>
           <w:rPr>
-            <w:rStyle w:val="Hyperlink"/>
+            <w:rStyle w:val="Hipervnculo"/>
           </w:rPr>
           <w:t>CONCLUSIONES</w:t>
         </w:r>
@@ -3102,7 +3102,7 @@
     </w:p>
     <w:p>
       <w:pPr>
-        <w:pStyle w:val="TOC2"/>
+        <w:pStyle w:val="TDC2"/>
         <w:tabs>
           <w:tab w:val="left" w:pos="880"/>
           <w:tab w:val="right" w:leader="dot" w:pos="8494"/>
@@ -3118,7 +3118,7 @@
       <w:hyperlink w:anchor="_Toc140137025" w:history="1">
         <w:r>
           <w:rPr>
-            <w:rStyle w:val="Hyperlink"/>
+            <w:rStyle w:val="Hipervnculo"/>
             <w:noProof/>
           </w:rPr>
           <w:t>8.1.</w:t>
@@ -3135,7 +3135,7 @@
         </w:r>
         <w:r>
           <w:rPr>
-            <w:rStyle w:val="Hyperlink"/>
+            <w:rStyle w:val="Hipervnculo"/>
             <w:noProof/>
           </w:rPr>
           <w:t>Objetivos alcanzados</w:t>
@@ -3192,7 +3192,7 @@
     </w:p>
     <w:p>
       <w:pPr>
-        <w:pStyle w:val="TOC2"/>
+        <w:pStyle w:val="TDC2"/>
         <w:tabs>
           <w:tab w:val="left" w:pos="880"/>
           <w:tab w:val="right" w:leader="dot" w:pos="8494"/>
@@ -3208,7 +3208,7 @@
       <w:hyperlink w:anchor="_Toc140137026" w:history="1">
         <w:r>
           <w:rPr>
-            <w:rStyle w:val="Hyperlink"/>
+            <w:rStyle w:val="Hipervnculo"/>
             <w:noProof/>
           </w:rPr>
           <w:t>8.2.</w:t>
@@ -3225,7 +3225,7 @@
         </w:r>
         <w:r>
           <w:rPr>
-            <w:rStyle w:val="Hyperlink"/>
+            <w:rStyle w:val="Hipervnculo"/>
             <w:noProof/>
           </w:rPr>
           <w:t>Conclusiones del trabajo y personales</w:t>
@@ -3282,7 +3282,7 @@
     </w:p>
     <w:p>
       <w:pPr>
-        <w:pStyle w:val="TOC2"/>
+        <w:pStyle w:val="TDC2"/>
         <w:tabs>
           <w:tab w:val="left" w:pos="880"/>
           <w:tab w:val="right" w:leader="dot" w:pos="8494"/>
@@ -3298,7 +3298,7 @@
       <w:hyperlink w:anchor="_Toc140137027" w:history="1">
         <w:r>
           <w:rPr>
-            <w:rStyle w:val="Hyperlink"/>
+            <w:rStyle w:val="Hipervnculo"/>
             <w:noProof/>
           </w:rPr>
           <w:t>8.3.</w:t>
@@ -3315,7 +3315,7 @@
         </w:r>
         <w:r>
           <w:rPr>
-            <w:rStyle w:val="Hyperlink"/>
+            <w:rStyle w:val="Hipervnculo"/>
             <w:noProof/>
           </w:rPr>
           <w:t>Vías futuras</w:t>
@@ -3372,7 +3372,7 @@
     </w:p>
     <w:p>
       <w:pPr>
-        <w:pStyle w:val="TOC1"/>
+        <w:pStyle w:val="TDC1"/>
         <w:rPr>
           <w:rFonts w:asciiTheme="minorHAnsi" w:eastAsiaTheme="minorEastAsia" w:hAnsiTheme="minorHAnsi" w:cstheme="minorBidi"/>
           <w:b w:val="0"/>
@@ -3384,7 +3384,7 @@
       <w:hyperlink w:anchor="_Toc140137028" w:history="1">
         <w:r>
           <w:rPr>
-            <w:rStyle w:val="Hyperlink"/>
+            <w:rStyle w:val="Hipervnculo"/>
           </w:rPr>
           <w:t>9.</w:t>
         </w:r>
@@ -3400,7 +3400,7 @@
         </w:r>
         <w:r>
           <w:rPr>
-            <w:rStyle w:val="Hyperlink"/>
+            <w:rStyle w:val="Hipervnculo"/>
           </w:rPr>
           <w:t>BIBLIOGRAFÍA</w:t>
         </w:r>
@@ -3449,7 +3449,7 @@
     </w:p>
     <w:p>
       <w:pPr>
-        <w:pStyle w:val="TOC1"/>
+        <w:pStyle w:val="TDC1"/>
         <w:rPr>
           <w:rFonts w:asciiTheme="minorHAnsi" w:eastAsiaTheme="minorEastAsia" w:hAnsiTheme="minorHAnsi" w:cstheme="minorBidi"/>
           <w:b w:val="0"/>
@@ -3461,7 +3461,7 @@
       <w:hyperlink w:anchor="_Toc140137029" w:history="1">
         <w:r>
           <w:rPr>
-            <w:rStyle w:val="Hyperlink"/>
+            <w:rStyle w:val="Hipervnculo"/>
             <w:rFonts w:cs="Arial"/>
           </w:rPr>
           <w:t>10.</w:t>
@@ -3478,7 +3478,7 @@
         </w:r>
         <w:r>
           <w:rPr>
-            <w:rStyle w:val="Hyperlink"/>
+            <w:rStyle w:val="Hipervnculo"/>
           </w:rPr>
           <w:t>ANEXOS</w:t>
         </w:r>
@@ -3527,7 +3527,7 @@
     </w:p>
     <w:p>
       <w:pPr>
-        <w:pStyle w:val="TOC2"/>
+        <w:pStyle w:val="TDC2"/>
         <w:tabs>
           <w:tab w:val="left" w:pos="1100"/>
           <w:tab w:val="right" w:leader="dot" w:pos="8494"/>
@@ -3543,7 +3543,7 @@
       <w:hyperlink w:anchor="_Toc140137030" w:history="1">
         <w:r>
           <w:rPr>
-            <w:rStyle w:val="Hyperlink"/>
+            <w:rStyle w:val="Hipervnculo"/>
             <w:noProof/>
           </w:rPr>
           <w:t>10.1.</w:t>
@@ -3560,7 +3560,7 @@
         </w:r>
         <w:r>
           <w:rPr>
-            <w:rStyle w:val="Hyperlink"/>
+            <w:rStyle w:val="Hipervnculo"/>
             <w:noProof/>
           </w:rPr>
           <w:t>Manuales de instalación (en caso de ser necesarios)</w:t>
@@ -3617,7 +3617,7 @@
     </w:p>
     <w:p>
       <w:pPr>
-        <w:pStyle w:val="TOC2"/>
+        <w:pStyle w:val="TDC2"/>
         <w:tabs>
           <w:tab w:val="left" w:pos="1100"/>
           <w:tab w:val="right" w:leader="dot" w:pos="8494"/>
@@ -3633,7 +3633,7 @@
       <w:hyperlink w:anchor="_Toc140137031" w:history="1">
         <w:r>
           <w:rPr>
-            <w:rStyle w:val="Hyperlink"/>
+            <w:rStyle w:val="Hipervnculo"/>
             <w:noProof/>
           </w:rPr>
           <w:t>10.2.</w:t>
@@ -3650,7 +3650,7 @@
         </w:r>
         <w:r>
           <w:rPr>
-            <w:rStyle w:val="Hyperlink"/>
+            <w:rStyle w:val="Hipervnculo"/>
             <w:noProof/>
           </w:rPr>
           <w:t>Manuales de usuario (en caso de ser necesarios)</w:t>
@@ -3707,7 +3707,7 @@
     </w:p>
     <w:p>
       <w:pPr>
-        <w:pStyle w:val="TOC2"/>
+        <w:pStyle w:val="TDC2"/>
         <w:tabs>
           <w:tab w:val="left" w:pos="1100"/>
           <w:tab w:val="right" w:leader="dot" w:pos="8494"/>
@@ -3723,7 +3723,7 @@
       <w:hyperlink w:anchor="_Toc140137032" w:history="1">
         <w:r>
           <w:rPr>
-            <w:rStyle w:val="Hyperlink"/>
+            <w:rStyle w:val="Hipervnculo"/>
             <w:noProof/>
           </w:rPr>
           <w:t>10.3.</w:t>
@@ -3740,7 +3740,7 @@
         </w:r>
         <w:r>
           <w:rPr>
-            <w:rStyle w:val="Hyperlink"/>
+            <w:rStyle w:val="Hipervnculo"/>
             <w:noProof/>
           </w:rPr>
           <w:t>Otros documentos, manuales</w:t>
@@ -3992,7 +3992,7 @@
     </w:p>
     <w:p>
       <w:pPr>
-        <w:pStyle w:val="TableofFigures"/>
+        <w:pStyle w:val="Tabladeilustraciones"/>
         <w:tabs>
           <w:tab w:val="right" w:leader="dot" w:pos="8494"/>
         </w:tabs>
@@ -4024,7 +4024,7 @@
       <w:hyperlink w:anchor="_Toc104971687" w:history="1">
         <w:r>
           <w:rPr>
-            <w:rStyle w:val="Hyperlink"/>
+            <w:rStyle w:val="Hipervnculo"/>
             <w:noProof/>
           </w:rPr>
           <w:t>Tabla 1. Título</w:t>
@@ -4802,7 +4802,7 @@
     </w:p>
     <w:p>
       <w:pPr>
-        <w:pStyle w:val="Heading1"/>
+        <w:pStyle w:val="Ttulo1"/>
       </w:pPr>
       <w:bookmarkStart w:id="2" w:name="_Toc140137000"/>
       <w:bookmarkStart w:id="3" w:name="_Toc96960692"/>
@@ -4846,6 +4846,9 @@
         <w:ind w:firstLine="0"/>
       </w:pPr>
       <w:r>
+        <w:rPr>
+          <w:noProof/>
+        </w:rPr>
         <w:drawing>
           <wp:inline distT="0" distB="0" distL="0" distR="0" wp14:anchorId="0FE29DC1" wp14:editId="5E38D58B">
             <wp:extent cx="5400040" cy="3563620"/>
@@ -4903,7 +4906,7 @@
     </w:p>
     <w:p>
       <w:pPr>
-        <w:pStyle w:val="Heading2"/>
+        <w:pStyle w:val="Ttulo2"/>
       </w:pPr>
       <w:bookmarkStart w:id="4" w:name="_Toc140137001"/>
       <w:r>
@@ -5016,7 +5019,7 @@
     </w:p>
     <w:p>
       <w:pPr>
-        <w:pStyle w:val="Heading2"/>
+        <w:pStyle w:val="Ttulo2"/>
       </w:pPr>
       <w:bookmarkStart w:id="5" w:name="_Toc140137002"/>
       <w:r>
@@ -5040,7 +5043,7 @@
     </w:p>
     <w:p>
       <w:pPr>
-        <w:pStyle w:val="Heading2"/>
+        <w:pStyle w:val="Ttulo2"/>
       </w:pPr>
       <w:bookmarkStart w:id="6" w:name="_Toc140137003"/>
       <w:r>
@@ -5072,32 +5075,206 @@
           <w:b/>
           <w:bCs/>
         </w:rPr>
-        <w:t>Objetivo general:</w:t>
-      </w:r>
+        <w:t>Objetivo general</w:t>
+      </w:r>
+      <w:r>
+        <w:rPr>
+          <w:b/>
+          <w:bCs/>
+        </w:rPr>
+        <w:t xml:space="preserve"> 1</w:t>
+      </w:r>
+      <w:r>
+        <w:rPr>
+          <w:b/>
+          <w:bCs/>
+        </w:rPr>
+        <w:t>:</w:t>
+      </w:r>
+    </w:p>
+    <w:p>
+      <w:pPr>
+        <w:pStyle w:val="Prrafobase"/>
+        <w:numPr>
+          <w:ilvl w:val="0"/>
+          <w:numId w:val="48"/>
+        </w:numPr>
+      </w:pPr>
+      <w:r>
+        <w:t xml:space="preserve">OG1- </w:t>
+      </w:r>
+      <w:r>
+        <w:t>Desarrollar una aplicación</w:t>
+      </w:r>
+      <w:r>
+        <w:t xml:space="preserve"> web</w:t>
+      </w:r>
+      <w:r>
+        <w:t xml:space="preserve"> </w:t>
+      </w:r>
+      <w:r>
+        <w:t>para publicar</w:t>
+      </w:r>
+      <w:r>
+        <w:t xml:space="preserve"> </w:t>
+      </w:r>
+      <w:r>
+        <w:t xml:space="preserve">contenido en </w:t>
+      </w:r>
+      <w:r>
+        <w:t>múltiples redes</w:t>
+      </w:r>
+      <w:r>
+        <w:t xml:space="preserve"> sociales.</w:t>
+      </w:r>
+    </w:p>
+    <w:p>
+      <w:pPr>
+        <w:widowControl w:val="0"/>
+        <w:numPr>
+          <w:ilvl w:val="1"/>
+          <w:numId w:val="48"/>
+        </w:numPr>
+        <w:suppressAutoHyphens/>
+        <w:spacing w:before="86" w:after="86" w:line="240" w:lineRule="auto"/>
+        <w:ind w:right="86"/>
+        <w:rPr>
+          <w:rFonts w:cs="Arial"/>
+        </w:rPr>
+      </w:pPr>
+      <w:r>
+        <w:rPr>
+          <w:rFonts w:cs="Arial"/>
+        </w:rPr>
+        <w:t xml:space="preserve">Administrar </w:t>
+      </w:r>
+      <w:r>
+        <w:rPr>
+          <w:rFonts w:cs="Arial"/>
+        </w:rPr>
+        <w:t xml:space="preserve">marcas con </w:t>
+      </w:r>
+      <w:r>
+        <w:rPr>
+          <w:rFonts w:cs="Arial"/>
+        </w:rPr>
+        <w:t>una cantidad ilimitada de redes sociales dentro de la aplicación</w:t>
+      </w:r>
+      <w:r>
+        <w:rPr>
+          <w:rFonts w:cs="Arial"/>
+        </w:rPr>
+        <w:t>.</w:t>
+      </w:r>
+    </w:p>
+    <w:p>
+      <w:pPr>
+        <w:widowControl w:val="0"/>
+        <w:numPr>
+          <w:ilvl w:val="1"/>
+          <w:numId w:val="48"/>
+        </w:numPr>
+        <w:suppressAutoHyphens/>
+        <w:spacing w:before="86" w:after="86" w:line="240" w:lineRule="auto"/>
+        <w:ind w:right="86"/>
+        <w:rPr>
+          <w:rFonts w:cs="Arial"/>
+        </w:rPr>
+      </w:pPr>
+      <w:r>
+        <w:rPr>
+          <w:rFonts w:cs="Arial"/>
+        </w:rPr>
+        <w:t>Disponer de una biblioteca compartida de archivos multimedia por marca</w:t>
+      </w:r>
+    </w:p>
+    <w:p>
+      <w:pPr>
+        <w:pStyle w:val="Prrafobase"/>
+        <w:numPr>
+          <w:ilvl w:val="1"/>
+          <w:numId w:val="48"/>
+        </w:numPr>
+      </w:pPr>
+      <w:r>
+        <w:t>Publicar contenido multimedia en múltiples redes sociales simultáneamente.</w:t>
+      </w:r>
+    </w:p>
+    <w:p>
+      <w:pPr>
+        <w:widowControl w:val="0"/>
+        <w:numPr>
+          <w:ilvl w:val="0"/>
+          <w:numId w:val="48"/>
+        </w:numPr>
+        <w:suppressAutoHyphens/>
+        <w:spacing w:before="86" w:after="86" w:line="240" w:lineRule="auto"/>
+        <w:ind w:right="86"/>
+        <w:rPr>
+          <w:rFonts w:cs="Arial"/>
+        </w:rPr>
+      </w:pPr>
+      <w:r>
+        <w:rPr>
+          <w:rFonts w:cs="Arial"/>
+        </w:rPr>
+        <w:lastRenderedPageBreak/>
+        <w:t>OG2- Hospedar la aplicación en internet para ser accedida por los usuarios finales.</w:t>
+      </w:r>
+    </w:p>
+    <w:p>
+      <w:pPr>
+        <w:widowControl w:val="0"/>
+        <w:numPr>
+          <w:ilvl w:val="1"/>
+          <w:numId w:val="48"/>
+        </w:numPr>
+        <w:suppressAutoHyphens/>
+        <w:spacing w:before="86" w:after="86" w:line="240" w:lineRule="auto"/>
+        <w:ind w:left="720" w:right="86" w:firstLine="0"/>
+      </w:pPr>
+      <w:r>
+        <w:rPr>
+          <w:rFonts w:cs="Arial"/>
+        </w:rPr>
+        <w:t xml:space="preserve">Implementar una arquitectura de microservicios para mejor escalabilidad </w:t>
+      </w:r>
+    </w:p>
+    <w:p>
+      <w:pPr>
+        <w:widowControl w:val="0"/>
+        <w:numPr>
+          <w:ilvl w:val="1"/>
+          <w:numId w:val="48"/>
+        </w:numPr>
+        <w:suppressAutoHyphens/>
+        <w:spacing w:before="86" w:after="86" w:line="240" w:lineRule="auto"/>
+        <w:ind w:left="720" w:right="86" w:firstLine="0"/>
+      </w:pPr>
     </w:p>
     <w:p>
       <w:pPr>
         <w:pStyle w:val="Prrafobase"/>
         <w:ind w:firstLine="0"/>
       </w:pPr>
-      <w:r>
-        <w:t>Desarrollar una aplicación</w:t>
-      </w:r>
-      <w:r>
-        <w:t xml:space="preserve"> web</w:t>
-      </w:r>
-      <w:r>
-        <w:t xml:space="preserve"> que </w:t>
-      </w:r>
-      <w:r>
-        <w:t>integre m</w:t>
-      </w:r>
-      <w:r>
-        <w:t>últiples redes sociales para programar y publicar contenido de texto, imágenes y videos</w:t>
-      </w:r>
-      <w:r>
-        <w:t>.</w:t>
-      </w:r>
+    </w:p>
+    <w:p>
+      <w:pPr>
+        <w:pStyle w:val="Prrafobase"/>
+        <w:ind w:firstLine="0"/>
+      </w:pPr>
+    </w:p>
+    <w:p>
+      <w:pPr>
+        <w:pStyle w:val="Prrafobase"/>
+        <w:ind w:firstLine="0"/>
+      </w:pPr>
+    </w:p>
+    <w:p>
+      <w:pPr>
+        <w:pStyle w:val="Prrafobase"/>
+        <w:ind w:firstLine="0"/>
+      </w:pPr>
     </w:p>
     <w:p>
       <w:pPr>
@@ -5130,54 +5307,6 @@
           <w:rFonts w:cs="Arial"/>
         </w:rPr>
       </w:pPr>
-      <w:r>
-        <w:rPr>
-          <w:rFonts w:cs="Arial"/>
-        </w:rPr>
-        <w:t xml:space="preserve">Implementar la </w:t>
-      </w:r>
-      <w:r>
-        <w:rPr>
-          <w:rFonts w:cs="Arial"/>
-        </w:rPr>
-        <w:t xml:space="preserve">web con </w:t>
-      </w:r>
-      <w:r>
-        <w:rPr>
-          <w:rFonts w:cs="Arial"/>
-        </w:rPr>
-        <w:t xml:space="preserve">Instagram, Facebook, YouTube, TikTok y Twitter </w:t>
-      </w:r>
-      <w:r>
-        <w:rPr>
-          <w:rFonts w:cs="Arial"/>
-        </w:rPr>
-        <w:t xml:space="preserve">dentro de </w:t>
-      </w:r>
-      <w:r>
-        <w:rPr>
-          <w:rFonts w:cs="Arial"/>
-        </w:rPr>
-        <w:t xml:space="preserve">la app </w:t>
-      </w:r>
-      <w:r>
-        <w:rPr>
-          <w:rFonts w:cs="Arial"/>
-        </w:rPr>
-        <w:t xml:space="preserve">para </w:t>
-      </w:r>
-      <w:r>
-        <w:rPr>
-          <w:rFonts w:cs="Arial"/>
-        </w:rPr>
-        <w:t xml:space="preserve">poder publicar </w:t>
-      </w:r>
-      <w:r>
-        <w:rPr>
-          <w:rFonts w:cs="Arial"/>
-        </w:rPr>
-        <w:t>contenido en estas plataformas.</w:t>
-      </w:r>
     </w:p>
     <w:p>
       <w:pPr>
@@ -5191,60 +5320,6 @@
         <w:ind w:right="86"/>
         <w:rPr>
           <w:rFonts w:cs="Arial"/>
-          <w:b/>
-          <w:bCs/>
-        </w:rPr>
-      </w:pPr>
-      <w:r>
-        <w:rPr>
-          <w:rFonts w:cs="Arial"/>
-        </w:rPr>
-        <w:t xml:space="preserve">Minimizar los costes finales del proyecto lo mayormente posible, donde el objetivo </w:t>
-      </w:r>
-      <w:r>
-        <w:rPr>
-          <w:rFonts w:cs="Arial"/>
-        </w:rPr>
-        <w:t>ideal es que estos costes sean cero.</w:t>
-      </w:r>
-    </w:p>
-    <w:p>
-      <w:pPr>
-        <w:widowControl w:val="0"/>
-        <w:numPr>
-          <w:ilvl w:val="0"/>
-          <w:numId w:val="46"/>
-        </w:numPr>
-        <w:suppressAutoHyphens/>
-        <w:spacing w:before="86" w:after="86" w:line="240" w:lineRule="auto"/>
-        <w:ind w:right="86"/>
-        <w:rPr>
-          <w:rFonts w:cs="Arial"/>
-          <w:b/>
-          <w:bCs/>
-        </w:rPr>
-      </w:pPr>
-      <w:r>
-        <w:rPr>
-          <w:rFonts w:cs="Arial"/>
-        </w:rPr>
-        <w:t xml:space="preserve">Aplicar medidas de seguridad para proteger los datos sensibles de los </w:t>
-      </w:r>
-      <w:r>
-        <w:rPr>
-          <w:rFonts w:cs="Arial"/>
-        </w:rPr>
-        <w:lastRenderedPageBreak/>
-        <w:t xml:space="preserve">usuarios, como credenciales de acceso, tokens y datos de publicación, y garantizar que terceros no tengan acceso no autorizado a esta información. </w:t>
-      </w:r>
-    </w:p>
-    <w:p>
-      <w:pPr>
-        <w:pStyle w:val="Prrafobase"/>
-        <w:ind w:firstLine="0"/>
-        <w:rPr>
-          <w:b/>
-          <w:bCs/>
         </w:rPr>
       </w:pPr>
     </w:p>
@@ -5267,7 +5342,7 @@
     </w:p>
     <w:p>
       <w:pPr>
-        <w:pStyle w:val="Heading1"/>
+        <w:pStyle w:val="Ttulo1"/>
       </w:pPr>
       <w:bookmarkStart w:id="7" w:name="_Toc140137004"/>
       <w:bookmarkStart w:id="8" w:name="_Toc96960693"/>
@@ -5308,16 +5383,18 @@
           <w:lang w:val="en-US"/>
         </w:rPr>
       </w:pPr>
-      <w:r>
+    </w:p>
+    <w:p>
+      <w:pPr>
+        <w:pStyle w:val="Prrafobase"/>
         <w:rPr>
           <w:lang w:val="en-US"/>
         </w:rPr>
-        <w:t>Lorem ipsum dolor sit amet consectetur adipiscing elit himenaeos, cursus laoreet sed ornare phasellus eget nunc magnis,</w:t>
-      </w:r>
-    </w:p>
-    <w:p>
-      <w:pPr>
-        <w:pStyle w:val="Heading2"/>
+      </w:pPr>
+    </w:p>
+    <w:p>
+      <w:pPr>
+        <w:pStyle w:val="Ttulo2"/>
       </w:pPr>
       <w:bookmarkStart w:id="9" w:name="_Toc140137005"/>
       <w:r>
@@ -5327,256 +5404,20 @@
     </w:p>
     <w:p>
       <w:pPr>
-        <w:pStyle w:val="Borrar"/>
-        <w:jc w:val="center"/>
-        <w:rPr>
-          <w:i w:val="0"/>
-        </w:rPr>
-      </w:pPr>
-      <w:r>
-        <w:t>El estilo de título se aplica automático la barra de estilos (Título 2)</w:t>
-      </w:r>
-    </w:p>
-    <w:p>
-      <w:pPr>
         <w:pStyle w:val="Prrafobase"/>
-        <w:rPr>
-          <w:lang w:val="en-US"/>
-        </w:rPr>
-      </w:pPr>
-      <w:r>
-        <w:rPr>
-          <w:lang w:val="en-US"/>
-        </w:rPr>
-        <w:t>Lorem ipsum dolor sit amet consectetur adipiscing elit himenaeos, cursus laoreet sed ornare phasellus eget nunc magnis,</w:t>
-      </w:r>
-    </w:p>
-    <w:p>
-      <w:pPr>
-        <w:pStyle w:val="Prrafobase"/>
-        <w:rPr>
-          <w:lang w:val="en-US"/>
-        </w:rPr>
-      </w:pPr>
-    </w:p>
-    <w:p>
-      <w:pPr>
-        <w:pStyle w:val="Heading2"/>
-      </w:pPr>
-      <w:bookmarkStart w:id="10" w:name="_Toc140137006"/>
-      <w:r>
-        <w:t>Relación con proyectos con la misma funcionalidad</w:t>
-      </w:r>
-      <w:bookmarkEnd w:id="10"/>
-    </w:p>
-    <w:p>
-      <w:pPr>
-        <w:pStyle w:val="Prrafobase"/>
-        <w:rPr>
-          <w:lang w:val="en-US"/>
-        </w:rPr>
-      </w:pPr>
-      <w:r>
-        <w:rPr>
-          <w:lang w:val="en-US"/>
-        </w:rPr>
-        <w:t>Lorem ipsum dolor sit amet consectetur adipiscing elit himenaeos, cursus laoreet sed ornare phasellus eget nunc magnis,</w:t>
-      </w:r>
-    </w:p>
-    <w:p>
-      <w:pPr>
-        <w:pStyle w:val="Prrafobase"/>
-      </w:pPr>
-      <w:r>
-        <w:t>LATER CUESTA 10 CUENTAS CUETA X</w:t>
-      </w:r>
-    </w:p>
-    <w:p>
-      <w:pPr>
-        <w:pStyle w:val="Prrafobase"/>
-      </w:pPr>
-      <w:r>
-        <w:t>DEFINI</w:t>
-      </w:r>
-      <w:r>
-        <w:t xml:space="preserve">R, REFERENCIAS, LUEGO JUSTIFICAR PORQUE YO QUIERO UNO </w:t>
-      </w:r>
-    </w:p>
-    <w:p>
-      <w:pPr>
-        <w:pStyle w:val="Prrafobase"/>
-      </w:pPr>
-      <w:r>
-        <w:t>4 O 5, VENTAJAS, DESVENTAJAS</w:t>
-      </w:r>
-    </w:p>
-    <w:p>
-      <w:pPr>
-        <w:pStyle w:val="Heading2"/>
-      </w:pPr>
-      <w:bookmarkStart w:id="11" w:name="_Toc140137007"/>
-      <w:r>
-        <w:t>Estudio de viabilidad</w:t>
-      </w:r>
-      <w:bookmarkEnd w:id="11"/>
-    </w:p>
-    <w:p>
-      <w:pPr>
-        <w:pStyle w:val="Prrafobase"/>
-        <w:rPr>
-          <w:lang w:val="en-US"/>
-        </w:rPr>
-      </w:pPr>
-      <w:r>
-        <w:rPr>
-          <w:lang w:val="en-US"/>
-        </w:rPr>
-        <w:t>Lorem ipsum dolor sit amet consectetur adipiscing elit himenaeos, cursus laoreet sed ornare phasellus eget nunc magnis,</w:t>
-      </w:r>
-    </w:p>
-    <w:p>
-      <w:pPr>
-        <w:pStyle w:val="Prrafobase"/>
-        <w:rPr>
-          <w:lang w:val="en-US"/>
-        </w:rPr>
-      </w:pPr>
-    </w:p>
-    <w:p>
-      <w:pPr>
-        <w:pStyle w:val="Prrafobase"/>
-      </w:pPr>
-      <w:r>
-        <w:t>JUSTIFICAR COMO MI PROYECTO S</w:t>
-      </w:r>
-      <w:r>
-        <w:t xml:space="preserve">UPLE LAS DEBILIDADES </w:t>
-      </w:r>
-    </w:p>
-    <w:p>
-      <w:pPr>
-        <w:pStyle w:val="Prrafobase"/>
-      </w:pPr>
-    </w:p>
-    <w:p>
-      <w:pPr>
-        <w:pStyle w:val="Heading3"/>
-      </w:pPr>
-      <w:bookmarkStart w:id="12" w:name="_Toc140137008"/>
-      <w:r>
-        <w:lastRenderedPageBreak/>
-        <w:t>Alcance del proyecto</w:t>
-      </w:r>
-      <w:bookmarkEnd w:id="12"/>
-    </w:p>
-    <w:p>
-      <w:pPr>
-        <w:pStyle w:val="Prrafobase"/>
-        <w:rPr>
-          <w:lang w:val="en-US"/>
-        </w:rPr>
-      </w:pPr>
-      <w:r>
-        <w:rPr>
-          <w:lang w:val="en-US"/>
-        </w:rPr>
-        <w:t>Lorem ipsum dolor sit amet consectetur adipiscing elit himenaeos, cursus laoreet sed ornare phasellus eget nunc magnis,</w:t>
-      </w:r>
-    </w:p>
-    <w:p>
-      <w:pPr>
-        <w:pStyle w:val="Heading3"/>
-        <w:rPr>
-          <w:lang w:val="en-GB"/>
-        </w:rPr>
-      </w:pPr>
-      <w:bookmarkStart w:id="13" w:name="_Toc140137009"/>
-      <w:r>
-        <w:rPr>
-          <w:lang w:val="en-GB"/>
-        </w:rPr>
-        <w:t>Estudio de la situación actual</w:t>
-      </w:r>
-      <w:bookmarkEnd w:id="13"/>
-    </w:p>
-    <w:p>
-      <w:pPr>
-        <w:pStyle w:val="Prrafobase"/>
-        <w:rPr>
-          <w:i/>
-          <w:color w:val="878787" w:themeColor="text1" w:themeTint="99"/>
-        </w:rPr>
-      </w:pPr>
-      <w:r>
-        <w:rPr>
-          <w:i/>
-          <w:color w:val="878787" w:themeColor="text1" w:themeTint="99"/>
-        </w:rPr>
-        <w:t>Incluyendo la infraestructura subyacente (red, servicios, etc) y/o necesaria</w:t>
-      </w:r>
-    </w:p>
-    <w:p>
-      <w:pPr>
-        <w:pStyle w:val="Prrafobase"/>
-        <w:rPr>
-          <w:i/>
-          <w:color w:val="878787" w:themeColor="text1" w:themeTint="99"/>
-          <w:lang w:val="en-US"/>
-        </w:rPr>
-      </w:pPr>
-      <w:r>
-        <w:rPr>
-          <w:i/>
-          <w:color w:val="878787" w:themeColor="text1" w:themeTint="99"/>
-          <w:lang w:val="en-US"/>
-        </w:rPr>
-        <w:t>**</w:t>
-      </w:r>
-      <w:r>
-        <w:rPr>
-          <w:i/>
-          <w:color w:val="878787" w:themeColor="text1" w:themeTint="99"/>
-          <w:lang w:val="en-US"/>
-        </w:rPr>
-        <w:t>introducer al cliente</w:t>
-      </w:r>
-    </w:p>
-    <w:p>
-      <w:pPr>
-        <w:pStyle w:val="Prrafobase"/>
-        <w:rPr>
-          <w:lang w:val="en-US"/>
-        </w:rPr>
-      </w:pPr>
-      <w:r>
-        <w:rPr>
-          <w:lang w:val="en-US"/>
-        </w:rPr>
-        <w:t>Lorem ipsum dolor sit amet consectetur adipiscing elit himenaeos, cursus laoreet sed ornare phasellus eget nunc magnis,</w:t>
-      </w:r>
-    </w:p>
-    <w:p>
-      <w:pPr>
-        <w:pStyle w:val="Heading3"/>
-      </w:pPr>
-      <w:bookmarkStart w:id="14" w:name="_Toc140137010"/>
-      <w:r>
-        <w:t>Estudio y valoración de las alternativas de solución</w:t>
-      </w:r>
-      <w:bookmarkEnd w:id="14"/>
-    </w:p>
-    <w:p>
-      <w:pPr>
-        <w:pStyle w:val="Prrafobase"/>
-        <w:rPr>
-          <w:lang w:val="en-US"/>
-        </w:rPr>
-      </w:pPr>
-      <w:r>
-        <w:rPr>
-          <w:lang w:val="en-US"/>
-        </w:rPr>
-        <w:t>Lorem ipsum dolor sit amet consectetur adipiscing elit himenaeos, cursus laoreet sed ornare phasellus eget nunc magnis,</w:t>
+        <w:ind w:left="446" w:firstLine="0"/>
+      </w:pPr>
+      <w:r>
+        <w:t xml:space="preserve">En el software para la gestión de redes sociales hay conceptos que se mantienen </w:t>
+      </w:r>
+      <w:r>
+        <w:t>constantes,</w:t>
+      </w:r>
+      <w:r>
+        <w:t xml:space="preserve"> aunque en ocasiones llamados por diversos nombres. </w:t>
+      </w:r>
+      <w:r>
+        <w:t>A medida de unificarlos y mantener términos constantes a lo largo del trabajo, se han estandarizado los términos de la siguiente manera:</w:t>
       </w:r>
     </w:p>
     <w:p>
@@ -5586,6 +5427,253 @@
           <w:ilvl w:val="0"/>
           <w:numId w:val="46"/>
         </w:numPr>
+      </w:pPr>
+      <w:r>
+        <w:t>Usuario: es la persona final que usará la aplicación creada.</w:t>
+      </w:r>
+      <w:r>
+        <w:t xml:space="preserve"> Un usuario es capaz de crear marcas. Además, dentro de las marcas que pertenece es capaz de archivos a la biblioteca digital, agregar redes sociales, así como crear o programar publicaciones.</w:t>
+      </w:r>
+    </w:p>
+    <w:p>
+      <w:pPr>
+        <w:pStyle w:val="Prrafobase"/>
+        <w:numPr>
+          <w:ilvl w:val="0"/>
+          <w:numId w:val="46"/>
+        </w:numPr>
+      </w:pPr>
+      <w:r>
+        <w:t>Marca</w:t>
+      </w:r>
+      <w:r>
+        <w:t>: es un conjunto de redes sociales agrupadas para administrarse en conjunto. Esta posee un usuario administrador de la marca y un equipo de usuario</w:t>
+      </w:r>
+      <w:r>
+        <w:t>s</w:t>
+      </w:r>
+      <w:r>
+        <w:t>.</w:t>
+      </w:r>
+      <w:r>
+        <w:t xml:space="preserve"> Una marca funciona como una agrupación de cuentas de redes sociales. Cada marca </w:t>
+      </w:r>
+      <w:r>
+        <w:t>posee una biblioteca digital propia de archivos multimedia compartidos</w:t>
+      </w:r>
+      <w:r>
+        <w:t xml:space="preserve"> para el uso interno de las redes sociales dentro de la marca</w:t>
+      </w:r>
+      <w:r>
+        <w:t>.</w:t>
+      </w:r>
+    </w:p>
+    <w:p>
+      <w:pPr>
+        <w:pStyle w:val="Prrafobase"/>
+        <w:numPr>
+          <w:ilvl w:val="0"/>
+          <w:numId w:val="46"/>
+        </w:numPr>
+      </w:pPr>
+      <w:r>
+        <w:t>Administrador:</w:t>
+      </w:r>
+      <w:r>
+        <w:t xml:space="preserve"> </w:t>
+      </w:r>
+      <w:r>
+        <w:t>s</w:t>
+      </w:r>
+      <w:r>
+        <w:t>e entiende como administrador a la persona que crea la marca dentro de la aplicación.</w:t>
+      </w:r>
+      <w:r>
+        <w:t xml:space="preserve"> Es</w:t>
+      </w:r>
+      <w:r>
+        <w:t xml:space="preserve"> un usuario encargado de administrar los miembros del equipo de </w:t>
+      </w:r>
+      <w:r>
+        <w:t xml:space="preserve">su </w:t>
+      </w:r>
+      <w:r>
+        <w:t>marc</w:t>
+      </w:r>
+      <w:r>
+        <w:t>a</w:t>
+      </w:r>
+      <w:r>
+        <w:t>.</w:t>
+      </w:r>
+      <w:r>
+        <w:t xml:space="preserve"> Únicamente esta persona tiene permisos para borrar su marca o cambiar de administrador.</w:t>
+      </w:r>
+    </w:p>
+    <w:p>
+      <w:pPr>
+        <w:pStyle w:val="Prrafobase"/>
+        <w:numPr>
+          <w:ilvl w:val="0"/>
+          <w:numId w:val="46"/>
+        </w:numPr>
+      </w:pPr>
+      <w:r>
+        <w:t>Equipo: es un conjunto de usuarios asociados a una marca</w:t>
+      </w:r>
+      <w:r>
+        <w:t>. Estos usuarios se encargan de agregar o eliminar redes sociales, subir archivos a la biblioteca digital.</w:t>
+      </w:r>
+    </w:p>
+    <w:p>
+      <w:pPr>
+        <w:pStyle w:val="Prrafobase"/>
+        <w:numPr>
+          <w:ilvl w:val="0"/>
+          <w:numId w:val="46"/>
+        </w:numPr>
+      </w:pPr>
+      <w:r>
+        <w:lastRenderedPageBreak/>
+        <w:t>Biblioteca digital: es el nombre otorgado al espacio virtual propio que cada marca posee donde se encuentran los archivos multimedia (imágenes y videos). Estos archivos se usarán posteriormente para crear publicaciones o programarlas y para compartir archivos entre miembros del equipo.</w:t>
+      </w:r>
+    </w:p>
+    <w:p>
+      <w:pPr>
+        <w:pStyle w:val="Prrafobase"/>
+        <w:numPr>
+          <w:ilvl w:val="0"/>
+          <w:numId w:val="46"/>
+        </w:numPr>
+      </w:pPr>
+      <w:r>
+        <w:t>Red social</w:t>
+      </w:r>
+      <w:r>
+        <w:t xml:space="preserve">: entiéndase como una página de Facebook, cuenta de Instagram Business o Profesional, una cuenta de TikTok, un canal de YouTube o una cuenta de Twitter (X). </w:t>
+      </w:r>
+      <w:r>
+        <w:rPr>
+          <w:highlight w:val="yellow"/>
+        </w:rPr>
+        <w:t>*Tengo que poner referencias acá?</w:t>
+      </w:r>
+    </w:p>
+    <w:p>
+      <w:pPr>
+        <w:pStyle w:val="Prrafobase"/>
+        <w:numPr>
+          <w:ilvl w:val="0"/>
+          <w:numId w:val="46"/>
+        </w:numPr>
+      </w:pPr>
+      <w:r>
+        <w:t>Publicación</w:t>
+      </w:r>
+      <w:r>
+        <w:t>: se refiere al contenido que va a ser subido a una red social. Este puede ser como un archivo multimedia individual o múltiples, acompañado opcionalmente de texto. Existen casos en los que se podría subir una mezcla de texto, fotos y videos, dependiendo de los tipos de publicaciones disponibles.</w:t>
+      </w:r>
+    </w:p>
+    <w:p>
+      <w:pPr>
+        <w:pStyle w:val="Prrafobase"/>
+        <w:ind w:left="86" w:firstLine="0"/>
+      </w:pPr>
+      <w:r>
+        <w:t>Estos serían los conceptos generales para un entendimiento global de la aplicación. Sin embargo, existen también conceptos más técnicos que son relevantes a lo largo del desarrollo de la aplicación. Estos son los siguientes:</w:t>
+      </w:r>
+    </w:p>
+    <w:p>
+      <w:pPr>
+        <w:pStyle w:val="Prrafobase"/>
+        <w:numPr>
+          <w:ilvl w:val="0"/>
+          <w:numId w:val="46"/>
+        </w:numPr>
+      </w:pPr>
+      <w:r>
+        <w:t>Oauth:</w:t>
+      </w:r>
+    </w:p>
+    <w:p>
+      <w:pPr>
+        <w:pStyle w:val="Prrafobase"/>
+        <w:numPr>
+          <w:ilvl w:val="0"/>
+          <w:numId w:val="46"/>
+        </w:numPr>
+      </w:pPr>
+      <w:r>
+        <w:t>Sesión</w:t>
+      </w:r>
+    </w:p>
+    <w:p>
+      <w:pPr>
+        <w:pStyle w:val="Prrafobase"/>
+        <w:numPr>
+          <w:ilvl w:val="0"/>
+          <w:numId w:val="46"/>
+        </w:numPr>
+      </w:pPr>
+      <w:r>
+        <w:t>Microservicios</w:t>
+      </w:r>
+    </w:p>
+    <w:p>
+      <w:pPr>
+        <w:pStyle w:val="Prrafobase"/>
+        <w:numPr>
+          <w:ilvl w:val="0"/>
+          <w:numId w:val="46"/>
+        </w:numPr>
+      </w:pPr>
+      <w:r>
+        <w:t>VPS</w:t>
+      </w:r>
+    </w:p>
+    <w:p>
+      <w:pPr>
+        <w:pStyle w:val="Prrafobase"/>
+        <w:numPr>
+          <w:ilvl w:val="0"/>
+          <w:numId w:val="46"/>
+        </w:numPr>
+      </w:pPr>
+      <w:r>
+        <w:t>Dominio</w:t>
+      </w:r>
+    </w:p>
+    <w:p>
+      <w:pPr>
+        <w:pStyle w:val="Prrafobase"/>
+        <w:numPr>
+          <w:ilvl w:val="0"/>
+          <w:numId w:val="46"/>
+        </w:numPr>
+      </w:pPr>
+      <w:r>
+        <w:t>Bucket</w:t>
+      </w:r>
+    </w:p>
+    <w:p>
+      <w:pPr>
+        <w:pStyle w:val="Prrafobase"/>
+        <w:ind w:left="86" w:firstLine="0"/>
+      </w:pPr>
+    </w:p>
+    <w:p>
+      <w:pPr>
+        <w:pStyle w:val="Ttulo2"/>
+      </w:pPr>
+      <w:bookmarkStart w:id="10" w:name="_Toc140137006"/>
+      <w:r>
+        <w:t>Relación con proyectos con la misma funcionalidad</w:t>
+      </w:r>
+      <w:bookmarkEnd w:id="10"/>
+    </w:p>
+    <w:p>
+      <w:pPr>
+        <w:pStyle w:val="Prrafobase"/>
         <w:rPr>
           <w:lang w:val="en-US"/>
         </w:rPr>
@@ -5594,12 +5682,293 @@
         <w:rPr>
           <w:lang w:val="en-US"/>
         </w:rPr>
+        <w:t>Lorem ipsum dolor sit amet consectetur adipiscing elit himenaeos, cursus laoreet sed ornare phasellus eget nunc magnis,</w:t>
+      </w:r>
+    </w:p>
+    <w:p>
+      <w:pPr>
+        <w:pStyle w:val="Prrafobase"/>
+      </w:pPr>
+      <w:r>
+        <w:t>LATER CUESTA 10 CUENTAS CUETA X</w:t>
+      </w:r>
+    </w:p>
+    <w:p>
+      <w:pPr>
+        <w:pStyle w:val="Prrafobase"/>
+      </w:pPr>
+      <w:r>
+        <w:lastRenderedPageBreak/>
+        <w:t>DEFINI</w:t>
+      </w:r>
+      <w:r>
+        <w:t xml:space="preserve">R, REFERENCIAS, LUEGO JUSTIFICAR PORQUE YO QUIERO UNO </w:t>
+      </w:r>
+    </w:p>
+    <w:p>
+      <w:pPr>
+        <w:pStyle w:val="Prrafobase"/>
+      </w:pPr>
+      <w:r>
+        <w:t>4 O 5, VENTAJAS, DESVENTAJAS</w:t>
+      </w:r>
+    </w:p>
+    <w:p>
+      <w:pPr>
+        <w:pStyle w:val="Ttulo2"/>
+      </w:pPr>
+      <w:bookmarkStart w:id="11" w:name="_Toc140137007"/>
+      <w:r>
+        <w:t>Estudio de viabilidad</w:t>
+      </w:r>
+      <w:bookmarkEnd w:id="11"/>
+    </w:p>
+    <w:p>
+      <w:pPr>
+        <w:pStyle w:val="Prrafobase"/>
+        <w:rPr>
+          <w:lang w:val="en-US"/>
+        </w:rPr>
+      </w:pPr>
+      <w:r>
+        <w:rPr>
+          <w:lang w:val="en-US"/>
+        </w:rPr>
+        <w:t>Lorem ipsum dolor sit amet consectetur adipiscing elit himenaeos, cursus laoreet sed ornare phasellus eget nunc magnis,</w:t>
+      </w:r>
+    </w:p>
+    <w:p>
+      <w:pPr>
+        <w:pStyle w:val="Prrafobase"/>
+        <w:rPr>
+          <w:lang w:val="en-US"/>
+        </w:rPr>
+      </w:pPr>
+    </w:p>
+    <w:p>
+      <w:pPr>
+        <w:pStyle w:val="Prrafobase"/>
+      </w:pPr>
+      <w:r>
+        <w:t>JUSTIFICAR COMO MI PROYECTO S</w:t>
+      </w:r>
+      <w:r>
+        <w:t xml:space="preserve">UPLE LAS DEBILIDADES </w:t>
+      </w:r>
+    </w:p>
+    <w:p>
+      <w:pPr>
+        <w:pStyle w:val="Prrafobase"/>
+      </w:pPr>
+    </w:p>
+    <w:p>
+      <w:pPr>
+        <w:pStyle w:val="Ttulo3"/>
+      </w:pPr>
+      <w:bookmarkStart w:id="12" w:name="_Toc140137008"/>
+      <w:r>
+        <w:t>Alcance del proyecto</w:t>
+      </w:r>
+      <w:bookmarkEnd w:id="12"/>
+    </w:p>
+    <w:p>
+      <w:pPr>
+        <w:pStyle w:val="Prrafobase"/>
+        <w:rPr>
+          <w:lang w:val="en-US"/>
+        </w:rPr>
+      </w:pPr>
+      <w:r>
+        <w:rPr>
+          <w:lang w:val="en-US"/>
+        </w:rPr>
+        <w:t>Lorem ipsum dolor sit amet consectetur adipiscing elit himenaeos, cursus laoreet sed ornare phasellus eget nunc magnis,</w:t>
+      </w:r>
+    </w:p>
+    <w:p>
+      <w:pPr>
+        <w:pStyle w:val="Prrafobase"/>
+      </w:pPr>
+      <w:r>
+        <w:t xml:space="preserve">El </w:t>
+      </w:r>
+      <w:r>
+        <w:t>proyecto</w:t>
+      </w:r>
+      <w:r>
+        <w:t xml:space="preserve"> tiene como p</w:t>
+      </w:r>
+      <w:r>
+        <w:t>otenciales usuarios:</w:t>
+      </w:r>
+    </w:p>
+    <w:p>
+      <w:pPr>
+        <w:pStyle w:val="Prrafobase"/>
+      </w:pPr>
+    </w:p>
+    <w:p>
+      <w:pPr>
+        <w:pStyle w:val="Prrafobase"/>
+        <w:rPr>
+          <w:lang w:val="en-US"/>
+        </w:rPr>
+      </w:pPr>
+      <w:r>
+        <w:rPr>
+          <w:noProof/>
+          <w:lang w:val="en-US"/>
+        </w:rPr>
+        <w:lastRenderedPageBreak/>
+        <w:drawing>
+          <wp:inline distT="0" distB="0" distL="0" distR="0" wp14:anchorId="017FBF75" wp14:editId="1CE0A367">
+            <wp:extent cx="5001323" cy="6363588"/>
+            <wp:effectExtent l="0" t="0" r="8890" b="0"/>
+            <wp:docPr id="473487001" name="Imagen 1"/>
+            <wp:cNvGraphicFramePr>
+              <a:graphicFrameLocks xmlns:a="http://schemas.openxmlformats.org/drawingml/2006/main" noChangeAspect="1"/>
+            </wp:cNvGraphicFramePr>
+            <a:graphic xmlns:a="http://schemas.openxmlformats.org/drawingml/2006/main">
+              <a:graphicData uri="http://schemas.openxmlformats.org/drawingml/2006/picture">
+                <pic:pic xmlns:pic="http://schemas.openxmlformats.org/drawingml/2006/picture">
+                  <pic:nvPicPr>
+                    <pic:cNvPr id="473487001" name=""/>
+                    <pic:cNvPicPr/>
+                  </pic:nvPicPr>
+                  <pic:blipFill>
+                    <a:blip r:embed="rId17"/>
+                    <a:stretch>
+                      <a:fillRect/>
+                    </a:stretch>
+                  </pic:blipFill>
+                  <pic:spPr>
+                    <a:xfrm>
+                      <a:off x="0" y="0"/>
+                      <a:ext cx="5001323" cy="6363588"/>
+                    </a:xfrm>
+                    <a:prstGeom prst="rect">
+                      <a:avLst/>
+                    </a:prstGeom>
+                  </pic:spPr>
+                </pic:pic>
+              </a:graphicData>
+            </a:graphic>
+          </wp:inline>
+        </w:drawing>
+      </w:r>
+    </w:p>
+    <w:p>
+      <w:pPr>
+        <w:pStyle w:val="Ttulo3"/>
+      </w:pPr>
+      <w:bookmarkStart w:id="13" w:name="_Toc140137009"/>
+      <w:r>
+        <w:t>Estudio de la situación actual</w:t>
+      </w:r>
+      <w:bookmarkEnd w:id="13"/>
+    </w:p>
+    <w:p>
+      <w:pPr>
+        <w:pStyle w:val="Prrafobase"/>
+        <w:rPr>
+          <w:i/>
+          <w:color w:val="878787" w:themeColor="text1" w:themeTint="99"/>
+        </w:rPr>
+      </w:pPr>
+      <w:r>
+        <w:rPr>
+          <w:i/>
+          <w:color w:val="878787" w:themeColor="text1" w:themeTint="99"/>
+        </w:rPr>
+        <w:t>Incluyendo la infraestructura subyacente (red, servicios, etc) y/o necesaria</w:t>
+      </w:r>
+    </w:p>
+    <w:p>
+      <w:pPr>
+        <w:pStyle w:val="Prrafobase"/>
+        <w:rPr>
+          <w:i/>
+          <w:color w:val="878787" w:themeColor="text1" w:themeTint="99"/>
+          <w:lang w:val="en-US"/>
+        </w:rPr>
+      </w:pPr>
+      <w:r>
+        <w:rPr>
+          <w:i/>
+          <w:color w:val="878787" w:themeColor="text1" w:themeTint="99"/>
+          <w:lang w:val="en-US"/>
+        </w:rPr>
+        <w:t>**</w:t>
+      </w:r>
+      <w:r>
+        <w:rPr>
+          <w:i/>
+          <w:color w:val="878787" w:themeColor="text1" w:themeTint="99"/>
+          <w:lang w:val="en-US"/>
+        </w:rPr>
+        <w:t>introducer al cliente</w:t>
+      </w:r>
+    </w:p>
+    <w:p>
+      <w:pPr>
+        <w:pStyle w:val="Prrafobase"/>
+        <w:rPr>
+          <w:lang w:val="en-US"/>
+        </w:rPr>
+      </w:pPr>
+      <w:r>
+        <w:rPr>
+          <w:lang w:val="en-US"/>
+        </w:rPr>
+        <w:t>Lorem ipsum dolor sit amet consectetur adipiscing elit himenaeos, cursus laoreet sed ornare phasellus eget nunc magnis,</w:t>
+      </w:r>
+    </w:p>
+    <w:p>
+      <w:pPr>
+        <w:pStyle w:val="Ttulo3"/>
+      </w:pPr>
+      <w:bookmarkStart w:id="14" w:name="_Toc140137010"/>
+      <w:r>
+        <w:lastRenderedPageBreak/>
+        <w:t>Estudio y valoración de las alternativas de solución</w:t>
+      </w:r>
+      <w:bookmarkEnd w:id="14"/>
+    </w:p>
+    <w:p>
+      <w:pPr>
+        <w:pStyle w:val="Prrafobase"/>
+        <w:rPr>
+          <w:lang w:val="en-US"/>
+        </w:rPr>
+      </w:pPr>
+      <w:r>
+        <w:rPr>
+          <w:lang w:val="en-US"/>
+        </w:rPr>
+        <w:t>Lorem ipsum dolor sit amet consectetur adipiscing elit himenaeos, cursus laoreet sed ornare phasellus eget nunc magnis,</w:t>
+      </w:r>
+    </w:p>
+    <w:p>
+      <w:pPr>
+        <w:pStyle w:val="Prrafobase"/>
+        <w:numPr>
+          <w:ilvl w:val="0"/>
+          <w:numId w:val="46"/>
+        </w:numPr>
+        <w:rPr>
+          <w:lang w:val="en-US"/>
+        </w:rPr>
+      </w:pPr>
+      <w:r>
+        <w:rPr>
+          <w:lang w:val="en-US"/>
+        </w:rPr>
         <w:t>HACER UNO A MEDIDA</w:t>
       </w:r>
     </w:p>
     <w:p>
       <w:pPr>
-        <w:pStyle w:val="Heading3"/>
+        <w:pStyle w:val="Ttulo3"/>
         <w:rPr>
           <w:lang w:val="en-GB"/>
         </w:rPr>
@@ -5642,8 +6011,8 @@
           <w:lang w:val="en-GB"/>
         </w:rPr>
         <w:sectPr>
-          <w:headerReference w:type="default" r:id="rId17"/>
-          <w:footerReference w:type="default" r:id="rId18"/>
+          <w:headerReference w:type="default" r:id="rId18"/>
+          <w:footerReference w:type="default" r:id="rId19"/>
           <w:type w:val="oddPage"/>
           <w:pgSz w:w="11906" w:h="16838"/>
           <w:pgMar w:top="1417" w:right="1701" w:bottom="1417" w:left="1701" w:header="708" w:footer="708" w:gutter="0"/>
@@ -5654,7 +6023,7 @@
     </w:p>
     <w:p>
       <w:pPr>
-        <w:pStyle w:val="Heading1"/>
+        <w:pStyle w:val="Ttulo1"/>
       </w:pPr>
       <w:bookmarkStart w:id="16" w:name="_Toc140137012"/>
       <w:bookmarkEnd w:id="8"/>
@@ -5753,9 +6122,9 @@
       <w:pPr>
         <w:spacing w:after="0" w:line="240" w:lineRule="auto"/>
         <w:sectPr>
-          <w:headerReference w:type="default" r:id="rId19"/>
-          <w:footerReference w:type="even" r:id="rId20"/>
-          <w:footerReference w:type="default" r:id="rId21"/>
+          <w:headerReference w:type="default" r:id="rId20"/>
+          <w:footerReference w:type="even" r:id="rId21"/>
+          <w:footerReference w:type="default" r:id="rId22"/>
           <w:type w:val="oddPage"/>
           <w:pgSz w:w="11906" w:h="16838"/>
           <w:pgMar w:top="1417" w:right="1701" w:bottom="1417" w:left="1701" w:header="708" w:footer="708" w:gutter="0"/>
@@ -5772,7 +6141,7 @@
     </w:p>
     <w:p>
       <w:pPr>
-        <w:pStyle w:val="Heading1"/>
+        <w:pStyle w:val="Ttulo1"/>
       </w:pPr>
       <w:bookmarkStart w:id="18" w:name="_Toc140137013"/>
       <w:bookmarkEnd w:id="17"/>
@@ -5841,8 +6210,8 @@
       <w:pPr>
         <w:spacing w:after="0" w:line="240" w:lineRule="auto"/>
         <w:sectPr>
-          <w:headerReference w:type="default" r:id="rId22"/>
-          <w:footerReference w:type="default" r:id="rId23"/>
+          <w:headerReference w:type="default" r:id="rId23"/>
+          <w:footerReference w:type="default" r:id="rId24"/>
           <w:type w:val="oddPage"/>
           <w:pgSz w:w="11906" w:h="16838"/>
           <w:pgMar w:top="1417" w:right="1701" w:bottom="1417" w:left="1701" w:header="708" w:footer="708" w:gutter="0"/>
@@ -5854,7 +6223,7 @@
     </w:p>
     <w:p>
       <w:pPr>
-        <w:pStyle w:val="Heading1"/>
+        <w:pStyle w:val="Ttulo1"/>
       </w:pPr>
       <w:bookmarkStart w:id="21" w:name="_Toc140137014"/>
       <w:bookmarkEnd w:id="20"/>
@@ -5892,10 +6261,10 @@
         </w:rPr>
         <w:t>El jue, 29 feb 2024 15:46, Joaquin Lasheras Velasco &lt;</w:t>
       </w:r>
-      <w:hyperlink r:id="rId24" w:tgtFrame="_blank" w:history="1">
-        <w:r>
-          <w:rPr>
-            <w:rStyle w:val="Hyperlink"/>
+      <w:hyperlink r:id="rId25" w:tgtFrame="_blank" w:history="1">
+        <w:r>
+          <w:rPr>
+            <w:rStyle w:val="Hipervnculo"/>
             <w:rFonts w:cs="Arial"/>
             <w:color w:val="1155CC"/>
           </w:rPr>
@@ -5970,10 +6339,10 @@
         </w:rPr>
         <w:t>El mié, 28 feb 2024 a las 23:51, Ronald Ernesto Tejada Ríos (&lt;</w:t>
       </w:r>
-      <w:hyperlink r:id="rId25" w:tgtFrame="_blank" w:history="1">
-        <w:r>
-          <w:rPr>
-            <w:rStyle w:val="Hyperlink"/>
+      <w:hyperlink r:id="rId26" w:tgtFrame="_blank" w:history="1">
+        <w:r>
+          <w:rPr>
+            <w:rStyle w:val="Hipervnculo"/>
             <w:rFonts w:cs="Arial"/>
             <w:color w:val="1155CC"/>
           </w:rPr>
@@ -6089,10 +6458,10 @@
         </w:rPr>
         <w:t>El mar, 13 feb 2024 a las 23:15, Ronald Ernesto Tejada Ríos (&lt;</w:t>
       </w:r>
-      <w:hyperlink r:id="rId26" w:tgtFrame="_blank" w:history="1">
-        <w:r>
-          <w:rPr>
-            <w:rStyle w:val="Hyperlink"/>
+      <w:hyperlink r:id="rId27" w:tgtFrame="_blank" w:history="1">
+        <w:r>
+          <w:rPr>
+            <w:rStyle w:val="Hipervnculo"/>
             <w:rFonts w:cs="Arial"/>
             <w:color w:val="1155CC"/>
           </w:rPr>
@@ -6143,10 +6512,10 @@
         </w:rPr>
         <w:br/>
       </w:r>
-      <w:hyperlink r:id="rId27" w:tgtFrame="_blank" w:history="1">
-        <w:r>
-          <w:rPr>
-            <w:rStyle w:val="Hyperlink"/>
+      <w:hyperlink r:id="rId28" w:tgtFrame="_blank" w:history="1">
+        <w:r>
+          <w:rPr>
+            <w:rStyle w:val="Hipervnculo"/>
             <w:rFonts w:cs="Arial"/>
             <w:color w:val="1155CC"/>
           </w:rPr>
@@ -6167,10 +6536,10 @@
         </w:rPr>
         <w:br/>
       </w:r>
-      <w:hyperlink r:id="rId28" w:tgtFrame="_blank" w:history="1">
-        <w:r>
-          <w:rPr>
-            <w:rStyle w:val="Hyperlink"/>
+      <w:hyperlink r:id="rId29" w:tgtFrame="_blank" w:history="1">
+        <w:r>
+          <w:rPr>
+            <w:rStyle w:val="Hipervnculo"/>
             <w:rFonts w:cs="Arial"/>
             <w:color w:val="1155CC"/>
           </w:rPr>
@@ -6206,10 +6575,10 @@
         </w:rPr>
         <w:br/>
       </w:r>
-      <w:hyperlink r:id="rId29" w:tgtFrame="_blank" w:history="1">
-        <w:r>
-          <w:rPr>
-            <w:rStyle w:val="Hyperlink"/>
+      <w:hyperlink r:id="rId30" w:tgtFrame="_blank" w:history="1">
+        <w:r>
+          <w:rPr>
+            <w:rStyle w:val="Hipervnculo"/>
             <w:rFonts w:cs="Arial"/>
             <w:color w:val="1155CC"/>
           </w:rPr>
@@ -6238,10 +6607,10 @@
         </w:rPr>
         <w:br/>
       </w:r>
-      <w:hyperlink r:id="rId30" w:tgtFrame="_blank" w:history="1">
-        <w:r>
-          <w:rPr>
-            <w:rStyle w:val="Hyperlink"/>
+      <w:hyperlink r:id="rId31" w:tgtFrame="_blank" w:history="1">
+        <w:r>
+          <w:rPr>
+            <w:rStyle w:val="Hipervnculo"/>
             <w:rFonts w:cs="Arial"/>
             <w:color w:val="1155CC"/>
           </w:rPr>
@@ -6270,10 +6639,10 @@
         <w:br/>
         <w:t>Tutorial rapido de nvm </w:t>
       </w:r>
-      <w:hyperlink r:id="rId31" w:tgtFrame="_blank" w:history="1">
-        <w:r>
-          <w:rPr>
-            <w:rStyle w:val="Hyperlink"/>
+      <w:hyperlink r:id="rId32" w:tgtFrame="_blank" w:history="1">
+        <w:r>
+          <w:rPr>
+            <w:rStyle w:val="Hipervnculo"/>
             <w:rFonts w:cs="Arial"/>
             <w:color w:val="1155CC"/>
           </w:rPr>
@@ -6287,10 +6656,10 @@
         </w:rPr>
         <w:br/>
       </w:r>
-      <w:hyperlink r:id="rId32" w:tgtFrame="_blank" w:history="1">
-        <w:r>
-          <w:rPr>
-            <w:rStyle w:val="Hyperlink"/>
+      <w:hyperlink r:id="rId33" w:tgtFrame="_blank" w:history="1">
+        <w:r>
+          <w:rPr>
+            <w:rStyle w:val="Hipervnculo"/>
             <w:rFonts w:cs="Arial"/>
             <w:color w:val="1155CC"/>
           </w:rPr>
@@ -6338,7 +6707,7 @@
     </w:p>
     <w:p>
       <w:pPr>
-        <w:pStyle w:val="Heading2"/>
+        <w:pStyle w:val="Ttulo2"/>
       </w:pPr>
       <w:bookmarkStart w:id="22" w:name="_Toc140137015"/>
       <w:r>
@@ -6363,7 +6732,7 @@
     </w:p>
     <w:p>
       <w:pPr>
-        <w:pStyle w:val="Heading2"/>
+        <w:pStyle w:val="Ttulo2"/>
       </w:pPr>
       <w:bookmarkStart w:id="23" w:name="_Toc140137016"/>
       <w:r>
@@ -6387,7 +6756,7 @@
     </w:p>
     <w:p>
       <w:pPr>
-        <w:pStyle w:val="Heading2"/>
+        <w:pStyle w:val="Ttulo2"/>
       </w:pPr>
       <w:bookmarkStart w:id="24" w:name="_Toc140137017"/>
       <w:r>
@@ -6425,8 +6794,8 @@
           <w:lang w:val="en-US"/>
         </w:rPr>
         <w:sectPr>
-          <w:headerReference w:type="default" r:id="rId33"/>
-          <w:footerReference w:type="default" r:id="rId34"/>
+          <w:headerReference w:type="default" r:id="rId34"/>
+          <w:footerReference w:type="default" r:id="rId35"/>
           <w:type w:val="oddPage"/>
           <w:pgSz w:w="11906" w:h="16838"/>
           <w:pgMar w:top="1417" w:right="1701" w:bottom="1417" w:left="1701" w:header="708" w:footer="708" w:gutter="0"/>
@@ -6437,7 +6806,7 @@
     </w:p>
     <w:p>
       <w:pPr>
-        <w:pStyle w:val="Heading1"/>
+        <w:pStyle w:val="Ttulo1"/>
       </w:pPr>
       <w:bookmarkStart w:id="26" w:name="_Toc140137018"/>
       <w:bookmarkEnd w:id="25"/>
@@ -6533,8 +6902,8 @@
           <w:lang w:val="en-US"/>
         </w:rPr>
         <w:sectPr>
-          <w:headerReference w:type="default" r:id="rId35"/>
-          <w:footerReference w:type="default" r:id="rId36"/>
+          <w:headerReference w:type="default" r:id="rId36"/>
+          <w:footerReference w:type="default" r:id="rId37"/>
           <w:type w:val="oddPage"/>
           <w:pgSz w:w="11906" w:h="16838"/>
           <w:pgMar w:top="1417" w:right="1701" w:bottom="1417" w:left="1701" w:header="708" w:footer="708" w:gutter="0"/>
@@ -6545,12 +6914,12 @@
     </w:p>
     <w:p>
       <w:pPr>
-        <w:pStyle w:val="Heading1"/>
+        <w:pStyle w:val="Ttulo1"/>
       </w:pPr>
       <w:bookmarkStart w:id="27" w:name="_Toc140137019"/>
       <w:r>
         <w:rPr>
-          <w:rStyle w:val="Heading1Char"/>
+          <w:rStyle w:val="Ttulo1Car"/>
           <w:b/>
         </w:rPr>
         <w:lastRenderedPageBreak/>
@@ -6575,7 +6944,7 @@
     </w:p>
     <w:p>
       <w:pPr>
-        <w:pStyle w:val="Heading2"/>
+        <w:pStyle w:val="Ttulo2"/>
         <w:tabs>
           <w:tab w:val="num" w:pos="720"/>
         </w:tabs>
@@ -6603,7 +6972,7 @@
     </w:p>
     <w:p>
       <w:pPr>
-        <w:pStyle w:val="Heading2"/>
+        <w:pStyle w:val="Ttulo2"/>
         <w:tabs>
           <w:tab w:val="num" w:pos="720"/>
         </w:tabs>
@@ -6631,7 +7000,7 @@
     </w:p>
     <w:p>
       <w:pPr>
-        <w:pStyle w:val="Heading2"/>
+        <w:pStyle w:val="Ttulo2"/>
         <w:tabs>
           <w:tab w:val="num" w:pos="720"/>
         </w:tabs>
@@ -6659,7 +7028,7 @@
     </w:p>
     <w:p>
       <w:pPr>
-        <w:pStyle w:val="Heading2"/>
+        <w:pStyle w:val="Ttulo2"/>
         <w:tabs>
           <w:tab w:val="num" w:pos="720"/>
         </w:tabs>
@@ -6700,8 +7069,8 @@
           <w:lang w:val="en-US"/>
         </w:rPr>
         <w:sectPr>
-          <w:headerReference w:type="default" r:id="rId37"/>
-          <w:footerReference w:type="default" r:id="rId38"/>
+          <w:headerReference w:type="default" r:id="rId38"/>
+          <w:footerReference w:type="default" r:id="rId39"/>
           <w:type w:val="oddPage"/>
           <w:pgSz w:w="11906" w:h="16838"/>
           <w:pgMar w:top="1417" w:right="1701" w:bottom="1417" w:left="1701" w:header="708" w:footer="708" w:gutter="0"/>
@@ -6712,7 +7081,7 @@
     </w:p>
     <w:p>
       <w:pPr>
-        <w:pStyle w:val="Heading1"/>
+        <w:pStyle w:val="Ttulo1"/>
       </w:pPr>
       <w:bookmarkStart w:id="32" w:name="_Toc140137024"/>
       <w:r>
@@ -6745,7 +7114,7 @@
     </w:p>
     <w:p>
       <w:pPr>
-        <w:pStyle w:val="Heading2"/>
+        <w:pStyle w:val="Ttulo2"/>
         <w:tabs>
           <w:tab w:val="num" w:pos="720"/>
         </w:tabs>
@@ -6773,7 +7142,7 @@
     </w:p>
     <w:p>
       <w:pPr>
-        <w:pStyle w:val="Heading2"/>
+        <w:pStyle w:val="Ttulo2"/>
         <w:tabs>
           <w:tab w:val="num" w:pos="720"/>
         </w:tabs>
@@ -6801,7 +7170,7 @@
     </w:p>
     <w:p>
       <w:pPr>
-        <w:pStyle w:val="Heading2"/>
+        <w:pStyle w:val="Ttulo2"/>
         <w:tabs>
           <w:tab w:val="num" w:pos="720"/>
         </w:tabs>
@@ -6834,8 +7203,8 @@
           <w:lang w:val="en-US"/>
         </w:rPr>
         <w:sectPr>
-          <w:headerReference w:type="default" r:id="rId39"/>
-          <w:footerReference w:type="default" r:id="rId40"/>
+          <w:headerReference w:type="default" r:id="rId40"/>
+          <w:footerReference w:type="default" r:id="rId41"/>
           <w:type w:val="oddPage"/>
           <w:pgSz w:w="11906" w:h="16838"/>
           <w:pgMar w:top="1417" w:right="1701" w:bottom="1417" w:left="1701" w:header="708" w:footer="708" w:gutter="0"/>
@@ -6862,23 +7231,21 @@
     </w:p>
     <w:sdt>
       <w:sdtPr>
+        <w:rPr>
+          <w:b w:val="0"/>
+          <w:caps w:val="0"/>
+          <w:color w:val="auto"/>
+        </w:rPr>
         <w:id w:val="452448383"/>
         <w:docPartObj>
           <w:docPartGallery w:val="Bibliographies"/>
           <w:docPartUnique/>
         </w:docPartObj>
       </w:sdtPr>
-      <w:sdtEndPr>
-        <w:rPr>
-          <w:b w:val="0"/>
-          <w:caps w:val="0"/>
-          <w:color w:val="auto"/>
-        </w:rPr>
-      </w:sdtEndPr>
       <w:sdtContent>
         <w:p>
           <w:pPr>
-            <w:pStyle w:val="Heading1"/>
+            <w:pStyle w:val="Ttulo1"/>
           </w:pPr>
           <w:r>
             <w:t>Bibliografía</w:t>
@@ -6969,8 +7336,8 @@
           <w:lang w:val="en-US"/>
         </w:rPr>
         <w:sectPr>
-          <w:headerReference w:type="default" r:id="rId41"/>
-          <w:footerReference w:type="default" r:id="rId42"/>
+          <w:headerReference w:type="default" r:id="rId42"/>
+          <w:footerReference w:type="default" r:id="rId43"/>
           <w:type w:val="oddPage"/>
           <w:pgSz w:w="11906" w:h="16838"/>
           <w:pgMar w:top="1417" w:right="1701" w:bottom="1417" w:left="1701" w:header="708" w:footer="708" w:gutter="0"/>
@@ -6989,7 +7356,7 @@
     </w:p>
     <w:p>
       <w:pPr>
-        <w:pStyle w:val="Heading1"/>
+        <w:pStyle w:val="Ttulo1"/>
         <w:rPr>
           <w:rStyle w:val="BorrarCar"/>
         </w:rPr>
@@ -6998,7 +7365,7 @@
       <w:bookmarkStart w:id="37" w:name="_Toc140137029"/>
       <w:r>
         <w:rPr>
-          <w:rStyle w:val="Heading1Char"/>
+          <w:rStyle w:val="Ttulo1Car"/>
           <w:b/>
         </w:rPr>
         <w:t>ANEXO</w:t>
@@ -7006,7 +7373,7 @@
       <w:bookmarkEnd w:id="36"/>
       <w:r>
         <w:rPr>
-          <w:rStyle w:val="Heading1Char"/>
+          <w:rStyle w:val="Ttulo1Car"/>
           <w:b/>
         </w:rPr>
         <w:t>S</w:t>
@@ -7027,7 +7394,7 @@
     </w:p>
     <w:p>
       <w:pPr>
-        <w:pStyle w:val="Heading2"/>
+        <w:pStyle w:val="Ttulo2"/>
       </w:pPr>
       <w:bookmarkStart w:id="38" w:name="_Toc140137030"/>
       <w:r>
@@ -7050,7 +7417,7 @@
     </w:p>
     <w:p>
       <w:pPr>
-        <w:pStyle w:val="Heading2"/>
+        <w:pStyle w:val="Ttulo2"/>
       </w:pPr>
       <w:bookmarkStart w:id="39" w:name="_Toc140137031"/>
       <w:r>
@@ -7065,7 +7432,7 @@
     </w:p>
     <w:p>
       <w:pPr>
-        <w:pStyle w:val="Heading2"/>
+        <w:pStyle w:val="Ttulo2"/>
       </w:pPr>
       <w:bookmarkStart w:id="40" w:name="_Toc140137032"/>
       <w:r>
@@ -7100,8 +7467,8 @@
           <w:lang w:val="pt-BR"/>
         </w:rPr>
         <w:sectPr>
-          <w:headerReference w:type="default" r:id="rId43"/>
-          <w:footerReference w:type="default" r:id="rId44"/>
+          <w:headerReference w:type="default" r:id="rId44"/>
+          <w:footerReference w:type="default" r:id="rId45"/>
           <w:type w:val="oddPage"/>
           <w:pgSz w:w="11906" w:h="16838"/>
           <w:pgMar w:top="1417" w:right="1701" w:bottom="1417" w:left="1701" w:header="708" w:footer="708" w:gutter="0"/>
@@ -7118,10 +7485,10 @@
       </w:pPr>
     </w:p>
     <w:sectPr>
-      <w:headerReference w:type="even" r:id="rId45"/>
-      <w:headerReference w:type="default" r:id="rId46"/>
-      <w:footerReference w:type="even" r:id="rId47"/>
-      <w:footerReference w:type="default" r:id="rId48"/>
+      <w:headerReference w:type="even" r:id="rId46"/>
+      <w:headerReference w:type="default" r:id="rId47"/>
+      <w:footerReference w:type="even" r:id="rId48"/>
+      <w:footerReference w:type="default" r:id="rId49"/>
       <w:pgSz w:w="11906" w:h="16838"/>
       <w:pgMar w:top="1417" w:right="1701" w:bottom="1417" w:left="1701" w:header="708" w:footer="708" w:gutter="0"/>
       <w:cols w:space="708"/>
@@ -7191,7 +7558,7 @@
 <w:ftr xmlns:wpc="http://schemas.microsoft.com/office/word/2010/wordprocessingCanvas" xmlns:cx="http://schemas.microsoft.com/office/drawing/2014/chartex" xmlns:cx1="http://schemas.microsoft.com/office/drawing/2015/9/8/chartex" xmlns:cx2="http://schemas.microsoft.com/office/drawing/2015/10/21/chartex" xmlns:cx3="http://schemas.microsoft.com/office/drawing/2016/5/9/chartex" xmlns:cx4="http://schemas.microsoft.com/office/drawing/2016/5/10/chartex" xmlns:cx5="http://schemas.microsoft.com/office/drawing/2016/5/11/chartex" xmlns:cx6="http://schemas.microsoft.com/office/drawing/2016/5/12/chartex" xmlns:cx7="http://schemas.microsoft.com/office/drawing/2016/5/13/chartex" xmlns:cx8="http://schemas.microsoft.com/office/drawing/2016/5/14/chartex" xmlns:mc="http://schemas.openxmlformats.org/markup-compatibility/2006" xmlns:aink="http://schemas.microsoft.com/office/drawing/2016/ink" xmlns:am3d="http://schemas.microsoft.com/office/drawing/2017/model3d" xmlns:o="urn:schemas-microsoft-com:office:office" xmlns:oel="http://schemas.microsoft.com/office/2019/extlst" xmlns:r="http://schemas.openxmlformats.org/officeDocument/2006/relationships" xmlns:m="http://schemas.openxmlformats.org/officeDocument/2006/math" xmlns:v="urn:schemas-microsoft-com:vml" xmlns:wp14="http://schemas.microsoft.com/office/word/2010/wordprocessingDrawing" xmlns:wp="http://schemas.openxmlformats.org/drawingml/2006/wordprocessingDrawing" xmlns:w10="urn:schemas-microsoft-com:office:word" xmlns:w="http://schemas.openxmlformats.org/wordprocessingml/2006/main" xmlns:w14="http://schemas.microsoft.com/office/word/2010/wordml" xmlns:w15="http://schemas.microsoft.com/office/word/2012/wordml" xmlns:w16cex="http://schemas.microsoft.com/office/word/2018/wordml/cex" xmlns:w16cid="http://schemas.microsoft.com/office/word/2016/wordml/cid" xmlns:w16="http://schemas.microsoft.com/office/word/2018/wordml" xmlns:w16sdtdh="http://schemas.microsoft.com/office/word/2020/wordml/sdtdatahash" xmlns:w16se="http://schemas.microsoft.com/office/word/2015/wordml/symex" xmlns:wpg="http://schemas.microsoft.com/office/word/2010/wordprocessingGroup" xmlns:wpi="http://schemas.microsoft.com/office/word/2010/wordprocessingInk" xmlns:wne="http://schemas.microsoft.com/office/word/2006/wordml" xmlns:wps="http://schemas.microsoft.com/office/word/2010/wordprocessingShape" mc:Ignorable="w14 w15 w16se w16cid w16 w16cex w16sdtdh wp14">
   <w:p>
     <w:pPr>
-      <w:pStyle w:val="Footer"/>
+      <w:pStyle w:val="Piedepgina"/>
       <w:jc w:val="center"/>
       <w:rPr>
         <w:caps/>
@@ -7248,7 +7615,7 @@
 <w:ftr xmlns:wpc="http://schemas.microsoft.com/office/word/2010/wordprocessingCanvas" xmlns:cx="http://schemas.microsoft.com/office/drawing/2014/chartex" xmlns:cx1="http://schemas.microsoft.com/office/drawing/2015/9/8/chartex" xmlns:cx2="http://schemas.microsoft.com/office/drawing/2015/10/21/chartex" xmlns:cx3="http://schemas.microsoft.com/office/drawing/2016/5/9/chartex" xmlns:cx4="http://schemas.microsoft.com/office/drawing/2016/5/10/chartex" xmlns:cx5="http://schemas.microsoft.com/office/drawing/2016/5/11/chartex" xmlns:cx6="http://schemas.microsoft.com/office/drawing/2016/5/12/chartex" xmlns:cx7="http://schemas.microsoft.com/office/drawing/2016/5/13/chartex" xmlns:cx8="http://schemas.microsoft.com/office/drawing/2016/5/14/chartex" xmlns:mc="http://schemas.openxmlformats.org/markup-compatibility/2006" xmlns:aink="http://schemas.microsoft.com/office/drawing/2016/ink" xmlns:am3d="http://schemas.microsoft.com/office/drawing/2017/model3d" xmlns:o="urn:schemas-microsoft-com:office:office" xmlns:oel="http://schemas.microsoft.com/office/2019/extlst" xmlns:r="http://schemas.openxmlformats.org/officeDocument/2006/relationships" xmlns:m="http://schemas.openxmlformats.org/officeDocument/2006/math" xmlns:v="urn:schemas-microsoft-com:vml" xmlns:wp14="http://schemas.microsoft.com/office/word/2010/wordprocessingDrawing" xmlns:wp="http://schemas.openxmlformats.org/drawingml/2006/wordprocessingDrawing" xmlns:w10="urn:schemas-microsoft-com:office:word" xmlns:w="http://schemas.openxmlformats.org/wordprocessingml/2006/main" xmlns:w14="http://schemas.microsoft.com/office/word/2010/wordml" xmlns:w15="http://schemas.microsoft.com/office/word/2012/wordml" xmlns:w16cex="http://schemas.microsoft.com/office/word/2018/wordml/cex" xmlns:w16cid="http://schemas.microsoft.com/office/word/2016/wordml/cid" xmlns:w16="http://schemas.microsoft.com/office/word/2018/wordml" xmlns:w16sdtdh="http://schemas.microsoft.com/office/word/2020/wordml/sdtdatahash" xmlns:w16se="http://schemas.microsoft.com/office/word/2015/wordml/symex" xmlns:wpg="http://schemas.microsoft.com/office/word/2010/wordprocessingGroup" xmlns:wpi="http://schemas.microsoft.com/office/word/2010/wordprocessingInk" xmlns:wne="http://schemas.microsoft.com/office/word/2006/wordml" xmlns:wps="http://schemas.microsoft.com/office/word/2010/wordprocessingShape" mc:Ignorable="w14 w15 w16se w16cid w16 w16cex w16sdtdh wp14">
   <w:p>
     <w:pPr>
-      <w:pStyle w:val="Footer"/>
+      <w:pStyle w:val="Piedepgina"/>
       <w:jc w:val="center"/>
       <w:rPr>
         <w:caps/>
@@ -7305,7 +7672,7 @@
 <w:ftr xmlns:wpc="http://schemas.microsoft.com/office/word/2010/wordprocessingCanvas" xmlns:cx="http://schemas.microsoft.com/office/drawing/2014/chartex" xmlns:cx1="http://schemas.microsoft.com/office/drawing/2015/9/8/chartex" xmlns:cx2="http://schemas.microsoft.com/office/drawing/2015/10/21/chartex" xmlns:cx3="http://schemas.microsoft.com/office/drawing/2016/5/9/chartex" xmlns:cx4="http://schemas.microsoft.com/office/drawing/2016/5/10/chartex" xmlns:cx5="http://schemas.microsoft.com/office/drawing/2016/5/11/chartex" xmlns:cx6="http://schemas.microsoft.com/office/drawing/2016/5/12/chartex" xmlns:cx7="http://schemas.microsoft.com/office/drawing/2016/5/13/chartex" xmlns:cx8="http://schemas.microsoft.com/office/drawing/2016/5/14/chartex" xmlns:mc="http://schemas.openxmlformats.org/markup-compatibility/2006" xmlns:aink="http://schemas.microsoft.com/office/drawing/2016/ink" xmlns:am3d="http://schemas.microsoft.com/office/drawing/2017/model3d" xmlns:o="urn:schemas-microsoft-com:office:office" xmlns:oel="http://schemas.microsoft.com/office/2019/extlst" xmlns:r="http://schemas.openxmlformats.org/officeDocument/2006/relationships" xmlns:m="http://schemas.openxmlformats.org/officeDocument/2006/math" xmlns:v="urn:schemas-microsoft-com:vml" xmlns:wp14="http://schemas.microsoft.com/office/word/2010/wordprocessingDrawing" xmlns:wp="http://schemas.openxmlformats.org/drawingml/2006/wordprocessingDrawing" xmlns:w10="urn:schemas-microsoft-com:office:word" xmlns:w="http://schemas.openxmlformats.org/wordprocessingml/2006/main" xmlns:w14="http://schemas.microsoft.com/office/word/2010/wordml" xmlns:w15="http://schemas.microsoft.com/office/word/2012/wordml" xmlns:w16cex="http://schemas.microsoft.com/office/word/2018/wordml/cex" xmlns:w16cid="http://schemas.microsoft.com/office/word/2016/wordml/cid" xmlns:w16="http://schemas.microsoft.com/office/word/2018/wordml" xmlns:w16sdtdh="http://schemas.microsoft.com/office/word/2020/wordml/sdtdatahash" xmlns:w16se="http://schemas.microsoft.com/office/word/2015/wordml/symex" xmlns:wpg="http://schemas.microsoft.com/office/word/2010/wordprocessingGroup" xmlns:wpi="http://schemas.microsoft.com/office/word/2010/wordprocessingInk" xmlns:wne="http://schemas.microsoft.com/office/word/2006/wordml" xmlns:wps="http://schemas.microsoft.com/office/word/2010/wordprocessingShape" mc:Ignorable="w14 w15 w16se w16cid w16 w16cex w16sdtdh wp14">
   <w:p>
     <w:pPr>
-      <w:pStyle w:val="Footer"/>
+      <w:pStyle w:val="Piedepgina"/>
       <w:jc w:val="center"/>
       <w:rPr>
         <w:caps/>
@@ -7362,7 +7729,7 @@
 <w:ftr xmlns:wpc="http://schemas.microsoft.com/office/word/2010/wordprocessingCanvas" xmlns:cx="http://schemas.microsoft.com/office/drawing/2014/chartex" xmlns:cx1="http://schemas.microsoft.com/office/drawing/2015/9/8/chartex" xmlns:cx2="http://schemas.microsoft.com/office/drawing/2015/10/21/chartex" xmlns:cx3="http://schemas.microsoft.com/office/drawing/2016/5/9/chartex" xmlns:cx4="http://schemas.microsoft.com/office/drawing/2016/5/10/chartex" xmlns:cx5="http://schemas.microsoft.com/office/drawing/2016/5/11/chartex" xmlns:cx6="http://schemas.microsoft.com/office/drawing/2016/5/12/chartex" xmlns:cx7="http://schemas.microsoft.com/office/drawing/2016/5/13/chartex" xmlns:cx8="http://schemas.microsoft.com/office/drawing/2016/5/14/chartex" xmlns:mc="http://schemas.openxmlformats.org/markup-compatibility/2006" xmlns:aink="http://schemas.microsoft.com/office/drawing/2016/ink" xmlns:am3d="http://schemas.microsoft.com/office/drawing/2017/model3d" xmlns:o="urn:schemas-microsoft-com:office:office" xmlns:oel="http://schemas.microsoft.com/office/2019/extlst" xmlns:r="http://schemas.openxmlformats.org/officeDocument/2006/relationships" xmlns:m="http://schemas.openxmlformats.org/officeDocument/2006/math" xmlns:v="urn:schemas-microsoft-com:vml" xmlns:wp14="http://schemas.microsoft.com/office/word/2010/wordprocessingDrawing" xmlns:wp="http://schemas.openxmlformats.org/drawingml/2006/wordprocessingDrawing" xmlns:w10="urn:schemas-microsoft-com:office:word" xmlns:w="http://schemas.openxmlformats.org/wordprocessingml/2006/main" xmlns:w14="http://schemas.microsoft.com/office/word/2010/wordml" xmlns:w15="http://schemas.microsoft.com/office/word/2012/wordml" xmlns:w16cex="http://schemas.microsoft.com/office/word/2018/wordml/cex" xmlns:w16cid="http://schemas.microsoft.com/office/word/2016/wordml/cid" xmlns:w16="http://schemas.microsoft.com/office/word/2018/wordml" xmlns:w16sdtdh="http://schemas.microsoft.com/office/word/2020/wordml/sdtdatahash" xmlns:w16se="http://schemas.microsoft.com/office/word/2015/wordml/symex" xmlns:wpg="http://schemas.microsoft.com/office/word/2010/wordprocessingGroup" xmlns:wpi="http://schemas.microsoft.com/office/word/2010/wordprocessingInk" xmlns:wne="http://schemas.microsoft.com/office/word/2006/wordml" xmlns:wps="http://schemas.microsoft.com/office/word/2010/wordprocessingShape" mc:Ignorable="w14 w15 w16se w16cid w16 w16cex w16sdtdh wp14">
   <w:p>
     <w:pPr>
-      <w:pStyle w:val="Footer"/>
+      <w:pStyle w:val="Piedepgina"/>
       <w:jc w:val="center"/>
       <w:rPr>
         <w:caps/>
@@ -7419,12 +7786,12 @@
 <w:ftr xmlns:wpc="http://schemas.microsoft.com/office/word/2010/wordprocessingCanvas" xmlns:cx="http://schemas.microsoft.com/office/drawing/2014/chartex" xmlns:cx1="http://schemas.microsoft.com/office/drawing/2015/9/8/chartex" xmlns:cx2="http://schemas.microsoft.com/office/drawing/2015/10/21/chartex" xmlns:cx3="http://schemas.microsoft.com/office/drawing/2016/5/9/chartex" xmlns:cx4="http://schemas.microsoft.com/office/drawing/2016/5/10/chartex" xmlns:cx5="http://schemas.microsoft.com/office/drawing/2016/5/11/chartex" xmlns:cx6="http://schemas.microsoft.com/office/drawing/2016/5/12/chartex" xmlns:cx7="http://schemas.microsoft.com/office/drawing/2016/5/13/chartex" xmlns:cx8="http://schemas.microsoft.com/office/drawing/2016/5/14/chartex" xmlns:mc="http://schemas.openxmlformats.org/markup-compatibility/2006" xmlns:aink="http://schemas.microsoft.com/office/drawing/2016/ink" xmlns:am3d="http://schemas.microsoft.com/office/drawing/2017/model3d" xmlns:o="urn:schemas-microsoft-com:office:office" xmlns:oel="http://schemas.microsoft.com/office/2019/extlst" xmlns:r="http://schemas.openxmlformats.org/officeDocument/2006/relationships" xmlns:m="http://schemas.openxmlformats.org/officeDocument/2006/math" xmlns:v="urn:schemas-microsoft-com:vml" xmlns:wp14="http://schemas.microsoft.com/office/word/2010/wordprocessingDrawing" xmlns:wp="http://schemas.openxmlformats.org/drawingml/2006/wordprocessingDrawing" xmlns:w10="urn:schemas-microsoft-com:office:word" xmlns:w="http://schemas.openxmlformats.org/wordprocessingml/2006/main" xmlns:w14="http://schemas.microsoft.com/office/word/2010/wordml" xmlns:w15="http://schemas.microsoft.com/office/word/2012/wordml" xmlns:w16cex="http://schemas.microsoft.com/office/word/2018/wordml/cex" xmlns:w16cid="http://schemas.microsoft.com/office/word/2016/wordml/cid" xmlns:w16="http://schemas.microsoft.com/office/word/2018/wordml" xmlns:w16sdtdh="http://schemas.microsoft.com/office/word/2020/wordml/sdtdatahash" xmlns:w16se="http://schemas.microsoft.com/office/word/2015/wordml/symex" xmlns:wpg="http://schemas.microsoft.com/office/word/2010/wordprocessingGroup" xmlns:wpi="http://schemas.microsoft.com/office/word/2010/wordprocessingInk" xmlns:wne="http://schemas.microsoft.com/office/word/2006/wordml" xmlns:wps="http://schemas.microsoft.com/office/word/2010/wordprocessingShape" mc:Ignorable="w14 w15 w16se w16cid w16 w16cex w16sdtdh wp14">
   <w:p>
     <w:pPr>
-      <w:pStyle w:val="Footer"/>
+      <w:pStyle w:val="Piedepgina"/>
     </w:pPr>
   </w:p>
   <w:p>
     <w:pPr>
-      <w:pStyle w:val="Footer"/>
+      <w:pStyle w:val="Piedepgina"/>
       <w:jc w:val="center"/>
       <w:rPr>
         <w:caps/>
@@ -7439,7 +7806,7 @@
 <w:ftr xmlns:wpc="http://schemas.microsoft.com/office/word/2010/wordprocessingCanvas" xmlns:cx="http://schemas.microsoft.com/office/drawing/2014/chartex" xmlns:cx1="http://schemas.microsoft.com/office/drawing/2015/9/8/chartex" xmlns:cx2="http://schemas.microsoft.com/office/drawing/2015/10/21/chartex" xmlns:cx3="http://schemas.microsoft.com/office/drawing/2016/5/9/chartex" xmlns:cx4="http://schemas.microsoft.com/office/drawing/2016/5/10/chartex" xmlns:cx5="http://schemas.microsoft.com/office/drawing/2016/5/11/chartex" xmlns:cx6="http://schemas.microsoft.com/office/drawing/2016/5/12/chartex" xmlns:cx7="http://schemas.microsoft.com/office/drawing/2016/5/13/chartex" xmlns:cx8="http://schemas.microsoft.com/office/drawing/2016/5/14/chartex" xmlns:mc="http://schemas.openxmlformats.org/markup-compatibility/2006" xmlns:aink="http://schemas.microsoft.com/office/drawing/2016/ink" xmlns:am3d="http://schemas.microsoft.com/office/drawing/2017/model3d" xmlns:o="urn:schemas-microsoft-com:office:office" xmlns:oel="http://schemas.microsoft.com/office/2019/extlst" xmlns:r="http://schemas.openxmlformats.org/officeDocument/2006/relationships" xmlns:m="http://schemas.openxmlformats.org/officeDocument/2006/math" xmlns:v="urn:schemas-microsoft-com:vml" xmlns:wp14="http://schemas.microsoft.com/office/word/2010/wordprocessingDrawing" xmlns:wp="http://schemas.openxmlformats.org/drawingml/2006/wordprocessingDrawing" xmlns:w10="urn:schemas-microsoft-com:office:word" xmlns:w="http://schemas.openxmlformats.org/wordprocessingml/2006/main" xmlns:w14="http://schemas.microsoft.com/office/word/2010/wordml" xmlns:w15="http://schemas.microsoft.com/office/word/2012/wordml" xmlns:w16cex="http://schemas.microsoft.com/office/word/2018/wordml/cex" xmlns:w16cid="http://schemas.microsoft.com/office/word/2016/wordml/cid" xmlns:w16="http://schemas.microsoft.com/office/word/2018/wordml" xmlns:w16sdtdh="http://schemas.microsoft.com/office/word/2020/wordml/sdtdatahash" xmlns:w16se="http://schemas.microsoft.com/office/word/2015/wordml/symex" xmlns:wpg="http://schemas.microsoft.com/office/word/2010/wordprocessingGroup" xmlns:wpi="http://schemas.microsoft.com/office/word/2010/wordprocessingInk" xmlns:wne="http://schemas.microsoft.com/office/word/2006/wordml" xmlns:wps="http://schemas.microsoft.com/office/word/2010/wordprocessingShape" mc:Ignorable="w14 w15 w16se w16cid w16 w16cex w16sdtdh wp14">
   <w:p>
     <w:pPr>
-      <w:pStyle w:val="Footer"/>
+      <w:pStyle w:val="Piedepgina"/>
       <w:jc w:val="center"/>
       <w:rPr>
         <w:caps/>
@@ -7455,7 +7822,7 @@
 <w:ftr xmlns:wpc="http://schemas.microsoft.com/office/word/2010/wordprocessingCanvas" xmlns:cx="http://schemas.microsoft.com/office/drawing/2014/chartex" xmlns:cx1="http://schemas.microsoft.com/office/drawing/2015/9/8/chartex" xmlns:cx2="http://schemas.microsoft.com/office/drawing/2015/10/21/chartex" xmlns:cx3="http://schemas.microsoft.com/office/drawing/2016/5/9/chartex" xmlns:cx4="http://schemas.microsoft.com/office/drawing/2016/5/10/chartex" xmlns:cx5="http://schemas.microsoft.com/office/drawing/2016/5/11/chartex" xmlns:cx6="http://schemas.microsoft.com/office/drawing/2016/5/12/chartex" xmlns:cx7="http://schemas.microsoft.com/office/drawing/2016/5/13/chartex" xmlns:cx8="http://schemas.microsoft.com/office/drawing/2016/5/14/chartex" xmlns:mc="http://schemas.openxmlformats.org/markup-compatibility/2006" xmlns:aink="http://schemas.microsoft.com/office/drawing/2016/ink" xmlns:am3d="http://schemas.microsoft.com/office/drawing/2017/model3d" xmlns:o="urn:schemas-microsoft-com:office:office" xmlns:oel="http://schemas.microsoft.com/office/2019/extlst" xmlns:r="http://schemas.openxmlformats.org/officeDocument/2006/relationships" xmlns:m="http://schemas.openxmlformats.org/officeDocument/2006/math" xmlns:v="urn:schemas-microsoft-com:vml" xmlns:wp14="http://schemas.microsoft.com/office/word/2010/wordprocessingDrawing" xmlns:wp="http://schemas.openxmlformats.org/drawingml/2006/wordprocessingDrawing" xmlns:w10="urn:schemas-microsoft-com:office:word" xmlns:w="http://schemas.openxmlformats.org/wordprocessingml/2006/main" xmlns:w14="http://schemas.microsoft.com/office/word/2010/wordml" xmlns:w15="http://schemas.microsoft.com/office/word/2012/wordml" xmlns:w16cex="http://schemas.microsoft.com/office/word/2018/wordml/cex" xmlns:w16cid="http://schemas.microsoft.com/office/word/2016/wordml/cid" xmlns:w16="http://schemas.microsoft.com/office/word/2018/wordml" xmlns:w16sdtdh="http://schemas.microsoft.com/office/word/2020/wordml/sdtdatahash" xmlns:w16se="http://schemas.microsoft.com/office/word/2015/wordml/symex" xmlns:wpg="http://schemas.microsoft.com/office/word/2010/wordprocessingGroup" xmlns:wpi="http://schemas.microsoft.com/office/word/2010/wordprocessingInk" xmlns:wne="http://schemas.microsoft.com/office/word/2006/wordml" xmlns:wps="http://schemas.microsoft.com/office/word/2010/wordprocessingShape" mc:Ignorable="w14 w15 w16se w16cid w16 w16cex w16sdtdh wp14">
   <w:p>
     <w:pPr>
-      <w:pStyle w:val="Footer"/>
+      <w:pStyle w:val="Piedepgina"/>
       <w:jc w:val="center"/>
       <w:rPr>
         <w:caps/>
@@ -7512,7 +7879,7 @@
 <w:ftr xmlns:wpc="http://schemas.microsoft.com/office/word/2010/wordprocessingCanvas" xmlns:cx="http://schemas.microsoft.com/office/drawing/2014/chartex" xmlns:cx1="http://schemas.microsoft.com/office/drawing/2015/9/8/chartex" xmlns:cx2="http://schemas.microsoft.com/office/drawing/2015/10/21/chartex" xmlns:cx3="http://schemas.microsoft.com/office/drawing/2016/5/9/chartex" xmlns:cx4="http://schemas.microsoft.com/office/drawing/2016/5/10/chartex" xmlns:cx5="http://schemas.microsoft.com/office/drawing/2016/5/11/chartex" xmlns:cx6="http://schemas.microsoft.com/office/drawing/2016/5/12/chartex" xmlns:cx7="http://schemas.microsoft.com/office/drawing/2016/5/13/chartex" xmlns:cx8="http://schemas.microsoft.com/office/drawing/2016/5/14/chartex" xmlns:mc="http://schemas.openxmlformats.org/markup-compatibility/2006" xmlns:aink="http://schemas.microsoft.com/office/drawing/2016/ink" xmlns:am3d="http://schemas.microsoft.com/office/drawing/2017/model3d" xmlns:o="urn:schemas-microsoft-com:office:office" xmlns:oel="http://schemas.microsoft.com/office/2019/extlst" xmlns:r="http://schemas.openxmlformats.org/officeDocument/2006/relationships" xmlns:m="http://schemas.openxmlformats.org/officeDocument/2006/math" xmlns:v="urn:schemas-microsoft-com:vml" xmlns:wp14="http://schemas.microsoft.com/office/word/2010/wordprocessingDrawing" xmlns:wp="http://schemas.openxmlformats.org/drawingml/2006/wordprocessingDrawing" xmlns:w10="urn:schemas-microsoft-com:office:word" xmlns:w="http://schemas.openxmlformats.org/wordprocessingml/2006/main" xmlns:w14="http://schemas.microsoft.com/office/word/2010/wordml" xmlns:w15="http://schemas.microsoft.com/office/word/2012/wordml" xmlns:w16cex="http://schemas.microsoft.com/office/word/2018/wordml/cex" xmlns:w16cid="http://schemas.microsoft.com/office/word/2016/wordml/cid" xmlns:w16="http://schemas.microsoft.com/office/word/2018/wordml" xmlns:w16sdtdh="http://schemas.microsoft.com/office/word/2020/wordml/sdtdatahash" xmlns:w16se="http://schemas.microsoft.com/office/word/2015/wordml/symex" xmlns:wpg="http://schemas.microsoft.com/office/word/2010/wordprocessingGroup" xmlns:wpi="http://schemas.microsoft.com/office/word/2010/wordprocessingInk" xmlns:wne="http://schemas.microsoft.com/office/word/2006/wordml" xmlns:wps="http://schemas.microsoft.com/office/word/2010/wordprocessingShape" mc:Ignorable="w14 w15 w16se w16cid w16 w16cex w16sdtdh wp14">
   <w:p>
     <w:pPr>
-      <w:pStyle w:val="Footer"/>
+      <w:pStyle w:val="Piedepgina"/>
       <w:jc w:val="center"/>
       <w:rPr>
         <w:caps/>
@@ -7569,7 +7936,7 @@
 <w:ftr xmlns:wpc="http://schemas.microsoft.com/office/word/2010/wordprocessingCanvas" xmlns:cx="http://schemas.microsoft.com/office/drawing/2014/chartex" xmlns:cx1="http://schemas.microsoft.com/office/drawing/2015/9/8/chartex" xmlns:cx2="http://schemas.microsoft.com/office/drawing/2015/10/21/chartex" xmlns:cx3="http://schemas.microsoft.com/office/drawing/2016/5/9/chartex" xmlns:cx4="http://schemas.microsoft.com/office/drawing/2016/5/10/chartex" xmlns:cx5="http://schemas.microsoft.com/office/drawing/2016/5/11/chartex" xmlns:cx6="http://schemas.microsoft.com/office/drawing/2016/5/12/chartex" xmlns:cx7="http://schemas.microsoft.com/office/drawing/2016/5/13/chartex" xmlns:cx8="http://schemas.microsoft.com/office/drawing/2016/5/14/chartex" xmlns:mc="http://schemas.openxmlformats.org/markup-compatibility/2006" xmlns:aink="http://schemas.microsoft.com/office/drawing/2016/ink" xmlns:am3d="http://schemas.microsoft.com/office/drawing/2017/model3d" xmlns:o="urn:schemas-microsoft-com:office:office" xmlns:oel="http://schemas.microsoft.com/office/2019/extlst" xmlns:r="http://schemas.openxmlformats.org/officeDocument/2006/relationships" xmlns:m="http://schemas.openxmlformats.org/officeDocument/2006/math" xmlns:v="urn:schemas-microsoft-com:vml" xmlns:wp14="http://schemas.microsoft.com/office/word/2010/wordprocessingDrawing" xmlns:wp="http://schemas.openxmlformats.org/drawingml/2006/wordprocessingDrawing" xmlns:w10="urn:schemas-microsoft-com:office:word" xmlns:w="http://schemas.openxmlformats.org/wordprocessingml/2006/main" xmlns:w14="http://schemas.microsoft.com/office/word/2010/wordml" xmlns:w15="http://schemas.microsoft.com/office/word/2012/wordml" xmlns:w16cex="http://schemas.microsoft.com/office/word/2018/wordml/cex" xmlns:w16cid="http://schemas.microsoft.com/office/word/2016/wordml/cid" xmlns:w16="http://schemas.microsoft.com/office/word/2018/wordml" xmlns:w16sdtdh="http://schemas.microsoft.com/office/word/2020/wordml/sdtdatahash" xmlns:w16se="http://schemas.microsoft.com/office/word/2015/wordml/symex" xmlns:wpg="http://schemas.microsoft.com/office/word/2010/wordprocessingGroup" xmlns:wpi="http://schemas.microsoft.com/office/word/2010/wordprocessingInk" xmlns:wne="http://schemas.microsoft.com/office/word/2006/wordml" xmlns:wps="http://schemas.microsoft.com/office/word/2010/wordprocessingShape" mc:Ignorable="w14 w15 w16se w16cid w16 w16cex w16sdtdh wp14">
   <w:p>
     <w:pPr>
-      <w:pStyle w:val="Footer"/>
+      <w:pStyle w:val="Piedepgina"/>
       <w:jc w:val="center"/>
       <w:rPr>
         <w:caps/>
@@ -7626,7 +7993,7 @@
 <w:ftr xmlns:wpc="http://schemas.microsoft.com/office/word/2010/wordprocessingCanvas" xmlns:cx="http://schemas.microsoft.com/office/drawing/2014/chartex" xmlns:cx1="http://schemas.microsoft.com/office/drawing/2015/9/8/chartex" xmlns:cx2="http://schemas.microsoft.com/office/drawing/2015/10/21/chartex" xmlns:cx3="http://schemas.microsoft.com/office/drawing/2016/5/9/chartex" xmlns:cx4="http://schemas.microsoft.com/office/drawing/2016/5/10/chartex" xmlns:cx5="http://schemas.microsoft.com/office/drawing/2016/5/11/chartex" xmlns:cx6="http://schemas.microsoft.com/office/drawing/2016/5/12/chartex" xmlns:cx7="http://schemas.microsoft.com/office/drawing/2016/5/13/chartex" xmlns:cx8="http://schemas.microsoft.com/office/drawing/2016/5/14/chartex" xmlns:mc="http://schemas.openxmlformats.org/markup-compatibility/2006" xmlns:aink="http://schemas.microsoft.com/office/drawing/2016/ink" xmlns:am3d="http://schemas.microsoft.com/office/drawing/2017/model3d" xmlns:o="urn:schemas-microsoft-com:office:office" xmlns:oel="http://schemas.microsoft.com/office/2019/extlst" xmlns:r="http://schemas.openxmlformats.org/officeDocument/2006/relationships" xmlns:m="http://schemas.openxmlformats.org/officeDocument/2006/math" xmlns:v="urn:schemas-microsoft-com:vml" xmlns:wp14="http://schemas.microsoft.com/office/word/2010/wordprocessingDrawing" xmlns:wp="http://schemas.openxmlformats.org/drawingml/2006/wordprocessingDrawing" xmlns:w10="urn:schemas-microsoft-com:office:word" xmlns:w="http://schemas.openxmlformats.org/wordprocessingml/2006/main" xmlns:w14="http://schemas.microsoft.com/office/word/2010/wordml" xmlns:w15="http://schemas.microsoft.com/office/word/2012/wordml" xmlns:w16cex="http://schemas.microsoft.com/office/word/2018/wordml/cex" xmlns:w16cid="http://schemas.microsoft.com/office/word/2016/wordml/cid" xmlns:w16="http://schemas.microsoft.com/office/word/2018/wordml" xmlns:w16sdtdh="http://schemas.microsoft.com/office/word/2020/wordml/sdtdatahash" xmlns:w16se="http://schemas.microsoft.com/office/word/2015/wordml/symex" xmlns:wpg="http://schemas.microsoft.com/office/word/2010/wordprocessingGroup" xmlns:wpi="http://schemas.microsoft.com/office/word/2010/wordprocessingInk" xmlns:wne="http://schemas.microsoft.com/office/word/2006/wordml" xmlns:wps="http://schemas.microsoft.com/office/word/2010/wordprocessingShape" mc:Ignorable="w14 w15 w16se w16cid w16 w16cex w16sdtdh wp14">
   <w:p>
     <w:pPr>
-      <w:pStyle w:val="Footer"/>
+      <w:pStyle w:val="Piedepgina"/>
       <w:jc w:val="center"/>
       <w:rPr>
         <w:caps/>
@@ -7683,7 +8050,7 @@
 <w:ftr xmlns:wpc="http://schemas.microsoft.com/office/word/2010/wordprocessingCanvas" xmlns:cx="http://schemas.microsoft.com/office/drawing/2014/chartex" xmlns:cx1="http://schemas.microsoft.com/office/drawing/2015/9/8/chartex" xmlns:cx2="http://schemas.microsoft.com/office/drawing/2015/10/21/chartex" xmlns:cx3="http://schemas.microsoft.com/office/drawing/2016/5/9/chartex" xmlns:cx4="http://schemas.microsoft.com/office/drawing/2016/5/10/chartex" xmlns:cx5="http://schemas.microsoft.com/office/drawing/2016/5/11/chartex" xmlns:cx6="http://schemas.microsoft.com/office/drawing/2016/5/12/chartex" xmlns:cx7="http://schemas.microsoft.com/office/drawing/2016/5/13/chartex" xmlns:cx8="http://schemas.microsoft.com/office/drawing/2016/5/14/chartex" xmlns:mc="http://schemas.openxmlformats.org/markup-compatibility/2006" xmlns:aink="http://schemas.microsoft.com/office/drawing/2016/ink" xmlns:am3d="http://schemas.microsoft.com/office/drawing/2017/model3d" xmlns:o="urn:schemas-microsoft-com:office:office" xmlns:oel="http://schemas.microsoft.com/office/2019/extlst" xmlns:r="http://schemas.openxmlformats.org/officeDocument/2006/relationships" xmlns:m="http://schemas.openxmlformats.org/officeDocument/2006/math" xmlns:v="urn:schemas-microsoft-com:vml" xmlns:wp14="http://schemas.microsoft.com/office/word/2010/wordprocessingDrawing" xmlns:wp="http://schemas.openxmlformats.org/drawingml/2006/wordprocessingDrawing" xmlns:w10="urn:schemas-microsoft-com:office:word" xmlns:w="http://schemas.openxmlformats.org/wordprocessingml/2006/main" xmlns:w14="http://schemas.microsoft.com/office/word/2010/wordml" xmlns:w15="http://schemas.microsoft.com/office/word/2012/wordml" xmlns:w16cex="http://schemas.microsoft.com/office/word/2018/wordml/cex" xmlns:w16cid="http://schemas.microsoft.com/office/word/2016/wordml/cid" xmlns:w16="http://schemas.microsoft.com/office/word/2018/wordml" xmlns:w16sdtdh="http://schemas.microsoft.com/office/word/2020/wordml/sdtdatahash" xmlns:w16se="http://schemas.microsoft.com/office/word/2015/wordml/symex" xmlns:wpg="http://schemas.microsoft.com/office/word/2010/wordprocessingGroup" xmlns:wpi="http://schemas.microsoft.com/office/word/2010/wordprocessingInk" xmlns:wne="http://schemas.microsoft.com/office/word/2006/wordml" xmlns:wps="http://schemas.microsoft.com/office/word/2010/wordprocessingShape" mc:Ignorable="w14 w15 w16se w16cid w16 w16cex w16sdtdh wp14">
   <w:p>
     <w:pPr>
-      <w:pStyle w:val="Footer"/>
+      <w:pStyle w:val="Piedepgina"/>
       <w:jc w:val="center"/>
       <w:rPr>
         <w:caps/>
@@ -7740,7 +8107,7 @@
 <w:ftr xmlns:wpc="http://schemas.microsoft.com/office/word/2010/wordprocessingCanvas" xmlns:cx="http://schemas.microsoft.com/office/drawing/2014/chartex" xmlns:cx1="http://schemas.microsoft.com/office/drawing/2015/9/8/chartex" xmlns:cx2="http://schemas.microsoft.com/office/drawing/2015/10/21/chartex" xmlns:cx3="http://schemas.microsoft.com/office/drawing/2016/5/9/chartex" xmlns:cx4="http://schemas.microsoft.com/office/drawing/2016/5/10/chartex" xmlns:cx5="http://schemas.microsoft.com/office/drawing/2016/5/11/chartex" xmlns:cx6="http://schemas.microsoft.com/office/drawing/2016/5/12/chartex" xmlns:cx7="http://schemas.microsoft.com/office/drawing/2016/5/13/chartex" xmlns:cx8="http://schemas.microsoft.com/office/drawing/2016/5/14/chartex" xmlns:mc="http://schemas.openxmlformats.org/markup-compatibility/2006" xmlns:aink="http://schemas.microsoft.com/office/drawing/2016/ink" xmlns:am3d="http://schemas.microsoft.com/office/drawing/2017/model3d" xmlns:o="urn:schemas-microsoft-com:office:office" xmlns:oel="http://schemas.microsoft.com/office/2019/extlst" xmlns:r="http://schemas.openxmlformats.org/officeDocument/2006/relationships" xmlns:m="http://schemas.openxmlformats.org/officeDocument/2006/math" xmlns:v="urn:schemas-microsoft-com:vml" xmlns:wp14="http://schemas.microsoft.com/office/word/2010/wordprocessingDrawing" xmlns:wp="http://schemas.openxmlformats.org/drawingml/2006/wordprocessingDrawing" xmlns:w10="urn:schemas-microsoft-com:office:word" xmlns:w="http://schemas.openxmlformats.org/wordprocessingml/2006/main" xmlns:w14="http://schemas.microsoft.com/office/word/2010/wordml" xmlns:w15="http://schemas.microsoft.com/office/word/2012/wordml" xmlns:w16cex="http://schemas.microsoft.com/office/word/2018/wordml/cex" xmlns:w16cid="http://schemas.microsoft.com/office/word/2016/wordml/cid" xmlns:w16="http://schemas.microsoft.com/office/word/2018/wordml" xmlns:w16sdtdh="http://schemas.microsoft.com/office/word/2020/wordml/sdtdatahash" xmlns:w16se="http://schemas.microsoft.com/office/word/2015/wordml/symex" xmlns:wpg="http://schemas.microsoft.com/office/word/2010/wordprocessingGroup" xmlns:wpi="http://schemas.microsoft.com/office/word/2010/wordprocessingInk" xmlns:wne="http://schemas.microsoft.com/office/word/2006/wordml" xmlns:wps="http://schemas.microsoft.com/office/word/2010/wordprocessingShape" mc:Ignorable="w14 w15 w16se w16cid w16 w16cex w16sdtdh wp14">
   <w:p>
     <w:pPr>
-      <w:pStyle w:val="Footer"/>
+      <w:pStyle w:val="Piedepgina"/>
       <w:jc w:val="center"/>
       <w:rPr>
         <w:caps/>
@@ -7797,7 +8164,7 @@
 <w:ftr xmlns:wpc="http://schemas.microsoft.com/office/word/2010/wordprocessingCanvas" xmlns:cx="http://schemas.microsoft.com/office/drawing/2014/chartex" xmlns:cx1="http://schemas.microsoft.com/office/drawing/2015/9/8/chartex" xmlns:cx2="http://schemas.microsoft.com/office/drawing/2015/10/21/chartex" xmlns:cx3="http://schemas.microsoft.com/office/drawing/2016/5/9/chartex" xmlns:cx4="http://schemas.microsoft.com/office/drawing/2016/5/10/chartex" xmlns:cx5="http://schemas.microsoft.com/office/drawing/2016/5/11/chartex" xmlns:cx6="http://schemas.microsoft.com/office/drawing/2016/5/12/chartex" xmlns:cx7="http://schemas.microsoft.com/office/drawing/2016/5/13/chartex" xmlns:cx8="http://schemas.microsoft.com/office/drawing/2016/5/14/chartex" xmlns:mc="http://schemas.openxmlformats.org/markup-compatibility/2006" xmlns:aink="http://schemas.microsoft.com/office/drawing/2016/ink" xmlns:am3d="http://schemas.microsoft.com/office/drawing/2017/model3d" xmlns:o="urn:schemas-microsoft-com:office:office" xmlns:oel="http://schemas.microsoft.com/office/2019/extlst" xmlns:r="http://schemas.openxmlformats.org/officeDocument/2006/relationships" xmlns:m="http://schemas.openxmlformats.org/officeDocument/2006/math" xmlns:v="urn:schemas-microsoft-com:vml" xmlns:wp14="http://schemas.microsoft.com/office/word/2010/wordprocessingDrawing" xmlns:wp="http://schemas.openxmlformats.org/drawingml/2006/wordprocessingDrawing" xmlns:w10="urn:schemas-microsoft-com:office:word" xmlns:w="http://schemas.openxmlformats.org/wordprocessingml/2006/main" xmlns:w14="http://schemas.microsoft.com/office/word/2010/wordml" xmlns:w15="http://schemas.microsoft.com/office/word/2012/wordml" xmlns:w16cex="http://schemas.microsoft.com/office/word/2018/wordml/cex" xmlns:w16cid="http://schemas.microsoft.com/office/word/2016/wordml/cid" xmlns:w16="http://schemas.microsoft.com/office/word/2018/wordml" xmlns:w16sdtdh="http://schemas.microsoft.com/office/word/2020/wordml/sdtdatahash" xmlns:w16se="http://schemas.microsoft.com/office/word/2015/wordml/symex" xmlns:wpg="http://schemas.microsoft.com/office/word/2010/wordprocessingGroup" xmlns:wpi="http://schemas.microsoft.com/office/word/2010/wordprocessingInk" xmlns:wne="http://schemas.microsoft.com/office/word/2006/wordml" xmlns:wps="http://schemas.microsoft.com/office/word/2010/wordprocessingShape" mc:Ignorable="w14 w15 w16se w16cid w16 w16cex w16sdtdh wp14">
   <w:p>
     <w:pPr>
-      <w:pStyle w:val="Footer"/>
+      <w:pStyle w:val="Piedepgina"/>
       <w:jc w:val="center"/>
       <w:rPr>
         <w:caps/>
@@ -7854,7 +8221,7 @@
 <w:ftr xmlns:wpc="http://schemas.microsoft.com/office/word/2010/wordprocessingCanvas" xmlns:cx="http://schemas.microsoft.com/office/drawing/2014/chartex" xmlns:cx1="http://schemas.microsoft.com/office/drawing/2015/9/8/chartex" xmlns:cx2="http://schemas.microsoft.com/office/drawing/2015/10/21/chartex" xmlns:cx3="http://schemas.microsoft.com/office/drawing/2016/5/9/chartex" xmlns:cx4="http://schemas.microsoft.com/office/drawing/2016/5/10/chartex" xmlns:cx5="http://schemas.microsoft.com/office/drawing/2016/5/11/chartex" xmlns:cx6="http://schemas.microsoft.com/office/drawing/2016/5/12/chartex" xmlns:cx7="http://schemas.microsoft.com/office/drawing/2016/5/13/chartex" xmlns:cx8="http://schemas.microsoft.com/office/drawing/2016/5/14/chartex" xmlns:mc="http://schemas.openxmlformats.org/markup-compatibility/2006" xmlns:aink="http://schemas.microsoft.com/office/drawing/2016/ink" xmlns:am3d="http://schemas.microsoft.com/office/drawing/2017/model3d" xmlns:o="urn:schemas-microsoft-com:office:office" xmlns:oel="http://schemas.microsoft.com/office/2019/extlst" xmlns:r="http://schemas.openxmlformats.org/officeDocument/2006/relationships" xmlns:m="http://schemas.openxmlformats.org/officeDocument/2006/math" xmlns:v="urn:schemas-microsoft-com:vml" xmlns:wp14="http://schemas.microsoft.com/office/word/2010/wordprocessingDrawing" xmlns:wp="http://schemas.openxmlformats.org/drawingml/2006/wordprocessingDrawing" xmlns:w10="urn:schemas-microsoft-com:office:word" xmlns:w="http://schemas.openxmlformats.org/wordprocessingml/2006/main" xmlns:w14="http://schemas.microsoft.com/office/word/2010/wordml" xmlns:w15="http://schemas.microsoft.com/office/word/2012/wordml" xmlns:w16cex="http://schemas.microsoft.com/office/word/2018/wordml/cex" xmlns:w16cid="http://schemas.microsoft.com/office/word/2016/wordml/cid" xmlns:w16="http://schemas.microsoft.com/office/word/2018/wordml" xmlns:w16sdtdh="http://schemas.microsoft.com/office/word/2020/wordml/sdtdatahash" xmlns:w16se="http://schemas.microsoft.com/office/word/2015/wordml/symex" xmlns:wpg="http://schemas.microsoft.com/office/word/2010/wordprocessingGroup" xmlns:wpi="http://schemas.microsoft.com/office/word/2010/wordprocessingInk" xmlns:wne="http://schemas.microsoft.com/office/word/2006/wordml" xmlns:wps="http://schemas.microsoft.com/office/word/2010/wordprocessingShape" mc:Ignorable="w14 w15 w16se w16cid w16 w16cex w16sdtdh wp14">
   <w:p>
     <w:pPr>
-      <w:pStyle w:val="Footer"/>
+      <w:pStyle w:val="Piedepgina"/>
       <w:jc w:val="center"/>
       <w:rPr>
         <w:caps/>
@@ -7958,7 +8325,7 @@
 <w:hdr xmlns:wpc="http://schemas.microsoft.com/office/word/2010/wordprocessingCanvas" xmlns:cx="http://schemas.microsoft.com/office/drawing/2014/chartex" xmlns:cx1="http://schemas.microsoft.com/office/drawing/2015/9/8/chartex" xmlns:cx2="http://schemas.microsoft.com/office/drawing/2015/10/21/chartex" xmlns:cx3="http://schemas.microsoft.com/office/drawing/2016/5/9/chartex" xmlns:cx4="http://schemas.microsoft.com/office/drawing/2016/5/10/chartex" xmlns:cx5="http://schemas.microsoft.com/office/drawing/2016/5/11/chartex" xmlns:cx6="http://schemas.microsoft.com/office/drawing/2016/5/12/chartex" xmlns:cx7="http://schemas.microsoft.com/office/drawing/2016/5/13/chartex" xmlns:cx8="http://schemas.microsoft.com/office/drawing/2016/5/14/chartex" xmlns:mc="http://schemas.openxmlformats.org/markup-compatibility/2006" xmlns:aink="http://schemas.microsoft.com/office/drawing/2016/ink" xmlns:am3d="http://schemas.microsoft.com/office/drawing/2017/model3d" xmlns:o="urn:schemas-microsoft-com:office:office" xmlns:oel="http://schemas.microsoft.com/office/2019/extlst" xmlns:r="http://schemas.openxmlformats.org/officeDocument/2006/relationships" xmlns:m="http://schemas.openxmlformats.org/officeDocument/2006/math" xmlns:v="urn:schemas-microsoft-com:vml" xmlns:wp14="http://schemas.microsoft.com/office/word/2010/wordprocessingDrawing" xmlns:wp="http://schemas.openxmlformats.org/drawingml/2006/wordprocessingDrawing" xmlns:w10="urn:schemas-microsoft-com:office:word" xmlns:w="http://schemas.openxmlformats.org/wordprocessingml/2006/main" xmlns:w14="http://schemas.microsoft.com/office/word/2010/wordml" xmlns:w15="http://schemas.microsoft.com/office/word/2012/wordml" xmlns:w16cex="http://schemas.microsoft.com/office/word/2018/wordml/cex" xmlns:w16cid="http://schemas.microsoft.com/office/word/2016/wordml/cid" xmlns:w16="http://schemas.microsoft.com/office/word/2018/wordml" xmlns:w16sdtdh="http://schemas.microsoft.com/office/word/2020/wordml/sdtdatahash" xmlns:w16se="http://schemas.microsoft.com/office/word/2015/wordml/symex" xmlns:wpg="http://schemas.microsoft.com/office/word/2010/wordprocessingGroup" xmlns:wpi="http://schemas.microsoft.com/office/word/2010/wordprocessingInk" xmlns:wne="http://schemas.microsoft.com/office/word/2006/wordml" xmlns:wps="http://schemas.microsoft.com/office/word/2010/wordprocessingShape" mc:Ignorable="w14 w15 w16se w16cid w16 w16cex w16sdtdh wp14">
   <w:p>
     <w:pPr>
-      <w:pStyle w:val="Header"/>
+      <w:pStyle w:val="Encabezado"/>
       <w:rPr>
         <w:b/>
         <w:color w:val="808080" w:themeColor="background1" w:themeShade="80"/>
@@ -8056,7 +8423,7 @@
 <w:hdr xmlns:wpc="http://schemas.microsoft.com/office/word/2010/wordprocessingCanvas" xmlns:cx="http://schemas.microsoft.com/office/drawing/2014/chartex" xmlns:cx1="http://schemas.microsoft.com/office/drawing/2015/9/8/chartex" xmlns:cx2="http://schemas.microsoft.com/office/drawing/2015/10/21/chartex" xmlns:cx3="http://schemas.microsoft.com/office/drawing/2016/5/9/chartex" xmlns:cx4="http://schemas.microsoft.com/office/drawing/2016/5/10/chartex" xmlns:cx5="http://schemas.microsoft.com/office/drawing/2016/5/11/chartex" xmlns:cx6="http://schemas.microsoft.com/office/drawing/2016/5/12/chartex" xmlns:cx7="http://schemas.microsoft.com/office/drawing/2016/5/13/chartex" xmlns:cx8="http://schemas.microsoft.com/office/drawing/2016/5/14/chartex" xmlns:mc="http://schemas.openxmlformats.org/markup-compatibility/2006" xmlns:aink="http://schemas.microsoft.com/office/drawing/2016/ink" xmlns:am3d="http://schemas.microsoft.com/office/drawing/2017/model3d" xmlns:o="urn:schemas-microsoft-com:office:office" xmlns:oel="http://schemas.microsoft.com/office/2019/extlst" xmlns:r="http://schemas.openxmlformats.org/officeDocument/2006/relationships" xmlns:m="http://schemas.openxmlformats.org/officeDocument/2006/math" xmlns:v="urn:schemas-microsoft-com:vml" xmlns:wp14="http://schemas.microsoft.com/office/word/2010/wordprocessingDrawing" xmlns:wp="http://schemas.openxmlformats.org/drawingml/2006/wordprocessingDrawing" xmlns:w10="urn:schemas-microsoft-com:office:word" xmlns:w="http://schemas.openxmlformats.org/wordprocessingml/2006/main" xmlns:w14="http://schemas.microsoft.com/office/word/2010/wordml" xmlns:w15="http://schemas.microsoft.com/office/word/2012/wordml" xmlns:w16cex="http://schemas.microsoft.com/office/word/2018/wordml/cex" xmlns:w16cid="http://schemas.microsoft.com/office/word/2016/wordml/cid" xmlns:w16="http://schemas.microsoft.com/office/word/2018/wordml" xmlns:w16sdtdh="http://schemas.microsoft.com/office/word/2020/wordml/sdtdatahash" xmlns:w16se="http://schemas.microsoft.com/office/word/2015/wordml/symex" xmlns:wpg="http://schemas.microsoft.com/office/word/2010/wordprocessingGroup" xmlns:wpi="http://schemas.microsoft.com/office/word/2010/wordprocessingInk" xmlns:wne="http://schemas.microsoft.com/office/word/2006/wordml" xmlns:wps="http://schemas.microsoft.com/office/word/2010/wordprocessingShape" mc:Ignorable="w14 w15 w16se w16cid w16 w16cex w16sdtdh wp14">
   <w:p>
     <w:pPr>
-      <w:pStyle w:val="Header"/>
+      <w:pStyle w:val="Encabezado"/>
       <w:rPr>
         <w:b/>
         <w:color w:val="808080" w:themeColor="background1" w:themeShade="80"/>
@@ -8154,7 +8521,7 @@
 <w:hdr xmlns:wpc="http://schemas.microsoft.com/office/word/2010/wordprocessingCanvas" xmlns:cx="http://schemas.microsoft.com/office/drawing/2014/chartex" xmlns:cx1="http://schemas.microsoft.com/office/drawing/2015/9/8/chartex" xmlns:cx2="http://schemas.microsoft.com/office/drawing/2015/10/21/chartex" xmlns:cx3="http://schemas.microsoft.com/office/drawing/2016/5/9/chartex" xmlns:cx4="http://schemas.microsoft.com/office/drawing/2016/5/10/chartex" xmlns:cx5="http://schemas.microsoft.com/office/drawing/2016/5/11/chartex" xmlns:cx6="http://schemas.microsoft.com/office/drawing/2016/5/12/chartex" xmlns:cx7="http://schemas.microsoft.com/office/drawing/2016/5/13/chartex" xmlns:cx8="http://schemas.microsoft.com/office/drawing/2016/5/14/chartex" xmlns:mc="http://schemas.openxmlformats.org/markup-compatibility/2006" xmlns:aink="http://schemas.microsoft.com/office/drawing/2016/ink" xmlns:am3d="http://schemas.microsoft.com/office/drawing/2017/model3d" xmlns:o="urn:schemas-microsoft-com:office:office" xmlns:oel="http://schemas.microsoft.com/office/2019/extlst" xmlns:r="http://schemas.openxmlformats.org/officeDocument/2006/relationships" xmlns:m="http://schemas.openxmlformats.org/officeDocument/2006/math" xmlns:v="urn:schemas-microsoft-com:vml" xmlns:wp14="http://schemas.microsoft.com/office/word/2010/wordprocessingDrawing" xmlns:wp="http://schemas.openxmlformats.org/drawingml/2006/wordprocessingDrawing" xmlns:w10="urn:schemas-microsoft-com:office:word" xmlns:w="http://schemas.openxmlformats.org/wordprocessingml/2006/main" xmlns:w14="http://schemas.microsoft.com/office/word/2010/wordml" xmlns:w15="http://schemas.microsoft.com/office/word/2012/wordml" xmlns:w16cex="http://schemas.microsoft.com/office/word/2018/wordml/cex" xmlns:w16cid="http://schemas.microsoft.com/office/word/2016/wordml/cid" xmlns:w16="http://schemas.microsoft.com/office/word/2018/wordml" xmlns:w16sdtdh="http://schemas.microsoft.com/office/word/2020/wordml/sdtdatahash" xmlns:w16se="http://schemas.microsoft.com/office/word/2015/wordml/symex" xmlns:wpg="http://schemas.microsoft.com/office/word/2010/wordprocessingGroup" xmlns:wpi="http://schemas.microsoft.com/office/word/2010/wordprocessingInk" xmlns:wne="http://schemas.microsoft.com/office/word/2006/wordml" xmlns:wps="http://schemas.microsoft.com/office/word/2010/wordprocessingShape" mc:Ignorable="w14 w15 w16se w16cid w16 w16cex w16sdtdh wp14">
   <w:p>
     <w:pPr>
-      <w:pStyle w:val="Header"/>
+      <w:pStyle w:val="Encabezado"/>
       <w:rPr>
         <w:b/>
         <w:color w:val="808080" w:themeColor="background1" w:themeShade="80"/>
@@ -8252,7 +8619,7 @@
 <w:hdr xmlns:wpc="http://schemas.microsoft.com/office/word/2010/wordprocessingCanvas" xmlns:cx="http://schemas.microsoft.com/office/drawing/2014/chartex" xmlns:cx1="http://schemas.microsoft.com/office/drawing/2015/9/8/chartex" xmlns:cx2="http://schemas.microsoft.com/office/drawing/2015/10/21/chartex" xmlns:cx3="http://schemas.microsoft.com/office/drawing/2016/5/9/chartex" xmlns:cx4="http://schemas.microsoft.com/office/drawing/2016/5/10/chartex" xmlns:cx5="http://schemas.microsoft.com/office/drawing/2016/5/11/chartex" xmlns:cx6="http://schemas.microsoft.com/office/drawing/2016/5/12/chartex" xmlns:cx7="http://schemas.microsoft.com/office/drawing/2016/5/13/chartex" xmlns:cx8="http://schemas.microsoft.com/office/drawing/2016/5/14/chartex" xmlns:mc="http://schemas.openxmlformats.org/markup-compatibility/2006" xmlns:aink="http://schemas.microsoft.com/office/drawing/2016/ink" xmlns:am3d="http://schemas.microsoft.com/office/drawing/2017/model3d" xmlns:o="urn:schemas-microsoft-com:office:office" xmlns:oel="http://schemas.microsoft.com/office/2019/extlst" xmlns:r="http://schemas.openxmlformats.org/officeDocument/2006/relationships" xmlns:m="http://schemas.openxmlformats.org/officeDocument/2006/math" xmlns:v="urn:schemas-microsoft-com:vml" xmlns:wp14="http://schemas.microsoft.com/office/word/2010/wordprocessingDrawing" xmlns:wp="http://schemas.openxmlformats.org/drawingml/2006/wordprocessingDrawing" xmlns:w10="urn:schemas-microsoft-com:office:word" xmlns:w="http://schemas.openxmlformats.org/wordprocessingml/2006/main" xmlns:w14="http://schemas.microsoft.com/office/word/2010/wordml" xmlns:w15="http://schemas.microsoft.com/office/word/2012/wordml" xmlns:w16cex="http://schemas.microsoft.com/office/word/2018/wordml/cex" xmlns:w16cid="http://schemas.microsoft.com/office/word/2016/wordml/cid" xmlns:w16="http://schemas.microsoft.com/office/word/2018/wordml" xmlns:w16sdtdh="http://schemas.microsoft.com/office/word/2020/wordml/sdtdatahash" xmlns:w16se="http://schemas.microsoft.com/office/word/2015/wordml/symex" xmlns:wpg="http://schemas.microsoft.com/office/word/2010/wordprocessingGroup" xmlns:wpi="http://schemas.microsoft.com/office/word/2010/wordprocessingInk" xmlns:wne="http://schemas.microsoft.com/office/word/2006/wordml" xmlns:wps="http://schemas.microsoft.com/office/word/2010/wordprocessingShape" mc:Ignorable="w14 w15 w16se w16cid w16 w16cex w16sdtdh wp14">
   <w:p>
     <w:pPr>
-      <w:pStyle w:val="Header"/>
+      <w:pStyle w:val="Encabezado"/>
     </w:pPr>
   </w:p>
 </w:hdr>
@@ -8262,7 +8629,7 @@
 <w:hdr xmlns:wpc="http://schemas.microsoft.com/office/word/2010/wordprocessingCanvas" xmlns:cx="http://schemas.microsoft.com/office/drawing/2014/chartex" xmlns:cx1="http://schemas.microsoft.com/office/drawing/2015/9/8/chartex" xmlns:cx2="http://schemas.microsoft.com/office/drawing/2015/10/21/chartex" xmlns:cx3="http://schemas.microsoft.com/office/drawing/2016/5/9/chartex" xmlns:cx4="http://schemas.microsoft.com/office/drawing/2016/5/10/chartex" xmlns:cx5="http://schemas.microsoft.com/office/drawing/2016/5/11/chartex" xmlns:cx6="http://schemas.microsoft.com/office/drawing/2016/5/12/chartex" xmlns:cx7="http://schemas.microsoft.com/office/drawing/2016/5/13/chartex" xmlns:cx8="http://schemas.microsoft.com/office/drawing/2016/5/14/chartex" xmlns:mc="http://schemas.openxmlformats.org/markup-compatibility/2006" xmlns:aink="http://schemas.microsoft.com/office/drawing/2016/ink" xmlns:am3d="http://schemas.microsoft.com/office/drawing/2017/model3d" xmlns:o="urn:schemas-microsoft-com:office:office" xmlns:oel="http://schemas.microsoft.com/office/2019/extlst" xmlns:r="http://schemas.openxmlformats.org/officeDocument/2006/relationships" xmlns:m="http://schemas.openxmlformats.org/officeDocument/2006/math" xmlns:v="urn:schemas-microsoft-com:vml" xmlns:wp14="http://schemas.microsoft.com/office/word/2010/wordprocessingDrawing" xmlns:wp="http://schemas.openxmlformats.org/drawingml/2006/wordprocessingDrawing" xmlns:w10="urn:schemas-microsoft-com:office:word" xmlns:w="http://schemas.openxmlformats.org/wordprocessingml/2006/main" xmlns:w14="http://schemas.microsoft.com/office/word/2010/wordml" xmlns:w15="http://schemas.microsoft.com/office/word/2012/wordml" xmlns:w16cex="http://schemas.microsoft.com/office/word/2018/wordml/cex" xmlns:w16cid="http://schemas.microsoft.com/office/word/2016/wordml/cid" xmlns:w16="http://schemas.microsoft.com/office/word/2018/wordml" xmlns:w16sdtdh="http://schemas.microsoft.com/office/word/2020/wordml/sdtdatahash" xmlns:w16se="http://schemas.microsoft.com/office/word/2015/wordml/symex" xmlns:wpg="http://schemas.microsoft.com/office/word/2010/wordprocessingGroup" xmlns:wpi="http://schemas.microsoft.com/office/word/2010/wordprocessingInk" xmlns:wne="http://schemas.microsoft.com/office/word/2006/wordml" xmlns:wps="http://schemas.microsoft.com/office/word/2010/wordprocessingShape" mc:Ignorable="w14 w15 w16se w16cid w16 w16cex w16sdtdh wp14">
   <w:p>
     <w:pPr>
-      <w:pStyle w:val="Header"/>
+      <w:pStyle w:val="Encabezado"/>
       <w:rPr>
         <w:b/>
         <w:color w:val="808080" w:themeColor="background1" w:themeShade="80"/>
@@ -8276,7 +8643,7 @@
 <w:hdr xmlns:wpc="http://schemas.microsoft.com/office/word/2010/wordprocessingCanvas" xmlns:cx="http://schemas.microsoft.com/office/drawing/2014/chartex" xmlns:cx1="http://schemas.microsoft.com/office/drawing/2015/9/8/chartex" xmlns:cx2="http://schemas.microsoft.com/office/drawing/2015/10/21/chartex" xmlns:cx3="http://schemas.microsoft.com/office/drawing/2016/5/9/chartex" xmlns:cx4="http://schemas.microsoft.com/office/drawing/2016/5/10/chartex" xmlns:cx5="http://schemas.microsoft.com/office/drawing/2016/5/11/chartex" xmlns:cx6="http://schemas.microsoft.com/office/drawing/2016/5/12/chartex" xmlns:cx7="http://schemas.microsoft.com/office/drawing/2016/5/13/chartex" xmlns:cx8="http://schemas.microsoft.com/office/drawing/2016/5/14/chartex" xmlns:mc="http://schemas.openxmlformats.org/markup-compatibility/2006" xmlns:aink="http://schemas.microsoft.com/office/drawing/2016/ink" xmlns:am3d="http://schemas.microsoft.com/office/drawing/2017/model3d" xmlns:o="urn:schemas-microsoft-com:office:office" xmlns:oel="http://schemas.microsoft.com/office/2019/extlst" xmlns:r="http://schemas.openxmlformats.org/officeDocument/2006/relationships" xmlns:m="http://schemas.openxmlformats.org/officeDocument/2006/math" xmlns:v="urn:schemas-microsoft-com:vml" xmlns:wp14="http://schemas.microsoft.com/office/word/2010/wordprocessingDrawing" xmlns:wp="http://schemas.openxmlformats.org/drawingml/2006/wordprocessingDrawing" xmlns:w10="urn:schemas-microsoft-com:office:word" xmlns:w="http://schemas.openxmlformats.org/wordprocessingml/2006/main" xmlns:w14="http://schemas.microsoft.com/office/word/2010/wordml" xmlns:w15="http://schemas.microsoft.com/office/word/2012/wordml" xmlns:w16cex="http://schemas.microsoft.com/office/word/2018/wordml/cex" xmlns:w16cid="http://schemas.microsoft.com/office/word/2016/wordml/cid" xmlns:w16="http://schemas.microsoft.com/office/word/2018/wordml" xmlns:w16sdtdh="http://schemas.microsoft.com/office/word/2020/wordml/sdtdatahash" xmlns:w16se="http://schemas.microsoft.com/office/word/2015/wordml/symex" xmlns:wpg="http://schemas.microsoft.com/office/word/2010/wordprocessingGroup" xmlns:wpi="http://schemas.microsoft.com/office/word/2010/wordprocessingInk" xmlns:wne="http://schemas.microsoft.com/office/word/2006/wordml" xmlns:wps="http://schemas.microsoft.com/office/word/2010/wordprocessingShape" mc:Ignorable="w14 w15 w16se w16cid w16 w16cex w16sdtdh wp14">
   <w:p>
     <w:pPr>
-      <w:pStyle w:val="Header"/>
+      <w:pStyle w:val="Encabezado"/>
       <w:rPr>
         <w:b/>
         <w:color w:val="808080" w:themeColor="background1" w:themeShade="80"/>
@@ -8374,7 +8741,7 @@
 <w:hdr xmlns:wpc="http://schemas.microsoft.com/office/word/2010/wordprocessingCanvas" xmlns:cx="http://schemas.microsoft.com/office/drawing/2014/chartex" xmlns:cx1="http://schemas.microsoft.com/office/drawing/2015/9/8/chartex" xmlns:cx2="http://schemas.microsoft.com/office/drawing/2015/10/21/chartex" xmlns:cx3="http://schemas.microsoft.com/office/drawing/2016/5/9/chartex" xmlns:cx4="http://schemas.microsoft.com/office/drawing/2016/5/10/chartex" xmlns:cx5="http://schemas.microsoft.com/office/drawing/2016/5/11/chartex" xmlns:cx6="http://schemas.microsoft.com/office/drawing/2016/5/12/chartex" xmlns:cx7="http://schemas.microsoft.com/office/drawing/2016/5/13/chartex" xmlns:cx8="http://schemas.microsoft.com/office/drawing/2016/5/14/chartex" xmlns:mc="http://schemas.openxmlformats.org/markup-compatibility/2006" xmlns:aink="http://schemas.microsoft.com/office/drawing/2016/ink" xmlns:am3d="http://schemas.microsoft.com/office/drawing/2017/model3d" xmlns:o="urn:schemas-microsoft-com:office:office" xmlns:oel="http://schemas.microsoft.com/office/2019/extlst" xmlns:r="http://schemas.openxmlformats.org/officeDocument/2006/relationships" xmlns:m="http://schemas.openxmlformats.org/officeDocument/2006/math" xmlns:v="urn:schemas-microsoft-com:vml" xmlns:wp14="http://schemas.microsoft.com/office/word/2010/wordprocessingDrawing" xmlns:wp="http://schemas.openxmlformats.org/drawingml/2006/wordprocessingDrawing" xmlns:w10="urn:schemas-microsoft-com:office:word" xmlns:w="http://schemas.openxmlformats.org/wordprocessingml/2006/main" xmlns:w14="http://schemas.microsoft.com/office/word/2010/wordml" xmlns:w15="http://schemas.microsoft.com/office/word/2012/wordml" xmlns:w16cex="http://schemas.microsoft.com/office/word/2018/wordml/cex" xmlns:w16cid="http://schemas.microsoft.com/office/word/2016/wordml/cid" xmlns:w16="http://schemas.microsoft.com/office/word/2018/wordml" xmlns:w16sdtdh="http://schemas.microsoft.com/office/word/2020/wordml/sdtdatahash" xmlns:w16se="http://schemas.microsoft.com/office/word/2015/wordml/symex" xmlns:wpg="http://schemas.microsoft.com/office/word/2010/wordprocessingGroup" xmlns:wpi="http://schemas.microsoft.com/office/word/2010/wordprocessingInk" xmlns:wne="http://schemas.microsoft.com/office/word/2006/wordml" xmlns:wps="http://schemas.microsoft.com/office/word/2010/wordprocessingShape" mc:Ignorable="w14 w15 w16se w16cid w16 w16cex w16sdtdh wp14">
   <w:p>
     <w:pPr>
-      <w:pStyle w:val="Header"/>
+      <w:pStyle w:val="Encabezado"/>
       <w:rPr>
         <w:b/>
         <w:color w:val="808080" w:themeColor="background1" w:themeShade="80"/>
@@ -8472,7 +8839,7 @@
 <w:hdr xmlns:wpc="http://schemas.microsoft.com/office/word/2010/wordprocessingCanvas" xmlns:cx="http://schemas.microsoft.com/office/drawing/2014/chartex" xmlns:cx1="http://schemas.microsoft.com/office/drawing/2015/9/8/chartex" xmlns:cx2="http://schemas.microsoft.com/office/drawing/2015/10/21/chartex" xmlns:cx3="http://schemas.microsoft.com/office/drawing/2016/5/9/chartex" xmlns:cx4="http://schemas.microsoft.com/office/drawing/2016/5/10/chartex" xmlns:cx5="http://schemas.microsoft.com/office/drawing/2016/5/11/chartex" xmlns:cx6="http://schemas.microsoft.com/office/drawing/2016/5/12/chartex" xmlns:cx7="http://schemas.microsoft.com/office/drawing/2016/5/13/chartex" xmlns:cx8="http://schemas.microsoft.com/office/drawing/2016/5/14/chartex" xmlns:mc="http://schemas.openxmlformats.org/markup-compatibility/2006" xmlns:aink="http://schemas.microsoft.com/office/drawing/2016/ink" xmlns:am3d="http://schemas.microsoft.com/office/drawing/2017/model3d" xmlns:o="urn:schemas-microsoft-com:office:office" xmlns:oel="http://schemas.microsoft.com/office/2019/extlst" xmlns:r="http://schemas.openxmlformats.org/officeDocument/2006/relationships" xmlns:m="http://schemas.openxmlformats.org/officeDocument/2006/math" xmlns:v="urn:schemas-microsoft-com:vml" xmlns:wp14="http://schemas.microsoft.com/office/word/2010/wordprocessingDrawing" xmlns:wp="http://schemas.openxmlformats.org/drawingml/2006/wordprocessingDrawing" xmlns:w10="urn:schemas-microsoft-com:office:word" xmlns:w="http://schemas.openxmlformats.org/wordprocessingml/2006/main" xmlns:w14="http://schemas.microsoft.com/office/word/2010/wordml" xmlns:w15="http://schemas.microsoft.com/office/word/2012/wordml" xmlns:w16cex="http://schemas.microsoft.com/office/word/2018/wordml/cex" xmlns:w16cid="http://schemas.microsoft.com/office/word/2016/wordml/cid" xmlns:w16="http://schemas.microsoft.com/office/word/2018/wordml" xmlns:w16sdtdh="http://schemas.microsoft.com/office/word/2020/wordml/sdtdatahash" xmlns:w16se="http://schemas.microsoft.com/office/word/2015/wordml/symex" xmlns:wpg="http://schemas.microsoft.com/office/word/2010/wordprocessingGroup" xmlns:wpi="http://schemas.microsoft.com/office/word/2010/wordprocessingInk" xmlns:wne="http://schemas.microsoft.com/office/word/2006/wordml" xmlns:wps="http://schemas.microsoft.com/office/word/2010/wordprocessingShape" mc:Ignorable="w14 w15 w16se w16cid w16 w16cex w16sdtdh wp14">
   <w:p>
     <w:pPr>
-      <w:pStyle w:val="Header"/>
+      <w:pStyle w:val="Encabezado"/>
       <w:rPr>
         <w:b/>
         <w:color w:val="808080" w:themeColor="background1" w:themeShade="80"/>
@@ -8570,7 +8937,7 @@
 <w:hdr xmlns:wpc="http://schemas.microsoft.com/office/word/2010/wordprocessingCanvas" xmlns:cx="http://schemas.microsoft.com/office/drawing/2014/chartex" xmlns:cx1="http://schemas.microsoft.com/office/drawing/2015/9/8/chartex" xmlns:cx2="http://schemas.microsoft.com/office/drawing/2015/10/21/chartex" xmlns:cx3="http://schemas.microsoft.com/office/drawing/2016/5/9/chartex" xmlns:cx4="http://schemas.microsoft.com/office/drawing/2016/5/10/chartex" xmlns:cx5="http://schemas.microsoft.com/office/drawing/2016/5/11/chartex" xmlns:cx6="http://schemas.microsoft.com/office/drawing/2016/5/12/chartex" xmlns:cx7="http://schemas.microsoft.com/office/drawing/2016/5/13/chartex" xmlns:cx8="http://schemas.microsoft.com/office/drawing/2016/5/14/chartex" xmlns:mc="http://schemas.openxmlformats.org/markup-compatibility/2006" xmlns:aink="http://schemas.microsoft.com/office/drawing/2016/ink" xmlns:am3d="http://schemas.microsoft.com/office/drawing/2017/model3d" xmlns:o="urn:schemas-microsoft-com:office:office" xmlns:oel="http://schemas.microsoft.com/office/2019/extlst" xmlns:r="http://schemas.openxmlformats.org/officeDocument/2006/relationships" xmlns:m="http://schemas.openxmlformats.org/officeDocument/2006/math" xmlns:v="urn:schemas-microsoft-com:vml" xmlns:wp14="http://schemas.microsoft.com/office/word/2010/wordprocessingDrawing" xmlns:wp="http://schemas.openxmlformats.org/drawingml/2006/wordprocessingDrawing" xmlns:w10="urn:schemas-microsoft-com:office:word" xmlns:w="http://schemas.openxmlformats.org/wordprocessingml/2006/main" xmlns:w14="http://schemas.microsoft.com/office/word/2010/wordml" xmlns:w15="http://schemas.microsoft.com/office/word/2012/wordml" xmlns:w16cex="http://schemas.microsoft.com/office/word/2018/wordml/cex" xmlns:w16cid="http://schemas.microsoft.com/office/word/2016/wordml/cid" xmlns:w16="http://schemas.microsoft.com/office/word/2018/wordml" xmlns:w16sdtdh="http://schemas.microsoft.com/office/word/2020/wordml/sdtdatahash" xmlns:w16se="http://schemas.microsoft.com/office/word/2015/wordml/symex" xmlns:wpg="http://schemas.microsoft.com/office/word/2010/wordprocessingGroup" xmlns:wpi="http://schemas.microsoft.com/office/word/2010/wordprocessingInk" xmlns:wne="http://schemas.microsoft.com/office/word/2006/wordml" xmlns:wps="http://schemas.microsoft.com/office/word/2010/wordprocessingShape" mc:Ignorable="w14 w15 w16se w16cid w16 w16cex w16sdtdh wp14">
   <w:p>
     <w:pPr>
-      <w:pStyle w:val="Header"/>
+      <w:pStyle w:val="Encabezado"/>
       <w:rPr>
         <w:b/>
         <w:color w:val="808080" w:themeColor="background1" w:themeShade="80"/>
@@ -8668,7 +9035,7 @@
 <w:hdr xmlns:wpc="http://schemas.microsoft.com/office/word/2010/wordprocessingCanvas" xmlns:cx="http://schemas.microsoft.com/office/drawing/2014/chartex" xmlns:cx1="http://schemas.microsoft.com/office/drawing/2015/9/8/chartex" xmlns:cx2="http://schemas.microsoft.com/office/drawing/2015/10/21/chartex" xmlns:cx3="http://schemas.microsoft.com/office/drawing/2016/5/9/chartex" xmlns:cx4="http://schemas.microsoft.com/office/drawing/2016/5/10/chartex" xmlns:cx5="http://schemas.microsoft.com/office/drawing/2016/5/11/chartex" xmlns:cx6="http://schemas.microsoft.com/office/drawing/2016/5/12/chartex" xmlns:cx7="http://schemas.microsoft.com/office/drawing/2016/5/13/chartex" xmlns:cx8="http://schemas.microsoft.com/office/drawing/2016/5/14/chartex" xmlns:mc="http://schemas.openxmlformats.org/markup-compatibility/2006" xmlns:aink="http://schemas.microsoft.com/office/drawing/2016/ink" xmlns:am3d="http://schemas.microsoft.com/office/drawing/2017/model3d" xmlns:o="urn:schemas-microsoft-com:office:office" xmlns:oel="http://schemas.microsoft.com/office/2019/extlst" xmlns:r="http://schemas.openxmlformats.org/officeDocument/2006/relationships" xmlns:m="http://schemas.openxmlformats.org/officeDocument/2006/math" xmlns:v="urn:schemas-microsoft-com:vml" xmlns:wp14="http://schemas.microsoft.com/office/word/2010/wordprocessingDrawing" xmlns:wp="http://schemas.openxmlformats.org/drawingml/2006/wordprocessingDrawing" xmlns:w10="urn:schemas-microsoft-com:office:word" xmlns:w="http://schemas.openxmlformats.org/wordprocessingml/2006/main" xmlns:w14="http://schemas.microsoft.com/office/word/2010/wordml" xmlns:w15="http://schemas.microsoft.com/office/word/2012/wordml" xmlns:w16cex="http://schemas.microsoft.com/office/word/2018/wordml/cex" xmlns:w16cid="http://schemas.microsoft.com/office/word/2016/wordml/cid" xmlns:w16="http://schemas.microsoft.com/office/word/2018/wordml" xmlns:w16sdtdh="http://schemas.microsoft.com/office/word/2020/wordml/sdtdatahash" xmlns:w16se="http://schemas.microsoft.com/office/word/2015/wordml/symex" xmlns:wpg="http://schemas.microsoft.com/office/word/2010/wordprocessingGroup" xmlns:wpi="http://schemas.microsoft.com/office/word/2010/wordprocessingInk" xmlns:wne="http://schemas.microsoft.com/office/word/2006/wordml" xmlns:wps="http://schemas.microsoft.com/office/word/2010/wordprocessingShape" mc:Ignorable="w14 w15 w16se w16cid w16 w16cex w16sdtdh wp14">
   <w:p>
     <w:pPr>
-      <w:pStyle w:val="Header"/>
+      <w:pStyle w:val="Encabezado"/>
       <w:rPr>
         <w:b/>
         <w:color w:val="808080" w:themeColor="background1" w:themeShade="80"/>
@@ -8766,7 +9133,7 @@
 <w:hdr xmlns:wpc="http://schemas.microsoft.com/office/word/2010/wordprocessingCanvas" xmlns:cx="http://schemas.microsoft.com/office/drawing/2014/chartex" xmlns:cx1="http://schemas.microsoft.com/office/drawing/2015/9/8/chartex" xmlns:cx2="http://schemas.microsoft.com/office/drawing/2015/10/21/chartex" xmlns:cx3="http://schemas.microsoft.com/office/drawing/2016/5/9/chartex" xmlns:cx4="http://schemas.microsoft.com/office/drawing/2016/5/10/chartex" xmlns:cx5="http://schemas.microsoft.com/office/drawing/2016/5/11/chartex" xmlns:cx6="http://schemas.microsoft.com/office/drawing/2016/5/12/chartex" xmlns:cx7="http://schemas.microsoft.com/office/drawing/2016/5/13/chartex" xmlns:cx8="http://schemas.microsoft.com/office/drawing/2016/5/14/chartex" xmlns:mc="http://schemas.openxmlformats.org/markup-compatibility/2006" xmlns:aink="http://schemas.microsoft.com/office/drawing/2016/ink" xmlns:am3d="http://schemas.microsoft.com/office/drawing/2017/model3d" xmlns:o="urn:schemas-microsoft-com:office:office" xmlns:oel="http://schemas.microsoft.com/office/2019/extlst" xmlns:r="http://schemas.openxmlformats.org/officeDocument/2006/relationships" xmlns:m="http://schemas.openxmlformats.org/officeDocument/2006/math" xmlns:v="urn:schemas-microsoft-com:vml" xmlns:wp14="http://schemas.microsoft.com/office/word/2010/wordprocessingDrawing" xmlns:wp="http://schemas.openxmlformats.org/drawingml/2006/wordprocessingDrawing" xmlns:w10="urn:schemas-microsoft-com:office:word" xmlns:w="http://schemas.openxmlformats.org/wordprocessingml/2006/main" xmlns:w14="http://schemas.microsoft.com/office/word/2010/wordml" xmlns:w15="http://schemas.microsoft.com/office/word/2012/wordml" xmlns:w16cex="http://schemas.microsoft.com/office/word/2018/wordml/cex" xmlns:w16cid="http://schemas.microsoft.com/office/word/2016/wordml/cid" xmlns:w16="http://schemas.microsoft.com/office/word/2018/wordml" xmlns:w16sdtdh="http://schemas.microsoft.com/office/word/2020/wordml/sdtdatahash" xmlns:w16se="http://schemas.microsoft.com/office/word/2015/wordml/symex" xmlns:wpg="http://schemas.microsoft.com/office/word/2010/wordprocessingGroup" xmlns:wpi="http://schemas.microsoft.com/office/word/2010/wordprocessingInk" xmlns:wne="http://schemas.microsoft.com/office/word/2006/wordml" xmlns:wps="http://schemas.microsoft.com/office/word/2010/wordprocessingShape" mc:Ignorable="w14 w15 w16se w16cid w16 w16cex w16sdtdh wp14">
   <w:p>
     <w:pPr>
-      <w:pStyle w:val="Header"/>
+      <w:pStyle w:val="Encabezado"/>
       <w:rPr>
         <w:b/>
         <w:color w:val="808080" w:themeColor="background1" w:themeShade="80"/>
@@ -8864,7 +9231,7 @@
 <w:hdr xmlns:wpc="http://schemas.microsoft.com/office/word/2010/wordprocessingCanvas" xmlns:cx="http://schemas.microsoft.com/office/drawing/2014/chartex" xmlns:cx1="http://schemas.microsoft.com/office/drawing/2015/9/8/chartex" xmlns:cx2="http://schemas.microsoft.com/office/drawing/2015/10/21/chartex" xmlns:cx3="http://schemas.microsoft.com/office/drawing/2016/5/9/chartex" xmlns:cx4="http://schemas.microsoft.com/office/drawing/2016/5/10/chartex" xmlns:cx5="http://schemas.microsoft.com/office/drawing/2016/5/11/chartex" xmlns:cx6="http://schemas.microsoft.com/office/drawing/2016/5/12/chartex" xmlns:cx7="http://schemas.microsoft.com/office/drawing/2016/5/13/chartex" xmlns:cx8="http://schemas.microsoft.com/office/drawing/2016/5/14/chartex" xmlns:mc="http://schemas.openxmlformats.org/markup-compatibility/2006" xmlns:aink="http://schemas.microsoft.com/office/drawing/2016/ink" xmlns:am3d="http://schemas.microsoft.com/office/drawing/2017/model3d" xmlns:o="urn:schemas-microsoft-com:office:office" xmlns:oel="http://schemas.microsoft.com/office/2019/extlst" xmlns:r="http://schemas.openxmlformats.org/officeDocument/2006/relationships" xmlns:m="http://schemas.openxmlformats.org/officeDocument/2006/math" xmlns:v="urn:schemas-microsoft-com:vml" xmlns:wp14="http://schemas.microsoft.com/office/word/2010/wordprocessingDrawing" xmlns:wp="http://schemas.openxmlformats.org/drawingml/2006/wordprocessingDrawing" xmlns:w10="urn:schemas-microsoft-com:office:word" xmlns:w="http://schemas.openxmlformats.org/wordprocessingml/2006/main" xmlns:w14="http://schemas.microsoft.com/office/word/2010/wordml" xmlns:w15="http://schemas.microsoft.com/office/word/2012/wordml" xmlns:w16cex="http://schemas.microsoft.com/office/word/2018/wordml/cex" xmlns:w16cid="http://schemas.microsoft.com/office/word/2016/wordml/cid" xmlns:w16="http://schemas.microsoft.com/office/word/2018/wordml" xmlns:w16sdtdh="http://schemas.microsoft.com/office/word/2020/wordml/sdtdatahash" xmlns:w16se="http://schemas.microsoft.com/office/word/2015/wordml/symex" xmlns:wpg="http://schemas.microsoft.com/office/word/2010/wordprocessingGroup" xmlns:wpi="http://schemas.microsoft.com/office/word/2010/wordprocessingInk" xmlns:wne="http://schemas.microsoft.com/office/word/2006/wordml" xmlns:wps="http://schemas.microsoft.com/office/word/2010/wordprocessingShape" mc:Ignorable="w14 w15 w16se w16cid w16 w16cex w16sdtdh wp14">
   <w:p>
     <w:pPr>
-      <w:pStyle w:val="Header"/>
+      <w:pStyle w:val="Encabezado"/>
       <w:rPr>
         <w:b/>
         <w:color w:val="808080" w:themeColor="background1" w:themeShade="80"/>
@@ -8962,7 +9329,7 @@
 <w:hdr xmlns:wpc="http://schemas.microsoft.com/office/word/2010/wordprocessingCanvas" xmlns:cx="http://schemas.microsoft.com/office/drawing/2014/chartex" xmlns:cx1="http://schemas.microsoft.com/office/drawing/2015/9/8/chartex" xmlns:cx2="http://schemas.microsoft.com/office/drawing/2015/10/21/chartex" xmlns:cx3="http://schemas.microsoft.com/office/drawing/2016/5/9/chartex" xmlns:cx4="http://schemas.microsoft.com/office/drawing/2016/5/10/chartex" xmlns:cx5="http://schemas.microsoft.com/office/drawing/2016/5/11/chartex" xmlns:cx6="http://schemas.microsoft.com/office/drawing/2016/5/12/chartex" xmlns:cx7="http://schemas.microsoft.com/office/drawing/2016/5/13/chartex" xmlns:cx8="http://schemas.microsoft.com/office/drawing/2016/5/14/chartex" xmlns:mc="http://schemas.openxmlformats.org/markup-compatibility/2006" xmlns:aink="http://schemas.microsoft.com/office/drawing/2016/ink" xmlns:am3d="http://schemas.microsoft.com/office/drawing/2017/model3d" xmlns:o="urn:schemas-microsoft-com:office:office" xmlns:oel="http://schemas.microsoft.com/office/2019/extlst" xmlns:r="http://schemas.openxmlformats.org/officeDocument/2006/relationships" xmlns:m="http://schemas.openxmlformats.org/officeDocument/2006/math" xmlns:v="urn:schemas-microsoft-com:vml" xmlns:wp14="http://schemas.microsoft.com/office/word/2010/wordprocessingDrawing" xmlns:wp="http://schemas.openxmlformats.org/drawingml/2006/wordprocessingDrawing" xmlns:w10="urn:schemas-microsoft-com:office:word" xmlns:w="http://schemas.openxmlformats.org/wordprocessingml/2006/main" xmlns:w14="http://schemas.microsoft.com/office/word/2010/wordml" xmlns:w15="http://schemas.microsoft.com/office/word/2012/wordml" xmlns:w16cex="http://schemas.microsoft.com/office/word/2018/wordml/cex" xmlns:w16cid="http://schemas.microsoft.com/office/word/2016/wordml/cid" xmlns:w16="http://schemas.microsoft.com/office/word/2018/wordml" xmlns:w16sdtdh="http://schemas.microsoft.com/office/word/2020/wordml/sdtdatahash" xmlns:w16se="http://schemas.microsoft.com/office/word/2015/wordml/symex" xmlns:wpg="http://schemas.microsoft.com/office/word/2010/wordprocessingGroup" xmlns:wpi="http://schemas.microsoft.com/office/word/2010/wordprocessingInk" xmlns:wne="http://schemas.microsoft.com/office/word/2006/wordml" xmlns:wps="http://schemas.microsoft.com/office/word/2010/wordprocessingShape" mc:Ignorable="w14 w15 w16se w16cid w16 w16cex w16sdtdh wp14">
   <w:p>
     <w:pPr>
-      <w:pStyle w:val="Header"/>
+      <w:pStyle w:val="Encabezado"/>
       <w:rPr>
         <w:b/>
         <w:color w:val="808080" w:themeColor="background1" w:themeShade="80"/>
@@ -11675,7 +12042,7 @@
     <w:lvl w:ilvl="0">
       <w:start w:val="1"/>
       <w:numFmt w:val="decimal"/>
-      <w:pStyle w:val="Heading1"/>
+      <w:pStyle w:val="Ttulo1"/>
       <w:lvlText w:val="%1."/>
       <w:lvlJc w:val="left"/>
       <w:pPr>
@@ -11692,7 +12059,7 @@
     <w:lvl w:ilvl="1">
       <w:start w:val="1"/>
       <w:numFmt w:val="decimal"/>
-      <w:pStyle w:val="Heading2"/>
+      <w:pStyle w:val="Ttulo2"/>
       <w:lvlText w:val="%1.%2."/>
       <w:lvlJc w:val="left"/>
       <w:pPr>
@@ -11709,7 +12076,7 @@
     <w:lvl w:ilvl="2">
       <w:start w:val="1"/>
       <w:numFmt w:val="decimal"/>
-      <w:pStyle w:val="Heading3"/>
+      <w:pStyle w:val="Ttulo3"/>
       <w:lvlText w:val="%1.%2.%3."/>
       <w:lvlJc w:val="left"/>
       <w:pPr>
@@ -11834,7 +12201,7 @@
     <w:lvl w:ilvl="3">
       <w:start w:val="1"/>
       <w:numFmt w:val="decimal"/>
-      <w:pStyle w:val="Heading4"/>
+      <w:pStyle w:val="Ttulo4"/>
       <w:lvlText w:val="%1.%2.%3.%4"/>
       <w:lvlJc w:val="left"/>
       <w:pPr>
@@ -11844,7 +12211,7 @@
     <w:lvl w:ilvl="4">
       <w:start w:val="1"/>
       <w:numFmt w:val="decimal"/>
-      <w:pStyle w:val="Heading5"/>
+      <w:pStyle w:val="Ttulo5"/>
       <w:lvlText w:val="%1.%2.%3.%4.%5"/>
       <w:lvlJc w:val="left"/>
       <w:pPr>
@@ -11854,7 +12221,7 @@
     <w:lvl w:ilvl="5">
       <w:start w:val="1"/>
       <w:numFmt w:val="decimal"/>
-      <w:pStyle w:val="Heading6"/>
+      <w:pStyle w:val="Ttulo6"/>
       <w:lvlText w:val="%1.%2.%3.%4.%5.%6"/>
       <w:lvlJc w:val="left"/>
       <w:pPr>
@@ -11864,7 +12231,7 @@
     <w:lvl w:ilvl="6">
       <w:start w:val="1"/>
       <w:numFmt w:val="decimal"/>
-      <w:pStyle w:val="Heading7"/>
+      <w:pStyle w:val="Ttulo7"/>
       <w:lvlText w:val="%1.%2.%3.%4.%5.%6.%7"/>
       <w:lvlJc w:val="left"/>
       <w:pPr>
@@ -11874,7 +12241,7 @@
     <w:lvl w:ilvl="7">
       <w:start w:val="1"/>
       <w:numFmt w:val="decimal"/>
-      <w:pStyle w:val="Heading8"/>
+      <w:pStyle w:val="Ttulo8"/>
       <w:lvlText w:val="%1.%2.%3.%4.%5.%6.%7.%8"/>
       <w:lvlJc w:val="left"/>
       <w:pPr>
@@ -11884,7 +12251,7 @@
     <w:lvl w:ilvl="8">
       <w:start w:val="1"/>
       <w:numFmt w:val="decimal"/>
-      <w:pStyle w:val="Heading9"/>
+      <w:pStyle w:val="Ttulo9"/>
       <w:lvlText w:val="%1.%2.%3.%4.%5.%6.%7.%8.%9"/>
       <w:lvlJc w:val="left"/>
       <w:pPr>
@@ -13276,6 +13643,118 @@
     </w:lvl>
   </w:abstractNum>
   <w:abstractNum w:abstractNumId="37" w15:restartNumberingAfterBreak="0">
+    <w:nsid w:val="63F87985"/>
+    <w:multiLevelType w:val="hybridMultilevel"/>
+    <w:tmpl w:val="BDEE0B12"/>
+    <w:lvl w:ilvl="0" w:tplc="84BC7F78">
+      <w:numFmt w:val="bullet"/>
+      <w:lvlText w:val=""/>
+      <w:lvlJc w:val="left"/>
+      <w:pPr>
+        <w:ind w:left="720" w:hanging="360"/>
+      </w:pPr>
+      <w:rPr>
+        <w:rFonts w:ascii="Symbol" w:eastAsia="Calibri" w:hAnsi="Symbol" w:cs="Arial" w:hint="default"/>
+      </w:rPr>
+    </w:lvl>
+    <w:lvl w:ilvl="1" w:tplc="0C0A0003">
+      <w:start w:val="1"/>
+      <w:numFmt w:val="bullet"/>
+      <w:lvlText w:val="o"/>
+      <w:lvlJc w:val="left"/>
+      <w:pPr>
+        <w:ind w:left="1440" w:hanging="360"/>
+      </w:pPr>
+      <w:rPr>
+        <w:rFonts w:ascii="Courier New" w:hAnsi="Courier New" w:cs="Courier New" w:hint="default"/>
+      </w:rPr>
+    </w:lvl>
+    <w:lvl w:ilvl="2" w:tplc="0C0A0005" w:tentative="1">
+      <w:start w:val="1"/>
+      <w:numFmt w:val="bullet"/>
+      <w:lvlText w:val=""/>
+      <w:lvlJc w:val="left"/>
+      <w:pPr>
+        <w:ind w:left="2160" w:hanging="360"/>
+      </w:pPr>
+      <w:rPr>
+        <w:rFonts w:ascii="Wingdings" w:hAnsi="Wingdings" w:hint="default"/>
+      </w:rPr>
+    </w:lvl>
+    <w:lvl w:ilvl="3" w:tplc="0C0A0001" w:tentative="1">
+      <w:start w:val="1"/>
+      <w:numFmt w:val="bullet"/>
+      <w:lvlText w:val=""/>
+      <w:lvlJc w:val="left"/>
+      <w:pPr>
+        <w:ind w:left="2880" w:hanging="360"/>
+      </w:pPr>
+      <w:rPr>
+        <w:rFonts w:ascii="Symbol" w:hAnsi="Symbol" w:hint="default"/>
+      </w:rPr>
+    </w:lvl>
+    <w:lvl w:ilvl="4" w:tplc="0C0A0003" w:tentative="1">
+      <w:start w:val="1"/>
+      <w:numFmt w:val="bullet"/>
+      <w:lvlText w:val="o"/>
+      <w:lvlJc w:val="left"/>
+      <w:pPr>
+        <w:ind w:left="3600" w:hanging="360"/>
+      </w:pPr>
+      <w:rPr>
+        <w:rFonts w:ascii="Courier New" w:hAnsi="Courier New" w:cs="Courier New" w:hint="default"/>
+      </w:rPr>
+    </w:lvl>
+    <w:lvl w:ilvl="5" w:tplc="0C0A0005" w:tentative="1">
+      <w:start w:val="1"/>
+      <w:numFmt w:val="bullet"/>
+      <w:lvlText w:val=""/>
+      <w:lvlJc w:val="left"/>
+      <w:pPr>
+        <w:ind w:left="4320" w:hanging="360"/>
+      </w:pPr>
+      <w:rPr>
+        <w:rFonts w:ascii="Wingdings" w:hAnsi="Wingdings" w:hint="default"/>
+      </w:rPr>
+    </w:lvl>
+    <w:lvl w:ilvl="6" w:tplc="0C0A0001" w:tentative="1">
+      <w:start w:val="1"/>
+      <w:numFmt w:val="bullet"/>
+      <w:lvlText w:val=""/>
+      <w:lvlJc w:val="left"/>
+      <w:pPr>
+        <w:ind w:left="5040" w:hanging="360"/>
+      </w:pPr>
+      <w:rPr>
+        <w:rFonts w:ascii="Symbol" w:hAnsi="Symbol" w:hint="default"/>
+      </w:rPr>
+    </w:lvl>
+    <w:lvl w:ilvl="7" w:tplc="0C0A0003" w:tentative="1">
+      <w:start w:val="1"/>
+      <w:numFmt w:val="bullet"/>
+      <w:lvlText w:val="o"/>
+      <w:lvlJc w:val="left"/>
+      <w:pPr>
+        <w:ind w:left="5760" w:hanging="360"/>
+      </w:pPr>
+      <w:rPr>
+        <w:rFonts w:ascii="Courier New" w:hAnsi="Courier New" w:cs="Courier New" w:hint="default"/>
+      </w:rPr>
+    </w:lvl>
+    <w:lvl w:ilvl="8" w:tplc="0C0A0005" w:tentative="1">
+      <w:start w:val="1"/>
+      <w:numFmt w:val="bullet"/>
+      <w:lvlText w:val=""/>
+      <w:lvlJc w:val="left"/>
+      <w:pPr>
+        <w:ind w:left="6480" w:hanging="360"/>
+      </w:pPr>
+      <w:rPr>
+        <w:rFonts w:ascii="Wingdings" w:hAnsi="Wingdings" w:hint="default"/>
+      </w:rPr>
+    </w:lvl>
+  </w:abstractNum>
+  <w:abstractNum w:abstractNumId="38" w15:restartNumberingAfterBreak="0">
     <w:nsid w:val="64056DD0"/>
     <w:multiLevelType w:val="multilevel"/>
     <w:tmpl w:val="167E529E"/>
@@ -13397,7 +13876,7 @@
       </w:rPr>
     </w:lvl>
   </w:abstractNum>
-  <w:abstractNum w:abstractNumId="38" w15:restartNumberingAfterBreak="0">
+  <w:abstractNum w:abstractNumId="39" w15:restartNumberingAfterBreak="0">
     <w:nsid w:val="658F5B60"/>
     <w:multiLevelType w:val="hybridMultilevel"/>
     <w:tmpl w:val="B22E2194"/>
@@ -13513,7 +13992,7 @@
       </w:pPr>
     </w:lvl>
   </w:abstractNum>
-  <w:abstractNum w:abstractNumId="39" w15:restartNumberingAfterBreak="0">
+  <w:abstractNum w:abstractNumId="40" w15:restartNumberingAfterBreak="0">
     <w:nsid w:val="66843237"/>
     <w:multiLevelType w:val="multilevel"/>
     <w:tmpl w:val="69A67E6A"/>
@@ -13626,7 +14105,7 @@
       </w:rPr>
     </w:lvl>
   </w:abstractNum>
-  <w:abstractNum w:abstractNumId="40" w15:restartNumberingAfterBreak="0">
+  <w:abstractNum w:abstractNumId="41" w15:restartNumberingAfterBreak="0">
     <w:nsid w:val="6D372EA1"/>
     <w:multiLevelType w:val="multilevel"/>
     <w:tmpl w:val="4CF82CE4"/>
@@ -13755,7 +14234,7 @@
       </w:rPr>
     </w:lvl>
   </w:abstractNum>
-  <w:abstractNum w:abstractNumId="41" w15:restartNumberingAfterBreak="0">
+  <w:abstractNum w:abstractNumId="42" w15:restartNumberingAfterBreak="0">
     <w:nsid w:val="7ADA3F56"/>
     <w:multiLevelType w:val="hybridMultilevel"/>
     <w:tmpl w:val="113C8A8E"/>
@@ -13883,7 +14362,7 @@
     <w:abstractNumId w:val="18"/>
   </w:num>
   <w:num w:numId="6" w16cid:durableId="182741977">
-    <w:abstractNumId w:val="38"/>
+    <w:abstractNumId w:val="39"/>
   </w:num>
   <w:num w:numId="7" w16cid:durableId="965353180">
     <w:abstractNumId w:val="15"/>
@@ -13994,7 +14473,7 @@
     <w:abstractNumId w:val="8"/>
   </w:num>
   <w:num w:numId="28" w16cid:durableId="800414911">
-    <w:abstractNumId w:val="37"/>
+    <w:abstractNumId w:val="38"/>
   </w:num>
   <w:num w:numId="29" w16cid:durableId="550844020">
     <w:abstractNumId w:val="36"/>
@@ -14006,7 +14485,7 @@
     <w:abstractNumId w:val="34"/>
   </w:num>
   <w:num w:numId="32" w16cid:durableId="1571967287">
-    <w:abstractNumId w:val="37"/>
+    <w:abstractNumId w:val="38"/>
     <w:lvlOverride w:ilvl="0">
       <w:startOverride w:val="3"/>
     </w:lvlOverride>
@@ -14045,7 +14524,7 @@
     <w:abstractNumId w:val="17"/>
   </w:num>
   <w:num w:numId="41" w16cid:durableId="158930282">
-    <w:abstractNumId w:val="39"/>
+    <w:abstractNumId w:val="40"/>
   </w:num>
   <w:num w:numId="42" w16cid:durableId="786966501">
     <w:abstractNumId w:val="0"/>
@@ -14057,13 +14536,16 @@
     <w:abstractNumId w:val="23"/>
   </w:num>
   <w:num w:numId="45" w16cid:durableId="1801456174">
-    <w:abstractNumId w:val="40"/>
+    <w:abstractNumId w:val="41"/>
   </w:num>
   <w:num w:numId="46" w16cid:durableId="997735137">
-    <w:abstractNumId w:val="41"/>
+    <w:abstractNumId w:val="42"/>
   </w:num>
   <w:num w:numId="47" w16cid:durableId="1266690422">
     <w:abstractNumId w:val="31"/>
+  </w:num>
+  <w:num w:numId="48" w16cid:durableId="1218316366">
+    <w:abstractNumId w:val="37"/>
   </w:num>
 </w:numbering>
 </file>
@@ -14473,11 +14955,11 @@
       <w:lang w:eastAsia="en-US"/>
     </w:rPr>
   </w:style>
-  <w:style w:type="paragraph" w:styleId="Heading1">
+  <w:style w:type="paragraph" w:styleId="Ttulo1">
     <w:name w:val="heading 1"/>
     <w:basedOn w:val="Normal"/>
     <w:next w:val="Prrafobase"/>
-    <w:link w:val="Heading1Char"/>
+    <w:link w:val="Ttulo1Car"/>
     <w:uiPriority w:val="9"/>
     <w:qFormat/>
     <w:rsid w:val="0068664B"/>
@@ -14493,11 +14975,11 @@
       <w:color w:val="004379"/>
     </w:rPr>
   </w:style>
-  <w:style w:type="paragraph" w:styleId="Heading2">
+  <w:style w:type="paragraph" w:styleId="Ttulo2">
     <w:name w:val="heading 2"/>
     <w:basedOn w:val="Normal"/>
     <w:next w:val="Prrafobase"/>
-    <w:link w:val="Heading2Char"/>
+    <w:link w:val="Ttulo2Car"/>
     <w:unhideWhenUsed/>
     <w:qFormat/>
     <w:rsid w:val="005C6E72"/>
@@ -14518,11 +15000,11 @@
       <w:szCs w:val="26"/>
     </w:rPr>
   </w:style>
-  <w:style w:type="paragraph" w:styleId="Heading3">
+  <w:style w:type="paragraph" w:styleId="Ttulo3">
     <w:name w:val="heading 3"/>
     <w:basedOn w:val="Normal"/>
     <w:next w:val="Prrafobase"/>
-    <w:link w:val="Heading3Char"/>
+    <w:link w:val="Ttulo3Car"/>
     <w:autoRedefine/>
     <w:unhideWhenUsed/>
     <w:qFormat/>
@@ -14544,11 +15026,11 @@
       <w:szCs w:val="24"/>
     </w:rPr>
   </w:style>
-  <w:style w:type="paragraph" w:styleId="Heading4">
+  <w:style w:type="paragraph" w:styleId="Ttulo4">
     <w:name w:val="heading 4"/>
     <w:basedOn w:val="Normal"/>
     <w:next w:val="Normal"/>
-    <w:link w:val="Heading4Char"/>
+    <w:link w:val="Ttulo4Car"/>
     <w:semiHidden/>
     <w:unhideWhenUsed/>
     <w:qFormat/>
@@ -14570,11 +15052,11 @@
       <w:color w:val="00315A" w:themeColor="accent1" w:themeShade="BF"/>
     </w:rPr>
   </w:style>
-  <w:style w:type="paragraph" w:styleId="Heading5">
+  <w:style w:type="paragraph" w:styleId="Ttulo5">
     <w:name w:val="heading 5"/>
     <w:basedOn w:val="Normal"/>
     <w:next w:val="Normal"/>
-    <w:link w:val="Heading5Char"/>
+    <w:link w:val="Ttulo5Car"/>
     <w:uiPriority w:val="9"/>
     <w:semiHidden/>
     <w:unhideWhenUsed/>
@@ -14595,11 +15077,11 @@
       <w:color w:val="00315A" w:themeColor="accent1" w:themeShade="BF"/>
     </w:rPr>
   </w:style>
-  <w:style w:type="paragraph" w:styleId="Heading6">
+  <w:style w:type="paragraph" w:styleId="Ttulo6">
     <w:name w:val="heading 6"/>
     <w:basedOn w:val="Normal"/>
     <w:next w:val="Normal"/>
-    <w:link w:val="Heading6Char"/>
+    <w:link w:val="Ttulo6Car"/>
     <w:uiPriority w:val="9"/>
     <w:semiHidden/>
     <w:unhideWhenUsed/>
@@ -14620,11 +15102,11 @@
       <w:color w:val="00213C" w:themeColor="accent1" w:themeShade="7F"/>
     </w:rPr>
   </w:style>
-  <w:style w:type="paragraph" w:styleId="Heading7">
+  <w:style w:type="paragraph" w:styleId="Ttulo7">
     <w:name w:val="heading 7"/>
     <w:basedOn w:val="Normal"/>
     <w:next w:val="Normal"/>
-    <w:link w:val="Heading7Char"/>
+    <w:link w:val="Ttulo7Car"/>
     <w:uiPriority w:val="9"/>
     <w:semiHidden/>
     <w:unhideWhenUsed/>
@@ -14647,11 +15129,11 @@
       <w:color w:val="00213C" w:themeColor="accent1" w:themeShade="7F"/>
     </w:rPr>
   </w:style>
-  <w:style w:type="paragraph" w:styleId="Heading8">
+  <w:style w:type="paragraph" w:styleId="Ttulo8">
     <w:name w:val="heading 8"/>
     <w:basedOn w:val="Normal"/>
     <w:next w:val="Normal"/>
-    <w:link w:val="Heading8Char"/>
+    <w:link w:val="Ttulo8Car"/>
     <w:uiPriority w:val="9"/>
     <w:semiHidden/>
     <w:unhideWhenUsed/>
@@ -14674,11 +15156,11 @@
       <w:szCs w:val="21"/>
     </w:rPr>
   </w:style>
-  <w:style w:type="paragraph" w:styleId="Heading9">
+  <w:style w:type="paragraph" w:styleId="Ttulo9">
     <w:name w:val="heading 9"/>
     <w:basedOn w:val="Normal"/>
     <w:next w:val="Normal"/>
-    <w:link w:val="Heading9Char"/>
+    <w:link w:val="Ttulo9Car"/>
     <w:uiPriority w:val="9"/>
     <w:semiHidden/>
     <w:unhideWhenUsed/>
@@ -14703,13 +15185,13 @@
       <w:szCs w:val="21"/>
     </w:rPr>
   </w:style>
-  <w:style w:type="character" w:default="1" w:styleId="DefaultParagraphFont">
+  <w:style w:type="character" w:default="1" w:styleId="Fuentedeprrafopredeter">
     <w:name w:val="Default Paragraph Font"/>
     <w:uiPriority w:val="1"/>
     <w:semiHidden/>
     <w:unhideWhenUsed/>
   </w:style>
-  <w:style w:type="table" w:default="1" w:styleId="TableNormal">
+  <w:style w:type="table" w:default="1" w:styleId="Tablanormal">
     <w:name w:val="Normal Table"/>
     <w:uiPriority w:val="99"/>
     <w:semiHidden/>
@@ -14724,16 +15206,16 @@
       </w:tblCellMar>
     </w:tblPr>
   </w:style>
-  <w:style w:type="numbering" w:default="1" w:styleId="NoList">
+  <w:style w:type="numbering" w:default="1" w:styleId="Sinlista">
     <w:name w:val="No List"/>
     <w:uiPriority w:val="99"/>
     <w:semiHidden/>
     <w:unhideWhenUsed/>
   </w:style>
-  <w:style w:type="paragraph" w:styleId="Header">
+  <w:style w:type="paragraph" w:styleId="Encabezado">
     <w:name w:val="header"/>
     <w:basedOn w:val="Normal"/>
-    <w:link w:val="HeaderChar"/>
+    <w:link w:val="EncabezadoCar"/>
     <w:uiPriority w:val="99"/>
     <w:unhideWhenUsed/>
     <w:rsid w:val="00151335"/>
@@ -14745,14 +15227,14 @@
       <w:spacing w:after="0" w:line="240" w:lineRule="auto"/>
     </w:pPr>
   </w:style>
-  <w:style w:type="character" w:customStyle="1" w:styleId="HeaderChar">
-    <w:name w:val="Header Char"/>
-    <w:basedOn w:val="DefaultParagraphFont"/>
-    <w:link w:val="Header"/>
+  <w:style w:type="character" w:customStyle="1" w:styleId="EncabezadoCar">
+    <w:name w:val="Encabezado Car"/>
+    <w:basedOn w:val="Fuentedeprrafopredeter"/>
+    <w:link w:val="Encabezado"/>
     <w:uiPriority w:val="99"/>
     <w:rsid w:val="00151335"/>
   </w:style>
-  <w:style w:type="paragraph" w:styleId="ListParagraph">
+  <w:style w:type="paragraph" w:styleId="Prrafodelista">
     <w:name w:val="List Paragraph"/>
     <w:basedOn w:val="Normal"/>
     <w:uiPriority w:val="34"/>
@@ -14763,10 +15245,10 @@
       <w:contextualSpacing/>
     </w:pPr>
   </w:style>
-  <w:style w:type="paragraph" w:styleId="Footer">
+  <w:style w:type="paragraph" w:styleId="Piedepgina">
     <w:name w:val="footer"/>
     <w:basedOn w:val="Normal"/>
-    <w:link w:val="FooterChar"/>
+    <w:link w:val="PiedepginaCar"/>
     <w:uiPriority w:val="99"/>
     <w:unhideWhenUsed/>
     <w:rsid w:val="009F391C"/>
@@ -14778,10 +15260,10 @@
       <w:spacing w:after="0" w:line="240" w:lineRule="auto"/>
     </w:pPr>
   </w:style>
-  <w:style w:type="paragraph" w:styleId="BalloonText">
+  <w:style w:type="paragraph" w:styleId="Textodeglobo">
     <w:name w:val="Balloon Text"/>
     <w:basedOn w:val="Normal"/>
-    <w:link w:val="BalloonTextChar"/>
+    <w:link w:val="TextodegloboCar"/>
     <w:uiPriority w:val="99"/>
     <w:semiHidden/>
     <w:unhideWhenUsed/>
@@ -14795,9 +15277,9 @@
       <w:szCs w:val="16"/>
     </w:rPr>
   </w:style>
-  <w:style w:type="character" w:customStyle="1" w:styleId="BalloonTextChar">
-    <w:name w:val="Balloon Text Char"/>
-    <w:link w:val="BalloonText"/>
+  <w:style w:type="character" w:customStyle="1" w:styleId="TextodegloboCar">
+    <w:name w:val="Texto de globo Car"/>
+    <w:link w:val="Textodeglobo"/>
     <w:uiPriority w:val="99"/>
     <w:semiHidden/>
     <w:rsid w:val="00E64C39"/>
@@ -14807,10 +15289,10 @@
       <w:szCs w:val="16"/>
     </w:rPr>
   </w:style>
-  <w:style w:type="character" w:customStyle="1" w:styleId="FooterChar">
-    <w:name w:val="Footer Char"/>
-    <w:basedOn w:val="DefaultParagraphFont"/>
-    <w:link w:val="Footer"/>
+  <w:style w:type="character" w:customStyle="1" w:styleId="PiedepginaCar">
+    <w:name w:val="Pie de página Car"/>
+    <w:basedOn w:val="Fuentedeprrafopredeter"/>
+    <w:link w:val="Piedepgina"/>
     <w:uiPriority w:val="99"/>
     <w:rsid w:val="009F391C"/>
     <w:rPr>
@@ -14823,7 +15305,7 @@
   <w:style w:type="paragraph" w:styleId="NormalWeb">
     <w:name w:val="Normal (Web)"/>
     <w:basedOn w:val="Normal"/>
-    <w:link w:val="NormalWebChar"/>
+    <w:link w:val="NormalWebCar"/>
     <w:uiPriority w:val="1"/>
     <w:unhideWhenUsed/>
     <w:rsid w:val="003756E7"/>
@@ -14836,9 +15318,9 @@
       <w:lang w:eastAsia="es-ES"/>
     </w:rPr>
   </w:style>
-  <w:style w:type="table" w:styleId="TableGrid">
+  <w:style w:type="table" w:styleId="Tablaconcuadrcula">
     <w:name w:val="Table Grid"/>
-    <w:basedOn w:val="TableNormal"/>
+    <w:basedOn w:val="Tablanormal"/>
     <w:rsid w:val="00CF354F"/>
     <w:tblPr>
       <w:tblBorders>
@@ -14851,10 +15333,10 @@
       </w:tblBorders>
     </w:tblPr>
   </w:style>
-  <w:style w:type="character" w:customStyle="1" w:styleId="Heading2Char">
-    <w:name w:val="Heading 2 Char"/>
-    <w:basedOn w:val="DefaultParagraphFont"/>
-    <w:link w:val="Heading2"/>
+  <w:style w:type="character" w:customStyle="1" w:styleId="Ttulo2Car">
+    <w:name w:val="Título 2 Car"/>
+    <w:basedOn w:val="Fuentedeprrafopredeter"/>
+    <w:link w:val="Ttulo2"/>
     <w:rsid w:val="00792590"/>
     <w:rPr>
       <w:rFonts w:ascii="Arial" w:eastAsiaTheme="majorEastAsia" w:hAnsi="Arial" w:cstheme="majorBidi"/>
@@ -14865,10 +15347,10 @@
       <w:lang w:eastAsia="en-US"/>
     </w:rPr>
   </w:style>
-  <w:style w:type="paragraph" w:styleId="BodyText">
+  <w:style w:type="paragraph" w:styleId="Textoindependiente">
     <w:name w:val="Body Text"/>
     <w:basedOn w:val="Normal"/>
-    <w:link w:val="BodyTextChar"/>
+    <w:link w:val="TextoindependienteCar"/>
     <w:uiPriority w:val="1"/>
     <w:rsid w:val="00DF1798"/>
     <w:pPr>
@@ -14880,9 +15362,9 @@
       <w:lang w:eastAsia="es-ES"/>
     </w:rPr>
   </w:style>
-  <w:style w:type="character" w:customStyle="1" w:styleId="BodyTextChar">
-    <w:name w:val="Body Text Char"/>
-    <w:link w:val="BodyText"/>
+  <w:style w:type="character" w:customStyle="1" w:styleId="TextoindependienteCar">
+    <w:name w:val="Texto independiente Car"/>
+    <w:link w:val="Textoindependiente"/>
     <w:uiPriority w:val="1"/>
     <w:rsid w:val="00792590"/>
     <w:rPr>
@@ -14890,7 +15372,7 @@
       <w:sz w:val="24"/>
     </w:rPr>
   </w:style>
-  <w:style w:type="character" w:styleId="CommentReference">
+  <w:style w:type="character" w:styleId="Refdecomentario">
     <w:name w:val="annotation reference"/>
     <w:uiPriority w:val="99"/>
     <w:semiHidden/>
@@ -14901,10 +15383,10 @@
       <w:szCs w:val="16"/>
     </w:rPr>
   </w:style>
-  <w:style w:type="paragraph" w:styleId="CommentText">
+  <w:style w:type="paragraph" w:styleId="Textocomentario">
     <w:name w:val="annotation text"/>
     <w:basedOn w:val="Normal"/>
-    <w:link w:val="CommentTextChar"/>
+    <w:link w:val="TextocomentarioCar"/>
     <w:uiPriority w:val="99"/>
     <w:semiHidden/>
     <w:unhideWhenUsed/>
@@ -14914,9 +15396,9 @@
       <w:szCs w:val="20"/>
     </w:rPr>
   </w:style>
-  <w:style w:type="character" w:customStyle="1" w:styleId="CommentTextChar">
-    <w:name w:val="Comment Text Char"/>
-    <w:link w:val="CommentText"/>
+  <w:style w:type="character" w:customStyle="1" w:styleId="TextocomentarioCar">
+    <w:name w:val="Texto comentario Car"/>
+    <w:link w:val="Textocomentario"/>
     <w:uiPriority w:val="99"/>
     <w:semiHidden/>
     <w:rsid w:val="00C31F69"/>
@@ -14924,11 +15406,11 @@
       <w:lang w:eastAsia="en-US"/>
     </w:rPr>
   </w:style>
-  <w:style w:type="paragraph" w:styleId="CommentSubject">
+  <w:style w:type="paragraph" w:styleId="Asuntodelcomentario">
     <w:name w:val="annotation subject"/>
-    <w:basedOn w:val="CommentText"/>
-    <w:next w:val="CommentText"/>
-    <w:link w:val="CommentSubjectChar"/>
+    <w:basedOn w:val="Textocomentario"/>
+    <w:next w:val="Textocomentario"/>
+    <w:link w:val="AsuntodelcomentarioCar"/>
     <w:uiPriority w:val="99"/>
     <w:semiHidden/>
     <w:unhideWhenUsed/>
@@ -14938,9 +15420,9 @@
       <w:bCs/>
     </w:rPr>
   </w:style>
-  <w:style w:type="character" w:customStyle="1" w:styleId="CommentSubjectChar">
-    <w:name w:val="Comment Subject Char"/>
-    <w:link w:val="CommentSubject"/>
+  <w:style w:type="character" w:customStyle="1" w:styleId="AsuntodelcomentarioCar">
+    <w:name w:val="Asunto del comentario Car"/>
+    <w:link w:val="Asuntodelcomentario"/>
     <w:uiPriority w:val="99"/>
     <w:semiHidden/>
     <w:rsid w:val="00C31F69"/>
@@ -14950,9 +15432,9 @@
       <w:lang w:eastAsia="en-US"/>
     </w:rPr>
   </w:style>
-  <w:style w:type="table" w:styleId="TableGridLight">
+  <w:style w:type="table" w:styleId="Tablaconcuadrculaclara">
     <w:name w:val="Grid Table Light"/>
-    <w:basedOn w:val="TableNormal"/>
+    <w:basedOn w:val="Tablanormal"/>
     <w:uiPriority w:val="40"/>
     <w:rsid w:val="001856B2"/>
     <w:tblPr>
@@ -14966,11 +15448,11 @@
       </w:tblBorders>
     </w:tblPr>
   </w:style>
-  <w:style w:type="paragraph" w:styleId="Title">
+  <w:style w:type="paragraph" w:styleId="Ttulo">
     <w:name w:val="Title"/>
     <w:basedOn w:val="Normal"/>
     <w:next w:val="Normal"/>
-    <w:link w:val="TitleChar"/>
+    <w:link w:val="TtuloCar"/>
     <w:uiPriority w:val="10"/>
     <w:rsid w:val="00A1524D"/>
     <w:rPr>
@@ -14979,10 +15461,10 @@
       <w:szCs w:val="24"/>
     </w:rPr>
   </w:style>
-  <w:style w:type="character" w:customStyle="1" w:styleId="TitleChar">
-    <w:name w:val="Title Char"/>
-    <w:basedOn w:val="DefaultParagraphFont"/>
-    <w:link w:val="Title"/>
+  <w:style w:type="character" w:customStyle="1" w:styleId="TtuloCar">
+    <w:name w:val="Título Car"/>
+    <w:basedOn w:val="Fuentedeprrafopredeter"/>
+    <w:link w:val="Ttulo"/>
     <w:uiPriority w:val="10"/>
     <w:rsid w:val="00A1524D"/>
     <w:rPr>
@@ -14993,10 +15475,10 @@
       <w:lang w:eastAsia="en-US"/>
     </w:rPr>
   </w:style>
-  <w:style w:type="character" w:customStyle="1" w:styleId="Heading1Char">
-    <w:name w:val="Heading 1 Char"/>
-    <w:basedOn w:val="DefaultParagraphFont"/>
-    <w:link w:val="Heading1"/>
+  <w:style w:type="character" w:customStyle="1" w:styleId="Ttulo1Car">
+    <w:name w:val="Título 1 Car"/>
+    <w:basedOn w:val="Fuentedeprrafopredeter"/>
+    <w:link w:val="Ttulo1"/>
     <w:uiPriority w:val="9"/>
     <w:rsid w:val="0068664B"/>
     <w:rPr>
@@ -15009,9 +15491,9 @@
       <w:lang w:eastAsia="en-US"/>
     </w:rPr>
   </w:style>
-  <w:style w:type="table" w:styleId="ListTable1Light-Accent3">
+  <w:style w:type="table" w:styleId="Tabladelista1clara-nfasis3">
     <w:name w:val="List Table 1 Light Accent 3"/>
-    <w:basedOn w:val="TableNormal"/>
+    <w:basedOn w:val="Tablanormal"/>
     <w:uiPriority w:val="46"/>
     <w:rsid w:val="007042E1"/>
     <w:tblPr>
@@ -15067,10 +15549,10 @@
       </w:tcPr>
     </w:tblStylePr>
   </w:style>
-  <w:style w:type="character" w:customStyle="1" w:styleId="Heading3Char">
-    <w:name w:val="Heading 3 Char"/>
-    <w:basedOn w:val="DefaultParagraphFont"/>
-    <w:link w:val="Heading3"/>
+  <w:style w:type="character" w:customStyle="1" w:styleId="Ttulo3Car">
+    <w:name w:val="Título 3 Car"/>
+    <w:basedOn w:val="Fuentedeprrafopredeter"/>
+    <w:link w:val="Ttulo3"/>
     <w:rsid w:val="00792590"/>
     <w:rPr>
       <w:rFonts w:ascii="Arial" w:eastAsiaTheme="majorEastAsia" w:hAnsi="Arial" w:cstheme="majorBidi"/>
@@ -15081,7 +15563,7 @@
       <w:lang w:eastAsia="en-US"/>
     </w:rPr>
   </w:style>
-  <w:style w:type="paragraph" w:styleId="TOC1">
+  <w:style w:type="paragraph" w:styleId="TDC1">
     <w:name w:val="toc 1"/>
     <w:basedOn w:val="Normal"/>
     <w:next w:val="Normal"/>
@@ -15102,7 +15584,7 @@
       <w:lang w:val="pt-BR"/>
     </w:rPr>
   </w:style>
-  <w:style w:type="paragraph" w:styleId="TOC2">
+  <w:style w:type="paragraph" w:styleId="TDC2">
     <w:name w:val="toc 2"/>
     <w:basedOn w:val="Normal"/>
     <w:next w:val="Normal"/>
@@ -15115,7 +15597,7 @@
       <w:ind w:left="240"/>
     </w:pPr>
   </w:style>
-  <w:style w:type="paragraph" w:styleId="TOC3">
+  <w:style w:type="paragraph" w:styleId="TDC3">
     <w:name w:val="toc 3"/>
     <w:basedOn w:val="Normal"/>
     <w:next w:val="Normal"/>
@@ -15128,9 +15610,9 @@
       <w:ind w:left="480"/>
     </w:pPr>
   </w:style>
-  <w:style w:type="character" w:styleId="Hyperlink">
+  <w:style w:type="character" w:styleId="Hipervnculo">
     <w:name w:val="Hyperlink"/>
-    <w:basedOn w:val="DefaultParagraphFont"/>
+    <w:basedOn w:val="Fuentedeprrafopredeter"/>
     <w:uiPriority w:val="99"/>
     <w:unhideWhenUsed/>
     <w:rsid w:val="00AF1868"/>
@@ -15139,9 +15621,9 @@
       <w:u w:val="single"/>
     </w:rPr>
   </w:style>
-  <w:style w:type="table" w:styleId="GridTable1Light-Accent6">
+  <w:style w:type="table" w:styleId="Tablaconcuadrcula1clara-nfasis6">
     <w:name w:val="Grid Table 1 Light Accent 6"/>
-    <w:basedOn w:val="TableNormal"/>
+    <w:basedOn w:val="Tablanormal"/>
     <w:uiPriority w:val="46"/>
     <w:rsid w:val="001818F2"/>
     <w:tblPr>
@@ -15193,9 +15675,9 @@
       </w:rPr>
     </w:tblStylePr>
   </w:style>
-  <w:style w:type="table" w:styleId="GridTable6Colorful-Accent4">
+  <w:style w:type="table" w:styleId="Tablaconcuadrcula6concolores-nfasis4">
     <w:name w:val="Grid Table 6 Colorful Accent 4"/>
-    <w:basedOn w:val="TableNormal"/>
+    <w:basedOn w:val="Tablanormal"/>
     <w:uiPriority w:val="51"/>
     <w:rsid w:val="001818F2"/>
     <w:rPr>
@@ -15262,9 +15744,9 @@
       </w:tcPr>
     </w:tblStylePr>
   </w:style>
-  <w:style w:type="table" w:styleId="PlainTable3">
+  <w:style w:type="table" w:styleId="Tablanormal3">
     <w:name w:val="Plain Table 3"/>
-    <w:basedOn w:val="TableNormal"/>
+    <w:basedOn w:val="Tablanormal"/>
     <w:uiPriority w:val="43"/>
     <w:rsid w:val="001818F2"/>
     <w:tblPr>
@@ -15352,9 +15834,9 @@
       </w:tcPr>
     </w:tblStylePr>
   </w:style>
-  <w:style w:type="table" w:styleId="PlainTable2">
+  <w:style w:type="table" w:styleId="Tablanormal2">
     <w:name w:val="Plain Table 2"/>
-    <w:basedOn w:val="TableNormal"/>
+    <w:basedOn w:val="Tablanormal"/>
     <w:uiPriority w:val="42"/>
     <w:rsid w:val="001818F2"/>
     <w:tblPr>
@@ -15429,9 +15911,9 @@
       </w:tcPr>
     </w:tblStylePr>
   </w:style>
-  <w:style w:type="table" w:styleId="ListTable6Colorful-Accent3">
+  <w:style w:type="table" w:styleId="Tabladelista6concolores-nfasis3">
     <w:name w:val="List Table 6 Colorful Accent 3"/>
-    <w:basedOn w:val="TableNormal"/>
+    <w:basedOn w:val="Tablanormal"/>
     <w:uiPriority w:val="51"/>
     <w:rsid w:val="000731CF"/>
     <w:rPr>
@@ -15513,7 +15995,7 @@
   </w:style>
   <w:style w:type="character" w:customStyle="1" w:styleId="BorrarCar">
     <w:name w:val="Borrar Car"/>
-    <w:basedOn w:val="DefaultParagraphFont"/>
+    <w:basedOn w:val="Fuentedeprrafopredeter"/>
     <w:link w:val="Borrar"/>
     <w:uiPriority w:val="1"/>
     <w:rsid w:val="00792590"/>
@@ -15526,7 +16008,7 @@
       <w:lang w:eastAsia="en-US"/>
     </w:rPr>
   </w:style>
-  <w:style w:type="paragraph" w:styleId="NoSpacing">
+  <w:style w:type="paragraph" w:styleId="Sinespaciado">
     <w:name w:val="No Spacing"/>
     <w:uiPriority w:val="1"/>
     <w:rsid w:val="00BF051D"/>
@@ -15554,7 +16036,7 @@
   </w:style>
   <w:style w:type="character" w:customStyle="1" w:styleId="PrrafobaseCar">
     <w:name w:val="Párrafo base Car"/>
-    <w:basedOn w:val="DefaultParagraphFont"/>
+    <w:basedOn w:val="Fuentedeprrafopredeter"/>
     <w:link w:val="Prrafobase"/>
     <w:rsid w:val="00792590"/>
     <w:rPr>
@@ -15572,7 +16054,7 @@
     <w:uiPriority w:val="1"/>
     <w:rsid w:val="001058DE"/>
   </w:style>
-  <w:style w:type="paragraph" w:styleId="Caption">
+  <w:style w:type="paragraph" w:styleId="Descripcin">
     <w:name w:val="caption"/>
     <w:basedOn w:val="Normal"/>
     <w:next w:val="Normal"/>
@@ -15593,7 +16075,7 @@
   </w:style>
   <w:style w:type="character" w:customStyle="1" w:styleId="CitasCar">
     <w:name w:val="Citas Car"/>
-    <w:basedOn w:val="DefaultParagraphFont"/>
+    <w:basedOn w:val="Fuentedeprrafopredeter"/>
     <w:link w:val="Citas"/>
     <w:uiPriority w:val="1"/>
     <w:rsid w:val="00792590"/>
@@ -15605,7 +16087,7 @@
       <w:lang w:eastAsia="en-US"/>
     </w:rPr>
   </w:style>
-  <w:style w:type="paragraph" w:styleId="TableofFigures">
+  <w:style w:type="paragraph" w:styleId="Tabladeilustraciones">
     <w:name w:val="table of figures"/>
     <w:basedOn w:val="Normal"/>
     <w:next w:val="Normal"/>
@@ -15616,10 +16098,10 @@
       <w:spacing w:after="0"/>
     </w:pPr>
   </w:style>
-  <w:style w:type="paragraph" w:styleId="FootnoteText">
+  <w:style w:type="paragraph" w:styleId="Textonotapie">
     <w:name w:val="footnote text"/>
     <w:basedOn w:val="Normal"/>
-    <w:link w:val="FootnoteTextChar"/>
+    <w:link w:val="TextonotapieCar"/>
     <w:uiPriority w:val="99"/>
     <w:semiHidden/>
     <w:unhideWhenUsed/>
@@ -15632,10 +16114,10 @@
       <w:szCs w:val="20"/>
     </w:rPr>
   </w:style>
-  <w:style w:type="character" w:customStyle="1" w:styleId="FootnoteTextChar">
-    <w:name w:val="Footnote Text Char"/>
-    <w:basedOn w:val="DefaultParagraphFont"/>
-    <w:link w:val="FootnoteText"/>
+  <w:style w:type="character" w:customStyle="1" w:styleId="TextonotapieCar">
+    <w:name w:val="Texto nota pie Car"/>
+    <w:basedOn w:val="Fuentedeprrafopredeter"/>
+    <w:link w:val="Textonotapie"/>
     <w:uiPriority w:val="99"/>
     <w:semiHidden/>
     <w:rsid w:val="00EB1F1E"/>
@@ -15644,9 +16126,9 @@
       <w:lang w:eastAsia="en-US"/>
     </w:rPr>
   </w:style>
-  <w:style w:type="character" w:styleId="FootnoteReference">
+  <w:style w:type="character" w:styleId="Refdenotaalpie">
     <w:name w:val="footnote reference"/>
-    <w:basedOn w:val="DefaultParagraphFont"/>
+    <w:basedOn w:val="Fuentedeprrafopredeter"/>
     <w:uiPriority w:val="99"/>
     <w:semiHidden/>
     <w:unhideWhenUsed/>
@@ -15655,10 +16137,10 @@
       <w:vertAlign w:val="superscript"/>
     </w:rPr>
   </w:style>
-  <w:style w:type="character" w:customStyle="1" w:styleId="Heading4Char">
-    <w:name w:val="Heading 4 Char"/>
-    <w:basedOn w:val="DefaultParagraphFont"/>
-    <w:link w:val="Heading4"/>
+  <w:style w:type="character" w:customStyle="1" w:styleId="Ttulo4Car">
+    <w:name w:val="Título 4 Car"/>
+    <w:basedOn w:val="Fuentedeprrafopredeter"/>
+    <w:link w:val="Ttulo4"/>
     <w:semiHidden/>
     <w:rsid w:val="00792590"/>
     <w:rPr>
@@ -15671,10 +16153,10 @@
       <w:lang w:eastAsia="en-US"/>
     </w:rPr>
   </w:style>
-  <w:style w:type="character" w:customStyle="1" w:styleId="Heading5Char">
-    <w:name w:val="Heading 5 Char"/>
-    <w:basedOn w:val="DefaultParagraphFont"/>
-    <w:link w:val="Heading5"/>
+  <w:style w:type="character" w:customStyle="1" w:styleId="Ttulo5Car">
+    <w:name w:val="Título 5 Car"/>
+    <w:basedOn w:val="Fuentedeprrafopredeter"/>
+    <w:link w:val="Ttulo5"/>
     <w:uiPriority w:val="9"/>
     <w:semiHidden/>
     <w:rsid w:val="001757F4"/>
@@ -15686,10 +16168,10 @@
       <w:lang w:eastAsia="en-US"/>
     </w:rPr>
   </w:style>
-  <w:style w:type="character" w:customStyle="1" w:styleId="Heading6Char">
-    <w:name w:val="Heading 6 Char"/>
-    <w:basedOn w:val="DefaultParagraphFont"/>
-    <w:link w:val="Heading6"/>
+  <w:style w:type="character" w:customStyle="1" w:styleId="Ttulo6Car">
+    <w:name w:val="Título 6 Car"/>
+    <w:basedOn w:val="Fuentedeprrafopredeter"/>
+    <w:link w:val="Ttulo6"/>
     <w:uiPriority w:val="9"/>
     <w:semiHidden/>
     <w:rsid w:val="001757F4"/>
@@ -15701,10 +16183,10 @@
       <w:lang w:eastAsia="en-US"/>
     </w:rPr>
   </w:style>
-  <w:style w:type="character" w:customStyle="1" w:styleId="Heading7Char">
-    <w:name w:val="Heading 7 Char"/>
-    <w:basedOn w:val="DefaultParagraphFont"/>
-    <w:link w:val="Heading7"/>
+  <w:style w:type="character" w:customStyle="1" w:styleId="Ttulo7Car">
+    <w:name w:val="Título 7 Car"/>
+    <w:basedOn w:val="Fuentedeprrafopredeter"/>
+    <w:link w:val="Ttulo7"/>
     <w:uiPriority w:val="9"/>
     <w:semiHidden/>
     <w:rsid w:val="001757F4"/>
@@ -15718,10 +16200,10 @@
       <w:lang w:eastAsia="en-US"/>
     </w:rPr>
   </w:style>
-  <w:style w:type="character" w:customStyle="1" w:styleId="Heading8Char">
-    <w:name w:val="Heading 8 Char"/>
-    <w:basedOn w:val="DefaultParagraphFont"/>
-    <w:link w:val="Heading8"/>
+  <w:style w:type="character" w:customStyle="1" w:styleId="Ttulo8Car">
+    <w:name w:val="Título 8 Car"/>
+    <w:basedOn w:val="Fuentedeprrafopredeter"/>
+    <w:link w:val="Ttulo8"/>
     <w:uiPriority w:val="9"/>
     <w:semiHidden/>
     <w:rsid w:val="001757F4"/>
@@ -15733,10 +16215,10 @@
       <w:lang w:eastAsia="en-US"/>
     </w:rPr>
   </w:style>
-  <w:style w:type="character" w:customStyle="1" w:styleId="Heading9Char">
-    <w:name w:val="Heading 9 Char"/>
-    <w:basedOn w:val="DefaultParagraphFont"/>
-    <w:link w:val="Heading9"/>
+  <w:style w:type="character" w:customStyle="1" w:styleId="Ttulo9Car">
+    <w:name w:val="Título 9 Car"/>
+    <w:basedOn w:val="Fuentedeprrafopredeter"/>
+    <w:link w:val="Ttulo9"/>
     <w:uiPriority w:val="9"/>
     <w:semiHidden/>
     <w:rsid w:val="001757F4"/>
@@ -15752,7 +16234,7 @@
   </w:style>
   <w:style w:type="paragraph" w:customStyle="1" w:styleId="Resumen">
     <w:name w:val="Resumen"/>
-    <w:basedOn w:val="Heading1"/>
+    <w:basedOn w:val="Ttulo1"/>
     <w:link w:val="ResumenCar"/>
     <w:uiPriority w:val="1"/>
     <w:qFormat/>
@@ -15784,7 +16266,7 @@
   </w:style>
   <w:style w:type="character" w:customStyle="1" w:styleId="ResumenCar">
     <w:name w:val="Resumen Car"/>
-    <w:basedOn w:val="Heading1Char"/>
+    <w:basedOn w:val="Ttulo1Car"/>
     <w:link w:val="Resumen"/>
     <w:uiPriority w:val="1"/>
     <w:rsid w:val="00792590"/>
@@ -15815,9 +16297,9 @@
       <w:szCs w:val="34"/>
     </w:rPr>
   </w:style>
-  <w:style w:type="character" w:customStyle="1" w:styleId="NormalWebChar">
-    <w:name w:val="Normal (Web) Char"/>
-    <w:basedOn w:val="DefaultParagraphFont"/>
+  <w:style w:type="character" w:customStyle="1" w:styleId="NormalWebCar">
+    <w:name w:val="Normal (Web) Car"/>
+    <w:basedOn w:val="Fuentedeprrafopredeter"/>
     <w:link w:val="NormalWeb"/>
     <w:uiPriority w:val="1"/>
     <w:rsid w:val="00792590"/>
@@ -15829,7 +16311,7 @@
   </w:style>
   <w:style w:type="character" w:customStyle="1" w:styleId="TitulosextrasCar">
     <w:name w:val="Titulos extras Car"/>
-    <w:basedOn w:val="NormalWebChar"/>
+    <w:basedOn w:val="NormalWebCar"/>
     <w:link w:val="Titulosextras"/>
     <w:uiPriority w:val="1"/>
     <w:rsid w:val="00792590"/>
@@ -15861,7 +16343,7 @@
   </w:style>
   <w:style w:type="character" w:customStyle="1" w:styleId="PortadaTitulodeltrabajoCar">
     <w:name w:val="Portada Titulo del trabajo Car"/>
-    <w:basedOn w:val="DefaultParagraphFont"/>
+    <w:basedOn w:val="Fuentedeprrafopredeter"/>
     <w:link w:val="PortadaTitulodeltrabajo"/>
     <w:uiPriority w:val="1"/>
     <w:rsid w:val="00792590"/>
@@ -15894,7 +16376,7 @@
   </w:style>
   <w:style w:type="character" w:customStyle="1" w:styleId="PortadaTitulacinCar">
     <w:name w:val="Portada Titulación Car"/>
-    <w:basedOn w:val="DefaultParagraphFont"/>
+    <w:basedOn w:val="Fuentedeprrafopredeter"/>
     <w:link w:val="PortadaTitulacin"/>
     <w:uiPriority w:val="1"/>
     <w:rsid w:val="00792590"/>
@@ -15919,7 +16401,7 @@
   </w:style>
   <w:style w:type="character" w:customStyle="1" w:styleId="PortadaAutorDirectorCar">
     <w:name w:val="Portada Autor/Director Car"/>
-    <w:basedOn w:val="DefaultParagraphFont"/>
+    <w:basedOn w:val="Fuentedeprrafopredeter"/>
     <w:link w:val="PortadaAutorDirector"/>
     <w:uiPriority w:val="1"/>
     <w:rsid w:val="00792590"/>
@@ -15988,7 +16470,7 @@
   </w:style>
   <w:style w:type="character" w:customStyle="1" w:styleId="PortadafechaCar">
     <w:name w:val="Portada fecha Car"/>
-    <w:basedOn w:val="DefaultParagraphFont"/>
+    <w:basedOn w:val="Fuentedeprrafopredeter"/>
     <w:link w:val="Portadafecha"/>
     <w:uiPriority w:val="1"/>
     <w:rsid w:val="00792590"/>
@@ -16026,7 +16508,7 @@
   </w:style>
   <w:style w:type="character" w:customStyle="1" w:styleId="PortadaFacultadCar">
     <w:name w:val="Portada Facultad Car"/>
-    <w:basedOn w:val="DefaultParagraphFont"/>
+    <w:basedOn w:val="Fuentedeprrafopredeter"/>
     <w:link w:val="PortadaFacultad"/>
     <w:uiPriority w:val="1"/>
     <w:rsid w:val="00792590"/>
@@ -16039,9 +16521,9 @@
       <w:lang w:eastAsia="en-US"/>
     </w:rPr>
   </w:style>
-  <w:style w:type="character" w:styleId="SubtleReference">
+  <w:style w:type="character" w:styleId="Referenciasutil">
     <w:name w:val="Subtle Reference"/>
-    <w:basedOn w:val="DefaultParagraphFont"/>
+    <w:basedOn w:val="Fuentedeprrafopredeter"/>
     <w:uiPriority w:val="31"/>
     <w:qFormat/>
     <w:rsid w:val="00D361E6"/>
@@ -16052,7 +16534,7 @@
   </w:style>
   <w:style w:type="character" w:customStyle="1" w:styleId="PortadaTrabajoFindeGradoCar">
     <w:name w:val="Portada Trabajo Fin de Grado Car"/>
-    <w:basedOn w:val="DefaultParagraphFont"/>
+    <w:basedOn w:val="Fuentedeprrafopredeter"/>
     <w:link w:val="PortadaTrabajoFindeGrado"/>
     <w:uiPriority w:val="1"/>
     <w:rsid w:val="00792590"/>
@@ -16096,7 +16578,7 @@
   </w:style>
   <w:style w:type="character" w:customStyle="1" w:styleId="TituloautorizacinCar">
     <w:name w:val="Titulo autorización Car"/>
-    <w:basedOn w:val="DefaultParagraphFont"/>
+    <w:basedOn w:val="Fuentedeprrafopredeter"/>
     <w:link w:val="Tituloautorizacin"/>
     <w:uiPriority w:val="1"/>
     <w:rsid w:val="00792590"/>
@@ -16112,7 +16594,7 @@
   </w:style>
   <w:style w:type="character" w:customStyle="1" w:styleId="ParrafoabreviaturaCar">
     <w:name w:val="Parrafo abreviatura Car"/>
-    <w:basedOn w:val="DefaultParagraphFont"/>
+    <w:basedOn w:val="Fuentedeprrafopredeter"/>
     <w:link w:val="Parrafoabreviatura"/>
     <w:uiPriority w:val="1"/>
     <w:rsid w:val="00792590"/>
@@ -16142,7 +16624,7 @@
   </w:style>
   <w:style w:type="character" w:customStyle="1" w:styleId="ReferenciasCar">
     <w:name w:val="Referencias Car"/>
-    <w:basedOn w:val="DefaultParagraphFont"/>
+    <w:basedOn w:val="Fuentedeprrafopredeter"/>
     <w:link w:val="Referencias"/>
     <w:uiPriority w:val="1"/>
     <w:rsid w:val="00792590"/>
@@ -16419,10 +16901,6 @@
 </file>
 
 <file path=customXml/item1.xml><?xml version="1.0" encoding="utf-8"?>
-<b:Sources xmlns:b="http://schemas.openxmlformats.org/officeDocument/2006/bibliography" xmlns="http://schemas.openxmlformats.org/officeDocument/2006/bibliography" SelectedStyle="\APASixthEditionOfficeOnline.xsl" StyleName="APA" Version="6"/>
-</file>
-
-<file path=customXml/item2.xml><?xml version="1.0" encoding="utf-8"?>
 <ct:contentTypeSchema xmlns:ct="http://schemas.microsoft.com/office/2006/metadata/contentType" xmlns:ma="http://schemas.microsoft.com/office/2006/metadata/properties/metaAttributes" ct:_="" ma:_="" ma:contentTypeName="Documento" ma:contentTypeID="0x010100AD7D6019B9F42E49BE26136818EF7301" ma:contentTypeVersion="19" ma:contentTypeDescription="Crear nuevo documento." ma:contentTypeScope="" ma:versionID="46350474790c14307efaca612e146c6e">
   <xsd:schema xmlns:xsd="http://www.w3.org/2001/XMLSchema" xmlns:xs="http://www.w3.org/2001/XMLSchema" xmlns:p="http://schemas.microsoft.com/office/2006/metadata/properties" xmlns:ns2="ed648560-fe54-4ac6-8d6d-60c41bfc9f89" xmlns:ns3="bd1a55de-44c4-4823-9cad-085b696b9867" targetNamespace="http://schemas.microsoft.com/office/2006/metadata/properties" ma:root="true" ma:fieldsID="32a5450fb2451867ca2324e2a43fdbb7" ns2:_="" ns3:_="">
     <xsd:import namespace="ed648560-fe54-4ac6-8d6d-60c41bfc9f89"/>
@@ -16669,6 +17147,15 @@
 </ct:contentTypeSchema>
 </file>
 
+<file path=customXml/item2.xml><?xml version="1.0" encoding="utf-8"?>
+<?mso-contentType ?>
+<FormTemplates xmlns="http://schemas.microsoft.com/sharepoint/v3/contenttype/forms">
+  <Display>DocumentLibraryForm</Display>
+  <Edit>DocumentLibraryForm</Edit>
+  <New>DocumentLibraryForm</New>
+</FormTemplates>
+</file>
+
 <file path=customXml/item3.xml><?xml version="1.0" encoding="utf-8"?>
 <p:properties xmlns:p="http://schemas.microsoft.com/office/2006/metadata/properties" xmlns:xsi="http://www.w3.org/2001/XMLSchema-instance" xmlns:pc="http://schemas.microsoft.com/office/infopath/2007/PartnerControls">
   <documentManagement>
@@ -16684,23 +17171,10 @@
 </file>
 
 <file path=customXml/item4.xml><?xml version="1.0" encoding="utf-8"?>
-<?mso-contentType ?>
-<FormTemplates xmlns="http://schemas.microsoft.com/sharepoint/v3/contenttype/forms">
-  <Display>DocumentLibraryForm</Display>
-  <Edit>DocumentLibraryForm</Edit>
-  <New>DocumentLibraryForm</New>
-</FormTemplates>
+<b:Sources xmlns:b="http://schemas.openxmlformats.org/officeDocument/2006/bibliography" xmlns="http://schemas.openxmlformats.org/officeDocument/2006/bibliography" SelectedStyle="\APASixthEditionOfficeOnline.xsl" StyleName="APA" Version="6"/>
 </file>
 
 <file path=customXml/itemProps1.xml><?xml version="1.0" encoding="utf-8"?>
-<ds:datastoreItem xmlns:ds="http://schemas.openxmlformats.org/officeDocument/2006/customXml" ds:itemID="{113B6901-BDA8-44EA-9F56-0C4848F32E8F}">
-  <ds:schemaRefs>
-    <ds:schemaRef ds:uri="http://schemas.openxmlformats.org/officeDocument/2006/bibliography"/>
-  </ds:schemaRefs>
-</ds:datastoreItem>
-</file>
-
-<file path=customXml/itemProps2.xml><?xml version="1.0" encoding="utf-8"?>
 <ds:datastoreItem xmlns:ds="http://schemas.openxmlformats.org/officeDocument/2006/customXml" ds:itemID="{59F7C113-966E-48E0-90E1-6C61E62403FA}">
   <ds:schemaRefs>
     <ds:schemaRef ds:uri="http://schemas.microsoft.com/office/2006/metadata/contentType"/>
@@ -16719,6 +17193,14 @@
 </ds:datastoreItem>
 </file>
 
+<file path=customXml/itemProps2.xml><?xml version="1.0" encoding="utf-8"?>
+<ds:datastoreItem xmlns:ds="http://schemas.openxmlformats.org/officeDocument/2006/customXml" ds:itemID="{E23579E4-106D-4742-B5EE-D5B89A7A08D1}">
+  <ds:schemaRefs>
+    <ds:schemaRef ds:uri="http://schemas.microsoft.com/sharepoint/v3/contenttype/forms"/>
+  </ds:schemaRefs>
+</ds:datastoreItem>
+</file>
+
 <file path=customXml/itemProps3.xml><?xml version="1.0" encoding="utf-8"?>
 <ds:datastoreItem xmlns:ds="http://schemas.openxmlformats.org/officeDocument/2006/customXml" ds:itemID="{EAF31E9F-2636-40EE-B7CC-E557AA702B4C}">
   <ds:schemaRefs>
@@ -16731,9 +17213,9 @@
 </file>
 
 <file path=customXml/itemProps4.xml><?xml version="1.0" encoding="utf-8"?>
-<ds:datastoreItem xmlns:ds="http://schemas.openxmlformats.org/officeDocument/2006/customXml" ds:itemID="{E23579E4-106D-4742-B5EE-D5B89A7A08D1}">
+<ds:datastoreItem xmlns:ds="http://schemas.openxmlformats.org/officeDocument/2006/customXml" ds:itemID="{113B6901-BDA8-44EA-9F56-0C4848F32E8F}">
   <ds:schemaRefs>
-    <ds:schemaRef ds:uri="http://schemas.microsoft.com/sharepoint/v3/contenttype/forms"/>
+    <ds:schemaRef ds:uri="http://schemas.openxmlformats.org/officeDocument/2006/bibliography"/>
   </ds:schemaRefs>
 </ds:datastoreItem>
 </file>
</xml_diff>